<commit_message>
added in effect size
</commit_message>
<xml_diff>
--- a/Manuscript/Local_adaptation_across_a_latitudinal_gradient_v6.docx
+++ b/Manuscript/Local_adaptation_across_a_latitudinal_gradient_v6.docx
@@ -240,6 +240,14 @@
         </w:rPr>
         <w:t xml:space="preserve">Coral Reefs </w:t>
       </w:r>
+      <w:r>
+        <w:rPr>
+          <w:sz w:val="24"/>
+          <w:szCs w:val="24"/>
+          <w:lang w:val="en-US"/>
+        </w:rPr>
+        <w:t xml:space="preserve"> </w:t>
+      </w:r>
     </w:p>
     <w:p>
       <w:pPr>
@@ -260,15 +268,7 @@
           <w:szCs w:val="24"/>
           <w:lang w:val="en-US"/>
         </w:rPr>
-        <w:t>Ma</w:t>
-      </w:r>
-      <w:r>
-        <w:rPr>
-          <w:sz w:val="24"/>
-          <w:szCs w:val="24"/>
-          <w:lang w:val="en-US"/>
-        </w:rPr>
-        <w:t xml:space="preserve">rine Biology </w:t>
+        <w:t>Journal of Experimental Biology</w:t>
       </w:r>
     </w:p>
     <w:p>
@@ -284,13 +284,23 @@
           <w:lang w:val="en-US"/>
         </w:rPr>
       </w:pPr>
+      <w:proofErr w:type="spellStart"/>
       <w:r>
         <w:rPr>
           <w:sz w:val="24"/>
           <w:szCs w:val="24"/>
           <w:lang w:val="en-US"/>
         </w:rPr>
-        <w:t>Marine Ecology Progress Series</w:t>
+        <w:t>PLoS</w:t>
+      </w:r>
+      <w:proofErr w:type="spellEnd"/>
+      <w:r>
+        <w:rPr>
+          <w:sz w:val="24"/>
+          <w:szCs w:val="24"/>
+          <w:lang w:val="en-US"/>
+        </w:rPr>
+        <w:t xml:space="preserve"> One?</w:t>
       </w:r>
     </w:p>
     <w:p>
@@ -312,7 +322,15 @@
           <w:szCs w:val="24"/>
           <w:lang w:val="en-US"/>
         </w:rPr>
-        <w:t>Conservation physiology</w:t>
+        <w:t>Journal of Fish Biology</w:t>
+      </w:r>
+      <w:r>
+        <w:rPr>
+          <w:sz w:val="24"/>
+          <w:szCs w:val="24"/>
+          <w:lang w:val="en-US"/>
+        </w:rPr>
+        <w:t xml:space="preserve"> </w:t>
       </w:r>
     </w:p>
     <w:p>
@@ -328,23 +346,13 @@
           <w:lang w:val="en-US"/>
         </w:rPr>
       </w:pPr>
-      <w:proofErr w:type="spellStart"/>
       <w:r>
         <w:rPr>
           <w:sz w:val="24"/>
           <w:szCs w:val="24"/>
           <w:lang w:val="en-US"/>
         </w:rPr>
-        <w:t>PLoS</w:t>
-      </w:r>
-      <w:proofErr w:type="spellEnd"/>
-      <w:r>
-        <w:rPr>
-          <w:sz w:val="24"/>
-          <w:szCs w:val="24"/>
-          <w:lang w:val="en-US"/>
-        </w:rPr>
-        <w:t xml:space="preserve"> One?</w:t>
+        <w:t>Conservation physiology</w:t>
       </w:r>
     </w:p>
     <w:p>
@@ -366,18 +374,60 @@
           <w:szCs w:val="24"/>
           <w:lang w:val="en-US"/>
         </w:rPr>
-        <w:t>Journal of Fish Biology</w:t>
-      </w:r>
-    </w:p>
-    <w:p>
-      <w:pPr>
-        <w:contextualSpacing/>
+        <w:t>Journal of Thermal Biology</w:t>
+      </w:r>
+    </w:p>
+    <w:p>
+      <w:pPr>
+        <w:pStyle w:val="ListParagraph"/>
+        <w:numPr>
+          <w:ilvl w:val="0"/>
+          <w:numId w:val="5"/>
+        </w:numPr>
         <w:rPr>
           <w:sz w:val="24"/>
           <w:szCs w:val="24"/>
           <w:lang w:val="en-US"/>
         </w:rPr>
       </w:pPr>
+      <w:r>
+        <w:rPr>
+          <w:sz w:val="24"/>
+          <w:szCs w:val="24"/>
+          <w:lang w:val="en-US"/>
+        </w:rPr>
+        <w:t>Ma</w:t>
+      </w:r>
+      <w:r>
+        <w:rPr>
+          <w:sz w:val="24"/>
+          <w:szCs w:val="24"/>
+          <w:lang w:val="en-US"/>
+        </w:rPr>
+        <w:t xml:space="preserve">rine Biology </w:t>
+      </w:r>
+    </w:p>
+    <w:p>
+      <w:pPr>
+        <w:pStyle w:val="ListParagraph"/>
+        <w:numPr>
+          <w:ilvl w:val="0"/>
+          <w:numId w:val="5"/>
+        </w:numPr>
+        <w:rPr>
+          <w:sz w:val="24"/>
+          <w:szCs w:val="24"/>
+          <w:lang w:val="en-US"/>
+        </w:rPr>
+      </w:pPr>
+      <w:r>
+        <w:rPr>
+          <w:sz w:val="24"/>
+          <w:szCs w:val="24"/>
+          <w:lang w:val="en-US"/>
+        </w:rPr>
+        <w:t>Marine Ecology Progress Series</w:t>
+      </w:r>
     </w:p>
     <w:p>
       <w:pPr>
@@ -748,26 +798,13 @@
     </w:p>
     <w:p>
       <w:pPr>
-        <w:pStyle w:val="Heading1"/>
-        <w:spacing w:line="240" w:lineRule="auto"/>
-        <w:rPr>
-          <w:lang w:val="en-US"/>
-        </w:rPr>
-      </w:pPr>
-    </w:p>
-    <w:p>
-      <w:pPr>
-        <w:pStyle w:val="Heading1"/>
-        <w:spacing w:line="240" w:lineRule="auto"/>
-        <w:rPr>
-          <w:lang w:val="en-US"/>
-        </w:rPr>
-      </w:pPr>
-    </w:p>
-    <w:p>
-      <w:pPr>
-        <w:pStyle w:val="Heading1"/>
-        <w:spacing w:line="240" w:lineRule="auto"/>
+        <w:rPr>
+          <w:lang w:val="en-US"/>
+        </w:rPr>
+      </w:pPr>
+    </w:p>
+    <w:p>
+      <w:pPr>
         <w:rPr>
           <w:lang w:val="en-US"/>
         </w:rPr>
@@ -880,49 +917,7 @@
           <w:rFonts w:cstheme="minorHAnsi"/>
           <w:lang w:val="en-US"/>
         </w:rPr>
-        <w:t>°C, 28.5</w:t>
-      </w:r>
-      <w:r>
-        <w:rPr>
-          <w:rFonts w:cstheme="minorHAnsi"/>
-          <w:lang w:val="en-US"/>
-        </w:rPr>
-        <w:t>°</w:t>
-      </w:r>
-      <w:r>
-        <w:rPr>
-          <w:rFonts w:cstheme="minorHAnsi"/>
-          <w:lang w:val="en-US"/>
-        </w:rPr>
-        <w:t>C, 30</w:t>
-      </w:r>
-      <w:r>
-        <w:rPr>
-          <w:rFonts w:cstheme="minorHAnsi"/>
-          <w:lang w:val="en-US"/>
-        </w:rPr>
-        <w:t>°</w:t>
-      </w:r>
-      <w:r>
-        <w:rPr>
-          <w:rFonts w:cstheme="minorHAnsi"/>
-          <w:lang w:val="en-US"/>
-        </w:rPr>
-        <w:t>C, 31.5</w:t>
-      </w:r>
-      <w:r>
-        <w:rPr>
-          <w:rFonts w:cstheme="minorHAnsi"/>
-          <w:lang w:val="en-US"/>
-        </w:rPr>
-        <w:t>°</w:t>
-      </w:r>
-      <w:r>
-        <w:rPr>
-          <w:rFonts w:cstheme="minorHAnsi"/>
-          <w:lang w:val="en-US"/>
-        </w:rPr>
-        <w:t xml:space="preserve">C) that reflected mean summer temperatures of high- and low-latitude regions, as well as projected future ocean temperatures. However, not all traits displayed </w:t>
+        <w:t xml:space="preserve">°C, 28.5°C, 30°C, 31.5°C) that reflected mean summer temperatures of high- and low-latitude regions, as well as projected future ocean temperatures. However, not all traits displayed </w:t>
       </w:r>
       <w:r>
         <w:rPr>
@@ -5203,6 +5198,7 @@
         </w:rPr>
         <w:t xml:space="preserve"> </w:t>
       </w:r>
+      <w:proofErr w:type="gramStart"/>
       <w:r>
         <w:rPr>
           <w:lang w:val="en-US"/>
@@ -5216,6 +5212,7 @@
         </w:rPr>
         <w:t>-1</w:t>
       </w:r>
+      <w:proofErr w:type="gramEnd"/>
       <w:r>
         <w:rPr>
           <w:lang w:val="en-US"/>
@@ -5355,8 +5352,16 @@
         <w:rPr>
           <w:lang w:val="en-US"/>
         </w:rPr>
-        <w:t xml:space="preserve"> Tissue (enzymes) and blood (hematocrit) samples were collect</w:t>
-      </w:r>
+        <w:t xml:space="preserve"> Tissue (enzymes) and blood (hematocrit) samples were </w:t>
+      </w:r>
+      <w:proofErr w:type="gramStart"/>
+      <w:r>
+        <w:rPr>
+          <w:lang w:val="en-US"/>
+        </w:rPr>
+        <w:t>collect</w:t>
+      </w:r>
+      <w:proofErr w:type="gramEnd"/>
       <w:r>
         <w:rPr>
           <w:lang w:val="en-US"/>
@@ -5748,15 +5753,24 @@
           <w:highlight w:val="yellow"/>
           <w:lang w:val="en-US"/>
         </w:rPr>
-        <w:t>Final testing of XXX... Here I would also give the gaps between each testing at the same temps</w:t>
-      </w:r>
+        <w:t xml:space="preserve">Final testing of XXX... Here I would also give the gaps between each testing at the same </w:t>
+      </w:r>
+      <w:proofErr w:type="gramStart"/>
       <w:r>
         <w:rPr>
           <w:highlight w:val="yellow"/>
           <w:lang w:val="en-US"/>
         </w:rPr>
+        <w:t>temps</w:t>
+      </w:r>
+      <w:r>
+        <w:rPr>
+          <w:highlight w:val="yellow"/>
+          <w:lang w:val="en-US"/>
+        </w:rPr>
         <w:t xml:space="preserve"> ??</w:t>
       </w:r>
+      <w:proofErr w:type="gramEnd"/>
     </w:p>
     <w:p>
       <w:pPr>
@@ -9977,7 +9991,21 @@
         <w:rPr>
           <w:lang w:val="en-US"/>
         </w:rPr>
-        <w:t xml:space="preserve"> of sodium-pyruvate-NADH-Tris solution (pH 7.4). NADH absorbance was measured at a wavelength of 340 nm (</w:t>
+        <w:t xml:space="preserve"> of sodium-pyruvate-NADH-</w:t>
+      </w:r>
+      <w:proofErr w:type="gramStart"/>
+      <w:r>
+        <w:rPr>
+          <w:lang w:val="en-US"/>
+        </w:rPr>
+        <w:t>Tris</w:t>
+      </w:r>
+      <w:proofErr w:type="gramEnd"/>
+      <w:r>
+        <w:rPr>
+          <w:lang w:val="en-US"/>
+        </w:rPr>
+        <w:t xml:space="preserve"> solution (pH 7.4). NADH absorbance was measured at a wavelength of 340 nm (</w:t>
       </w:r>
       <w:proofErr w:type="spellStart"/>
       <w:r>
@@ -10042,7 +10070,21 @@
         <w:rPr>
           <w:lang w:val="en-US"/>
         </w:rPr>
-        <w:t xml:space="preserve"> oxaloacetic acid-Tris solution (pH 8.0). DTNB absorbance was measured at a wavelength of 412 nm (</w:t>
+        <w:t xml:space="preserve"> oxaloacetic acid-</w:t>
+      </w:r>
+      <w:proofErr w:type="gramStart"/>
+      <w:r>
+        <w:rPr>
+          <w:lang w:val="en-US"/>
+        </w:rPr>
+        <w:t>Tris</w:t>
+      </w:r>
+      <w:proofErr w:type="gramEnd"/>
+      <w:r>
+        <w:rPr>
+          <w:lang w:val="en-US"/>
+        </w:rPr>
+        <w:t xml:space="preserve"> solution (pH 8.0). DTNB absorbance was measured at a wavelength of 412 nm (</w:t>
       </w:r>
       <w:proofErr w:type="spellStart"/>
       <w:r>
@@ -11094,55 +11136,7 @@
         <w:rPr>
           <w:lang w:val="en-US"/>
         </w:rPr>
-        <w:t xml:space="preserve">Fish mass was not included as a co-variate within the PHA model. </w:t>
-      </w:r>
-      <w:r>
-        <w:rPr>
-          <w:lang w:val="en-US"/>
-        </w:rPr>
-        <w:t xml:space="preserve">Hematocrit was modelled </w:t>
-      </w:r>
-      <w:r>
-        <w:rPr>
-          <w:lang w:val="en-US"/>
-        </w:rPr>
-        <w:t xml:space="preserve">via a gaussian distribution </w:t>
-      </w:r>
-      <w:r>
-        <w:rPr>
-          <w:lang w:val="en-US"/>
-        </w:rPr>
-        <w:t xml:space="preserve">as a linear regression with </w:t>
-      </w:r>
-      <w:r>
-        <w:rPr>
-          <w:lang w:val="en-US"/>
-        </w:rPr>
-        <w:t xml:space="preserve">latitude </w:t>
-      </w:r>
-      <w:r>
-        <w:rPr>
-          <w:lang w:val="en-US"/>
-        </w:rPr>
-        <w:t xml:space="preserve">as </w:t>
-      </w:r>
-      <w:r>
-        <w:rPr>
-          <w:lang w:val="en-US"/>
-        </w:rPr>
-        <w:t>the only</w:t>
-      </w:r>
-      <w:r>
-        <w:rPr>
-          <w:lang w:val="en-US"/>
-        </w:rPr>
-        <w:t xml:space="preserve"> independent variable</w:t>
-      </w:r>
-      <w:r>
-        <w:rPr>
-          <w:lang w:val="en-US"/>
-        </w:rPr>
-        <w:t xml:space="preserve">. No random factor was included within the hematocrit model. </w:t>
+        <w:t xml:space="preserve">Fish mass was not included as a co-variate within the PHA model. Hematocrit was modelled via a gaussian distribution as a linear regression with latitude as the only independent variable. No random factor was included within the hematocrit model. </w:t>
       </w:r>
     </w:p>
     <w:p>
@@ -11241,7 +11235,75 @@
         <w:rPr>
           <w:lang w:val="en-US"/>
         </w:rPr>
-        <w:t>Additionally, citrate synthase was modelled with log-link function.</w:t>
+        <w:t xml:space="preserve">Additionally, citrate synthase was modelled with log-link function. </w:t>
+      </w:r>
+      <w:r>
+        <w:rPr>
+          <w:lang w:val="en-US"/>
+        </w:rPr>
+        <w:t>Temperature was modelled as a</w:t>
+      </w:r>
+      <w:r>
+        <w:rPr>
+          <w:lang w:val="en-US"/>
+        </w:rPr>
+        <w:t xml:space="preserve"> continuous</w:t>
+      </w:r>
+      <w:r>
+        <w:rPr>
+          <w:lang w:val="en-US"/>
+        </w:rPr>
+        <w:t xml:space="preserve"> 3</w:t>
+      </w:r>
+      <w:r>
+        <w:rPr>
+          <w:vertAlign w:val="superscript"/>
+          <w:lang w:val="en-US"/>
+        </w:rPr>
+        <w:t>rd</w:t>
+      </w:r>
+      <w:r>
+        <w:rPr>
+          <w:lang w:val="en-US"/>
+        </w:rPr>
+        <w:t xml:space="preserve"> order polynomial for LDH, 2</w:t>
+      </w:r>
+      <w:r>
+        <w:rPr>
+          <w:vertAlign w:val="superscript"/>
+          <w:lang w:val="en-US"/>
+        </w:rPr>
+        <w:t>nd</w:t>
+      </w:r>
+      <w:r>
+        <w:rPr>
+          <w:lang w:val="en-US"/>
+        </w:rPr>
+        <w:t xml:space="preserve"> order polynomial for citrate synthase</w:t>
+      </w:r>
+      <w:r>
+        <w:rPr>
+          <w:lang w:val="en-US"/>
+        </w:rPr>
+        <w:t>, and linearly for LDH:CS</w:t>
+      </w:r>
+      <w:r>
+        <w:rPr>
+          <w:lang w:val="en-US"/>
+        </w:rPr>
+        <w:t xml:space="preserve">. </w:t>
+      </w:r>
+      <w:r>
+        <w:rPr>
+          <w:lang w:val="en-US"/>
+        </w:rPr>
+        <w:t xml:space="preserve">Within </w:t>
+      </w:r>
+      <w:r>
+        <w:rPr>
+          <w:lang w:val="en-US"/>
+        </w:rPr>
+        <w:t>all enzyme</w:t>
       </w:r>
       <w:r>
         <w:rPr>
@@ -11249,86 +11311,14 @@
         </w:rPr>
         <w:t xml:space="preserve"> </w:t>
       </w:r>
-      <w:r>
-        <w:rPr>
-          <w:lang w:val="en-US"/>
-        </w:rPr>
-        <w:t>Temperature was modelled as a</w:t>
-      </w:r>
-      <w:r>
-        <w:rPr>
-          <w:lang w:val="en-US"/>
-        </w:rPr>
-        <w:t xml:space="preserve"> continuous</w:t>
-      </w:r>
-      <w:r>
-        <w:rPr>
-          <w:lang w:val="en-US"/>
-        </w:rPr>
-        <w:t xml:space="preserve"> 3</w:t>
-      </w:r>
-      <w:r>
-        <w:rPr>
-          <w:vertAlign w:val="superscript"/>
-          <w:lang w:val="en-US"/>
-        </w:rPr>
-        <w:t>rd</w:t>
-      </w:r>
-      <w:r>
-        <w:rPr>
-          <w:lang w:val="en-US"/>
-        </w:rPr>
-        <w:t xml:space="preserve"> order polynomial for LDH, 2</w:t>
-      </w:r>
-      <w:r>
-        <w:rPr>
-          <w:vertAlign w:val="superscript"/>
-          <w:lang w:val="en-US"/>
-        </w:rPr>
-        <w:t>nd</w:t>
-      </w:r>
-      <w:r>
-        <w:rPr>
-          <w:lang w:val="en-US"/>
-        </w:rPr>
-        <w:t xml:space="preserve"> order polynomial for citrate synthase</w:t>
-      </w:r>
-      <w:r>
-        <w:rPr>
-          <w:lang w:val="en-US"/>
-        </w:rPr>
-        <w:t>, and linearly for LDH:CS</w:t>
-      </w:r>
-      <w:r>
-        <w:rPr>
-          <w:lang w:val="en-US"/>
-        </w:rPr>
-        <w:t xml:space="preserve">. </w:t>
-      </w:r>
-      <w:r>
-        <w:rPr>
-          <w:lang w:val="en-US"/>
-        </w:rPr>
-        <w:t xml:space="preserve">Within </w:t>
-      </w:r>
-      <w:r>
-        <w:rPr>
-          <w:lang w:val="en-US"/>
-        </w:rPr>
-        <w:t>all enzyme</w:t>
-      </w:r>
-      <w:r>
-        <w:rPr>
-          <w:lang w:val="en-US"/>
-        </w:rPr>
-        <w:t xml:space="preserve"> </w:t>
-      </w:r>
+      <w:proofErr w:type="gramStart"/>
       <w:r>
         <w:rPr>
           <w:lang w:val="en-US"/>
         </w:rPr>
         <w:t>models</w:t>
       </w:r>
+      <w:proofErr w:type="gramEnd"/>
       <w:r>
         <w:rPr>
           <w:lang w:val="en-US"/>
@@ -11522,6 +11512,7 @@
         <w:t>‘</w:t>
       </w:r>
       <w:proofErr w:type="spellStart"/>
+      <w:proofErr w:type="gramStart"/>
       <w:r>
         <w:rPr>
           <w:lang w:val="en-US"/>
@@ -11529,6 +11520,7 @@
         <w:t>r.squaredGLMM</w:t>
       </w:r>
       <w:proofErr w:type="spellEnd"/>
+      <w:proofErr w:type="gramEnd"/>
       <w:r>
         <w:rPr>
           <w:lang w:val="en-US"/>
@@ -11896,10 +11888,7 @@
         <w:t>χ</w:t>
       </w:r>
       <w:r>
-        <w:t>²</w:t>
-      </w:r>
-      <w:r>
-        <w:t xml:space="preserve"> =51.57</w:t>
+        <w:t>² =51.57</w:t>
       </w:r>
       <w:r>
         <w:rPr>
@@ -12149,19 +12138,10 @@
         <w:rPr>
           <w:lang w:val="en-US"/>
         </w:rPr>
-        <w:t xml:space="preserve"> (</w:t>
-      </w:r>
-      <w:r>
-        <w:rPr>
-          <w:lang w:val="en-US"/>
-        </w:rPr>
-        <w:t>χ</w:t>
-      </w:r>
-      <w:r>
-        <w:t>² =</w:t>
-      </w:r>
-      <w:r>
-        <w:t>16.28</w:t>
+        <w:t xml:space="preserve"> (χ</w:t>
+      </w:r>
+      <w:r>
+        <w:t>² =16.28</w:t>
       </w:r>
       <w:r>
         <w:rPr>
@@ -12207,13 +12187,7 @@
         <w:rPr>
           <w:lang w:val="en-US"/>
         </w:rPr>
-        <w:t>&lt;0.001</w:t>
-      </w:r>
-      <w:r>
-        <w:rPr>
-          <w:lang w:val="en-US"/>
-        </w:rPr>
-        <w:t>).</w:t>
+        <w:t>&lt;0.001).</w:t>
       </w:r>
       <w:r>
         <w:rPr>
@@ -12599,43 +12573,7 @@
         <w:rPr>
           <w:lang w:val="en-US"/>
         </w:rPr>
-        <w:t>=0</w:t>
-      </w:r>
-      <w:r>
-        <w:rPr>
-          <w:lang w:val="en-US"/>
-        </w:rPr>
-        <w:t>.0010</w:t>
-      </w:r>
-      <w:r>
-        <w:rPr>
-          <w:lang w:val="en-US"/>
-        </w:rPr>
-        <w:t xml:space="preserve">, [CI: </w:t>
-      </w:r>
-      <w:r>
-        <w:rPr>
-          <w:lang w:val="en-US"/>
-        </w:rPr>
-        <w:t>0.26</w:t>
-      </w:r>
-      <w:r>
-        <w:rPr>
-          <w:lang w:val="en-US"/>
-        </w:rPr>
-        <w:t xml:space="preserve">, </w:t>
-      </w:r>
-      <w:r>
-        <w:rPr>
-          <w:lang w:val="en-US"/>
-        </w:rPr>
-        <w:t>1.02</w:t>
-      </w:r>
-      <w:r>
-        <w:rPr>
-          <w:lang w:val="en-US"/>
-        </w:rPr>
-        <w:t xml:space="preserve">]; </w:t>
+        <w:t xml:space="preserve">=0.0010, [CI: 0.26, 1.02]; </w:t>
       </w:r>
       <w:r>
         <w:rPr>
@@ -12689,41 +12627,14 @@
         <w:rPr>
           <w:lang w:val="en-US"/>
         </w:rPr>
-        <w:t>values</w:t>
-      </w:r>
-      <w:r>
-        <w:rPr>
-          <w:lang w:val="en-US"/>
-        </w:rPr>
-        <w:t xml:space="preserve"> were observed at 30</w:t>
+        <w:t>values were observed at 30</w:t>
       </w:r>
       <w:r>
         <w:rPr>
           <w:rFonts w:cstheme="minorHAnsi"/>
           <w:lang w:val="en-US"/>
         </w:rPr>
-        <w:t>°C</w:t>
-      </w:r>
-      <w:r>
-        <w:rPr>
-          <w:rFonts w:cstheme="minorHAnsi"/>
-          <w:lang w:val="en-US"/>
-        </w:rPr>
-        <w:t xml:space="preserve"> and 31.5</w:t>
-      </w:r>
-      <w:r>
-        <w:rPr>
-          <w:rFonts w:cstheme="minorHAnsi"/>
-          <w:lang w:val="en-US"/>
-        </w:rPr>
-        <w:t>°C</w:t>
-      </w:r>
-      <w:r>
-        <w:rPr>
-          <w:rFonts w:cstheme="minorHAnsi"/>
-          <w:lang w:val="en-US"/>
-        </w:rPr>
-        <w:t>, where low-latitude fish values were 15% (+2.21 MgO</w:t>
+        <w:t>°C and 31.5°C, where low-latitude fish values were 15% (+2.21 MgO</w:t>
       </w:r>
       <w:r>
         <w:rPr>
@@ -12753,28 +12664,7 @@
           <w:rFonts w:cstheme="minorHAnsi"/>
           <w:lang w:val="en-US"/>
         </w:rPr>
-        <w:t xml:space="preserve">) and 21% </w:t>
-      </w:r>
-      <w:r>
-        <w:rPr>
-          <w:rFonts w:cstheme="minorHAnsi"/>
-          <w:lang w:val="en-US"/>
-        </w:rPr>
-        <w:t>(+2.</w:t>
-      </w:r>
-      <w:r>
-        <w:rPr>
-          <w:rFonts w:cstheme="minorHAnsi"/>
-          <w:lang w:val="en-US"/>
-        </w:rPr>
-        <w:t>92</w:t>
-      </w:r>
-      <w:r>
-        <w:rPr>
-          <w:rFonts w:cstheme="minorHAnsi"/>
-          <w:lang w:val="en-US"/>
-        </w:rPr>
-        <w:t xml:space="preserve"> MgO</w:t>
+        <w:t>) and 21% (+2.92 MgO</w:t>
       </w:r>
       <w:r>
         <w:rPr>
@@ -12804,14 +12694,7 @@
           <w:rFonts w:cstheme="minorHAnsi"/>
           <w:lang w:val="en-US"/>
         </w:rPr>
-        <w:t>)</w:t>
-      </w:r>
-      <w:r>
-        <w:rPr>
-          <w:rFonts w:cstheme="minorHAnsi"/>
-          <w:lang w:val="en-US"/>
-        </w:rPr>
-        <w:t xml:space="preserve"> higher than high-latitude fish, respectively. </w:t>
+        <w:t xml:space="preserve">) higher than high-latitude fish, respectively. </w:t>
       </w:r>
     </w:p>
     <w:p>
@@ -12884,25 +12767,7 @@
         <w:rPr>
           <w:lang w:val="en-US"/>
         </w:rPr>
-        <w:t>=0.0010, [CI: 0.2</w:t>
-      </w:r>
-      <w:r>
-        <w:rPr>
-          <w:lang w:val="en-US"/>
-        </w:rPr>
-        <w:t>8</w:t>
-      </w:r>
-      <w:r>
-        <w:rPr>
-          <w:lang w:val="en-US"/>
-        </w:rPr>
-        <w:t>, 1.</w:t>
-      </w:r>
-      <w:r>
-        <w:rPr>
-          <w:lang w:val="en-US"/>
-        </w:rPr>
-        <w:t>10</w:t>
+        <w:t>=0.0010, [CI: 0.28, 1.10</w:t>
       </w:r>
       <w:r>
         <w:rPr>
@@ -13068,14 +12933,7 @@
           <w:vertAlign w:val="subscript"/>
           <w:lang w:val="en-US"/>
         </w:rPr>
-        <w:t>2max</w:t>
-      </w:r>
-      <w:r>
-        <w:rPr>
-          <w:vertAlign w:val="subscript"/>
-          <w:lang w:val="en-US"/>
-        </w:rPr>
-        <w:t>.</w:t>
+        <w:t>2max.</w:t>
       </w:r>
       <w:r>
         <w:rPr>
@@ -13159,21 +13017,7 @@
           <w:rFonts w:cstheme="minorHAnsi"/>
           <w:lang w:val="en-US"/>
         </w:rPr>
-        <w:t>2.</w:t>
-      </w:r>
-      <w:r>
-        <w:rPr>
-          <w:rFonts w:cstheme="minorHAnsi"/>
-          <w:lang w:val="en-US"/>
-        </w:rPr>
-        <w:t>64</w:t>
-      </w:r>
-      <w:r>
-        <w:rPr>
-          <w:rFonts w:cstheme="minorHAnsi"/>
-          <w:lang w:val="en-US"/>
-        </w:rPr>
-        <w:t xml:space="preserve"> MgO</w:t>
+        <w:t>2.64 MgO</w:t>
       </w:r>
       <w:r>
         <w:rPr>
@@ -13196,7 +13040,64 @@
           <w:vertAlign w:val="superscript"/>
           <w:lang w:val="en-US"/>
         </w:rPr>
-        <w:t>-1</w:t>
+        <w:t>-1)</w:t>
+      </w:r>
+      <w:r>
+        <w:rPr>
+          <w:rFonts w:cstheme="minorHAnsi"/>
+          <w:lang w:val="en-US"/>
+        </w:rPr>
+        <w:t xml:space="preserve"> and </w:t>
+      </w:r>
+      <w:r>
+        <w:rPr>
+          <w:rFonts w:cstheme="minorHAnsi"/>
+          <w:lang w:val="en-US"/>
+        </w:rPr>
+        <w:t>38</w:t>
+      </w:r>
+      <w:r>
+        <w:rPr>
+          <w:rFonts w:cstheme="minorHAnsi"/>
+          <w:lang w:val="en-US"/>
+        </w:rPr>
+        <w:t>%</w:t>
+      </w:r>
+      <w:r>
+        <w:rPr>
+          <w:rFonts w:cstheme="minorHAnsi"/>
+          <w:lang w:val="en-US"/>
+        </w:rPr>
+        <w:t xml:space="preserve"> (</w:t>
+      </w:r>
+      <w:r>
+        <w:rPr>
+          <w:rFonts w:cstheme="minorHAnsi"/>
+          <w:lang w:val="en-US"/>
+        </w:rPr>
+        <w:t>+</w:t>
+      </w:r>
+      <w:r>
+        <w:rPr>
+          <w:rFonts w:cstheme="minorHAnsi"/>
+          <w:lang w:val="en-US"/>
+        </w:rPr>
+        <w:t>2.79 MgO</w:t>
+      </w:r>
+      <w:r>
+        <w:rPr>
+          <w:rFonts w:cstheme="minorHAnsi"/>
+          <w:vertAlign w:val="subscript"/>
+          <w:lang w:val="en-US"/>
+        </w:rPr>
+        <w:t>2</w:t>
+      </w:r>
+      <w:r>
+        <w:rPr>
+          <w:rFonts w:cstheme="minorHAnsi"/>
+          <w:lang w:val="en-US"/>
+        </w:rPr>
+        <w:t xml:space="preserve"> hr</w:t>
       </w:r>
       <w:r>
         <w:rPr>
@@ -13204,63 +13105,42 @@
           <w:vertAlign w:val="superscript"/>
           <w:lang w:val="en-US"/>
         </w:rPr>
-        <w:t>)</w:t>
+        <w:t>-1)</w:t>
       </w:r>
       <w:r>
         <w:rPr>
           <w:rFonts w:cstheme="minorHAnsi"/>
           <w:lang w:val="en-US"/>
         </w:rPr>
-        <w:t xml:space="preserve"> and </w:t>
+        <w:t>, respectively.</w:t>
       </w:r>
       <w:r>
         <w:rPr>
           <w:rFonts w:cstheme="minorHAnsi"/>
           <w:lang w:val="en-US"/>
         </w:rPr>
-        <w:t>38</w:t>
+        <w:t xml:space="preserve"> </w:t>
       </w:r>
       <w:r>
         <w:rPr>
           <w:rFonts w:cstheme="minorHAnsi"/>
           <w:lang w:val="en-US"/>
         </w:rPr>
-        <w:t>%</w:t>
+        <w:t xml:space="preserve">At </w:t>
       </w:r>
       <w:r>
         <w:rPr>
           <w:rFonts w:cstheme="minorHAnsi"/>
           <w:lang w:val="en-US"/>
         </w:rPr>
-        <w:t xml:space="preserve"> (</w:t>
+        <w:t>28.5°C low-latitude fish only performed 18%</w:t>
       </w:r>
       <w:r>
         <w:rPr>
           <w:rFonts w:cstheme="minorHAnsi"/>
           <w:lang w:val="en-US"/>
         </w:rPr>
-        <w:t>+</w:t>
-      </w:r>
-      <w:r>
-        <w:rPr>
-          <w:rFonts w:cstheme="minorHAnsi"/>
-          <w:lang w:val="en-US"/>
-        </w:rPr>
-        <w:t>2.</w:t>
-      </w:r>
-      <w:r>
-        <w:rPr>
-          <w:rFonts w:cstheme="minorHAnsi"/>
-          <w:lang w:val="en-US"/>
-        </w:rPr>
-        <w:t>79</w:t>
-      </w:r>
-      <w:r>
-        <w:rPr>
-          <w:rFonts w:cstheme="minorHAnsi"/>
-          <w:lang w:val="en-US"/>
-        </w:rPr>
-        <w:t xml:space="preserve"> MgO</w:t>
+        <w:t xml:space="preserve"> (+1.53 MgO</w:t>
       </w:r>
       <w:r>
         <w:rPr>
@@ -13288,7 +13168,6 @@
       <w:r>
         <w:rPr>
           <w:rFonts w:cstheme="minorHAnsi"/>
-          <w:vertAlign w:val="superscript"/>
           <w:lang w:val="en-US"/>
         </w:rPr>
         <w:t>)</w:t>
@@ -13298,107 +13177,7 @@
           <w:rFonts w:cstheme="minorHAnsi"/>
           <w:lang w:val="en-US"/>
         </w:rPr>
-        <w:t>, respectively.</w:t>
-      </w:r>
-      <w:r>
-        <w:rPr>
-          <w:rFonts w:cstheme="minorHAnsi"/>
-          <w:lang w:val="en-US"/>
-        </w:rPr>
-        <w:t xml:space="preserve"> </w:t>
-      </w:r>
-      <w:r>
-        <w:rPr>
-          <w:rFonts w:cstheme="minorHAnsi"/>
-          <w:lang w:val="en-US"/>
-        </w:rPr>
-        <w:t xml:space="preserve">At </w:t>
-      </w:r>
-      <w:r>
-        <w:rPr>
-          <w:rFonts w:cstheme="minorHAnsi"/>
-          <w:lang w:val="en-US"/>
-        </w:rPr>
-        <w:t>28.5</w:t>
-      </w:r>
-      <w:r>
-        <w:rPr>
-          <w:rFonts w:cstheme="minorHAnsi"/>
-          <w:lang w:val="en-US"/>
-        </w:rPr>
-        <w:t>°C</w:t>
-      </w:r>
-      <w:r>
-        <w:rPr>
-          <w:rFonts w:cstheme="minorHAnsi"/>
-          <w:lang w:val="en-US"/>
-        </w:rPr>
-        <w:t xml:space="preserve"> low-latitude fish only performed 18%</w:t>
-      </w:r>
-      <w:r>
-        <w:rPr>
-          <w:rFonts w:cstheme="minorHAnsi"/>
-          <w:lang w:val="en-US"/>
-        </w:rPr>
-        <w:t xml:space="preserve"> (+1.53 </w:t>
-      </w:r>
-      <w:r>
-        <w:rPr>
-          <w:rFonts w:cstheme="minorHAnsi"/>
-          <w:lang w:val="en-US"/>
-        </w:rPr>
-        <w:t>MgO</w:t>
-      </w:r>
-      <w:r>
-        <w:rPr>
-          <w:rFonts w:cstheme="minorHAnsi"/>
-          <w:vertAlign w:val="subscript"/>
-          <w:lang w:val="en-US"/>
-        </w:rPr>
-        <w:t>2</w:t>
-      </w:r>
-      <w:r>
-        <w:rPr>
-          <w:rFonts w:cstheme="minorHAnsi"/>
-          <w:lang w:val="en-US"/>
-        </w:rPr>
-        <w:t xml:space="preserve"> hr</w:t>
-      </w:r>
-      <w:r>
-        <w:rPr>
-          <w:rFonts w:cstheme="minorHAnsi"/>
-          <w:vertAlign w:val="superscript"/>
-          <w:lang w:val="en-US"/>
-        </w:rPr>
-        <w:t>-1</w:t>
-      </w:r>
-      <w:r>
-        <w:rPr>
-          <w:rFonts w:cstheme="minorHAnsi"/>
-          <w:lang w:val="en-US"/>
-        </w:rPr>
-        <w:t>)</w:t>
-      </w:r>
-      <w:r>
-        <w:rPr>
-          <w:rFonts w:cstheme="minorHAnsi"/>
-          <w:lang w:val="en-US"/>
-        </w:rPr>
-        <w:t xml:space="preserve"> better than high-latitude fish, and at 27</w:t>
-      </w:r>
-      <w:r>
-        <w:rPr>
-          <w:rFonts w:cstheme="minorHAnsi"/>
-          <w:lang w:val="en-US"/>
-        </w:rPr>
-        <w:t>°C</w:t>
-      </w:r>
-      <w:r>
-        <w:rPr>
-          <w:rFonts w:cstheme="minorHAnsi"/>
-          <w:lang w:val="en-US"/>
-        </w:rPr>
-        <w:t xml:space="preserve"> </w:t>
+        <w:t xml:space="preserve"> better than high-latitude fish, and at 27°C </w:t>
       </w:r>
       <w:r>
         <w:rPr>
@@ -13470,19 +13249,10 @@
         <w:rPr>
           <w:lang w:val="en-US"/>
         </w:rPr>
-        <w:t xml:space="preserve"> that was significant correlated with temperature (</w:t>
-      </w:r>
-      <w:r>
-        <w:rPr>
-          <w:lang w:val="en-US"/>
-        </w:rPr>
-        <w:t>χ</w:t>
-      </w:r>
-      <w:r>
-        <w:t>² =</w:t>
-      </w:r>
-      <w:r>
-        <w:t>50.41</w:t>
+        <w:t xml:space="preserve"> that was significant correlated with temperature (χ</w:t>
+      </w:r>
+      <w:r>
+        <w:t>² =50.41</w:t>
       </w:r>
       <w:r>
         <w:rPr>
@@ -13508,19 +13278,7 @@
         <w:rPr>
           <w:lang w:val="en-US"/>
         </w:rPr>
-        <w:t xml:space="preserve"> =</w:t>
-      </w:r>
-      <w:r>
-        <w:rPr>
-          <w:lang w:val="en-US"/>
-        </w:rPr>
-        <w:t>3</w:t>
-      </w:r>
-      <w:r>
-        <w:rPr>
-          <w:lang w:val="en-US"/>
-        </w:rPr>
-        <w:t>,</w:t>
+        <w:t xml:space="preserve"> =3,</w:t>
       </w:r>
       <w:r>
         <w:rPr>
@@ -13540,13 +13298,7 @@
         <w:rPr>
           <w:lang w:val="en-US"/>
         </w:rPr>
-        <w:t>&lt;0.001</w:t>
-      </w:r>
-      <w:r>
-        <w:rPr>
-          <w:lang w:val="en-US"/>
-        </w:rPr>
-        <w:t>) and</w:t>
+        <w:t>&lt;0.001) and</w:t>
       </w:r>
       <w:r>
         <w:rPr>
@@ -13868,10 +13620,7 @@
         <w:t>χ</w:t>
       </w:r>
       <w:r>
-        <w:t>² =</w:t>
-      </w:r>
-      <w:r>
-        <w:t>2297.23</w:t>
+        <w:t>² =2297.23</w:t>
       </w:r>
       <w:r>
         <w:rPr>
@@ -13897,19 +13646,7 @@
         <w:rPr>
           <w:lang w:val="en-US"/>
         </w:rPr>
-        <w:t xml:space="preserve"> =</w:t>
-      </w:r>
-      <w:r>
-        <w:rPr>
-          <w:lang w:val="en-US"/>
-        </w:rPr>
-        <w:t>3</w:t>
-      </w:r>
-      <w:r>
-        <w:rPr>
-          <w:lang w:val="en-US"/>
-        </w:rPr>
-        <w:t>,</w:t>
+        <w:t xml:space="preserve"> =3,</w:t>
       </w:r>
       <w:r>
         <w:rPr>
@@ -13973,43 +13710,7 @@
         <w:rPr>
           <w:lang w:val="en-US"/>
         </w:rPr>
-        <w:t>=0.</w:t>
-      </w:r>
-      <w:r>
-        <w:rPr>
-          <w:lang w:val="en-US"/>
-        </w:rPr>
-        <w:t>98</w:t>
-      </w:r>
-      <w:r>
-        <w:rPr>
-          <w:lang w:val="en-US"/>
-        </w:rPr>
-        <w:t xml:space="preserve">, [CI: </w:t>
-      </w:r>
-      <w:r>
-        <w:rPr>
-          <w:lang w:val="en-US"/>
-        </w:rPr>
-        <w:t>-2.00</w:t>
-      </w:r>
-      <w:r>
-        <w:rPr>
-          <w:lang w:val="en-US"/>
-        </w:rPr>
-        <w:t>, 1.</w:t>
-      </w:r>
-      <w:r>
-        <w:rPr>
-          <w:lang w:val="en-US"/>
-        </w:rPr>
-        <w:t>94]</w:t>
-      </w:r>
-      <w:r>
-        <w:rPr>
-          <w:lang w:val="en-US"/>
-        </w:rPr>
-        <w:t>;</w:t>
+        <w:t>=0.98, [CI: -2.00, 1.94];</w:t>
       </w:r>
       <w:r>
         <w:rPr>
@@ -14053,19 +13754,10 @@
         <w:rPr>
           <w:lang w:val="en-US"/>
         </w:rPr>
-        <w:t xml:space="preserve">displayed similar results to LDH, a positive correlation with temperature </w:t>
-      </w:r>
-      <w:r>
-        <w:rPr>
-          <w:lang w:val="en-US"/>
-        </w:rPr>
-        <w:t>(χ</w:t>
-      </w:r>
-      <w:r>
-        <w:t>² =</w:t>
-      </w:r>
-      <w:r>
-        <w:t>1364.86</w:t>
+        <w:t>displayed similar results to LDH, a positive correlation with temperature (χ</w:t>
+      </w:r>
+      <w:r>
+        <w:t>² =1364.86</w:t>
       </w:r>
       <w:r>
         <w:rPr>
@@ -14091,19 +13783,7 @@
         <w:rPr>
           <w:lang w:val="en-US"/>
         </w:rPr>
-        <w:t xml:space="preserve"> =</w:t>
-      </w:r>
-      <w:r>
-        <w:rPr>
-          <w:lang w:val="en-US"/>
-        </w:rPr>
-        <w:t>2</w:t>
-      </w:r>
-      <w:r>
-        <w:rPr>
-          <w:lang w:val="en-US"/>
-        </w:rPr>
-        <w:t>,</w:t>
+        <w:t xml:space="preserve"> =2,</w:t>
       </w:r>
       <w:r>
         <w:rPr>
@@ -14123,13 +13803,7 @@
         <w:rPr>
           <w:lang w:val="en-US"/>
         </w:rPr>
-        <w:t>&lt;0.001</w:t>
-      </w:r>
-      <w:r>
-        <w:rPr>
-          <w:lang w:val="en-US"/>
-        </w:rPr>
-        <w:t xml:space="preserve">), but no significant difference between the low- and high-latitude thermal performance curves </w:t>
+        <w:t xml:space="preserve">&lt;0.001), but no significant difference between the low- and high-latitude thermal performance curves </w:t>
       </w:r>
       <w:r>
         <w:rPr>
@@ -14205,23 +13879,14 @@
         <w:rPr>
           <w:lang w:val="en-US"/>
         </w:rPr>
-        <w:t xml:space="preserve">LDH:CS ratio, expectedly, was also positively correlated with temperature </w:t>
-      </w:r>
-      <w:r>
-        <w:rPr>
-          <w:lang w:val="en-US"/>
-        </w:rPr>
-        <w:t>(χ</w:t>
+        <w:t>LDH:CS ratio, expectedly, was also positively correlated with temperature (χ</w:t>
       </w:r>
       <w:r>
         <w:t xml:space="preserve">² </w:t>
       </w:r>
       <w:r>
         <w:lastRenderedPageBreak/>
-        <w:t>=</w:t>
-      </w:r>
-      <w:r>
-        <w:t>51.70</w:t>
+        <w:t>=51.70</w:t>
       </w:r>
       <w:r>
         <w:rPr>
@@ -14247,19 +13912,7 @@
         <w:rPr>
           <w:lang w:val="en-US"/>
         </w:rPr>
-        <w:t xml:space="preserve"> =</w:t>
-      </w:r>
-      <w:r>
-        <w:rPr>
-          <w:lang w:val="en-US"/>
-        </w:rPr>
-        <w:t>1</w:t>
-      </w:r>
-      <w:r>
-        <w:rPr>
-          <w:lang w:val="en-US"/>
-        </w:rPr>
-        <w:t>,</w:t>
+        <w:t xml:space="preserve"> =1,</w:t>
       </w:r>
       <w:r>
         <w:rPr>
@@ -14279,13 +13932,7 @@
         <w:rPr>
           <w:lang w:val="en-US"/>
         </w:rPr>
-        <w:t>&lt;0.001</w:t>
-      </w:r>
-      <w:r>
-        <w:rPr>
-          <w:lang w:val="en-US"/>
-        </w:rPr>
-        <w:t>), but no significant difference was observed between low- and high-latitude fish (</w:t>
+        <w:t>&lt;0.001), but no significant difference was observed between low- and high-latitude fish (</w:t>
       </w:r>
       <w:r>
         <w:rPr>
@@ -14299,43 +13946,7 @@
         <w:rPr>
           <w:lang w:val="en-US"/>
         </w:rPr>
-        <w:t>=0.</w:t>
-      </w:r>
-      <w:r>
-        <w:rPr>
-          <w:lang w:val="en-US"/>
-        </w:rPr>
-        <w:t>91</w:t>
-      </w:r>
-      <w:r>
-        <w:rPr>
-          <w:lang w:val="en-US"/>
-        </w:rPr>
-        <w:t xml:space="preserve">, [CI: </w:t>
-      </w:r>
-      <w:r>
-        <w:rPr>
-          <w:lang w:val="en-US"/>
-        </w:rPr>
-        <w:t>-0.23</w:t>
-      </w:r>
-      <w:r>
-        <w:rPr>
-          <w:lang w:val="en-US"/>
-        </w:rPr>
-        <w:t xml:space="preserve">, </w:t>
-      </w:r>
-      <w:r>
-        <w:rPr>
-          <w:lang w:val="en-US"/>
-        </w:rPr>
-        <w:t>0.25]</w:t>
-      </w:r>
-      <w:r>
-        <w:rPr>
-          <w:lang w:val="en-US"/>
-        </w:rPr>
-        <w:t>;</w:t>
+        <w:t>=0.91, [CI: -0.23, 0.25];</w:t>
       </w:r>
       <w:r>
         <w:rPr>
@@ -14417,35 +14028,7 @@
           <w:color w:val="000000" w:themeColor="text1"/>
           <w:lang w:val="en-US"/>
         </w:rPr>
-        <w:t xml:space="preserve">Localized environment conditions can influence thermal preferences and limitation within populations via </w:t>
-      </w:r>
-      <w:r>
-        <w:rPr>
-          <w:color w:val="000000" w:themeColor="text1"/>
-          <w:lang w:val="en-US"/>
-        </w:rPr>
-        <w:t>plastic and evolutionary mechanisms</w:t>
-      </w:r>
-      <w:r>
-        <w:rPr>
-          <w:color w:val="000000" w:themeColor="text1"/>
-          <w:lang w:val="en-US"/>
-        </w:rPr>
-        <w:t xml:space="preserve">, creating </w:t>
-      </w:r>
-      <w:r>
-        <w:rPr>
-          <w:color w:val="000000" w:themeColor="text1"/>
-          <w:lang w:val="en-US"/>
-        </w:rPr>
-        <w:t>complex adaptive landscape</w:t>
-      </w:r>
-      <w:r>
-        <w:rPr>
-          <w:color w:val="000000" w:themeColor="text1"/>
-          <w:lang w:val="en-US"/>
-        </w:rPr>
-        <w:t xml:space="preserve"> across species’ distributions </w:t>
+        <w:t xml:space="preserve">Localized environment conditions can influence thermal preferences and limitation within populations via plastic and evolutionary mechanisms, creating complex adaptive landscape across species’ distributions </w:t>
       </w:r>
       <w:r>
         <w:rPr>
@@ -14495,14 +14078,7 @@
           <w:color w:val="000000" w:themeColor="text1"/>
           <w:lang w:val="en-US"/>
         </w:rPr>
-        <w:t xml:space="preserve">Identifying existing intraspecific variation is therefore essential to accurately predicting populations’ (and therefore species’) responses to climate change. Our study found evidence of </w:t>
-      </w:r>
-      <w:r>
-        <w:rPr>
-          <w:color w:val="000000" w:themeColor="text1"/>
-          <w:lang w:val="en-US"/>
-        </w:rPr>
-        <w:t>co-gradient variation</w:t>
+        <w:t>Identifying existing intraspecific variation is therefore essential to accurately predicting populations’ (and therefore species’) responses to climate change. Our study found evidence of co-gradient variation</w:t>
       </w:r>
       <w:r>
         <w:rPr>
@@ -14516,14 +14092,7 @@
           <w:color w:val="000000" w:themeColor="text1"/>
           <w:lang w:val="en-US"/>
         </w:rPr>
-        <w:t xml:space="preserve"> </w:t>
-      </w:r>
-      <w:r>
-        <w:rPr>
-          <w:color w:val="000000" w:themeColor="text1"/>
-          <w:lang w:val="en-US"/>
-        </w:rPr>
-        <w:t xml:space="preserve">within aerobic physiology traits, suggesting that these traits are adapted to localized environmental </w:t>
+        <w:t xml:space="preserve"> within aerobic physiology traits, suggesting that these traits are adapted to localized environmental </w:t>
       </w:r>
       <w:r>
         <w:rPr>
@@ -16444,19 +16013,7 @@
         <w:rPr>
           <w:lang w:val="en-US"/>
         </w:rPr>
-        <w:t xml:space="preserve"> </w:t>
-      </w:r>
-      <w:r>
-        <w:rPr>
-          <w:lang w:val="en-US"/>
-        </w:rPr>
-        <w:t>activity</w:t>
-      </w:r>
-      <w:r>
-        <w:rPr>
-          <w:lang w:val="en-US"/>
-        </w:rPr>
-        <w:t>, as well as LDH:CS ratios</w:t>
+        <w:t xml:space="preserve"> activity, as well as LDH:CS ratios</w:t>
       </w:r>
       <w:r>
         <w:rPr>
@@ -16492,13 +16049,7 @@
         <w:rPr>
           <w:lang w:val="en-US"/>
         </w:rPr>
-        <w:t xml:space="preserve"> </w:t>
-      </w:r>
-      <w:r>
-        <w:rPr>
-          <w:lang w:val="en-US"/>
-        </w:rPr>
-        <w:t xml:space="preserve">LDH and CS are proxy representations for anaerobic glycolysis </w:t>
+        <w:t xml:space="preserve"> LDH and CS are proxy representations for anaerobic glycolysis </w:t>
       </w:r>
       <w:r>
         <w:rPr>
@@ -16572,19 +16123,7 @@
         <w:rPr>
           <w:lang w:val="en-US"/>
         </w:rPr>
-        <w:t>, respectively.</w:t>
-      </w:r>
-      <w:r>
-        <w:rPr>
-          <w:lang w:val="en-US"/>
-        </w:rPr>
-        <w:t xml:space="preserve"> The positive relation between temperature and LDH:CS ratios suggest that as temperatures warm there is a greater reliance on anerobic metabolism, a pattern that has previously </w:t>
-      </w:r>
-      <w:r>
-        <w:rPr>
-          <w:lang w:val="en-US"/>
-        </w:rPr>
-        <w:t>been identified in crown-of-thorns sea starts (</w:t>
+        <w:t>, respectively. The positive relation between temperature and LDH:CS ratios suggest that as temperatures warm there is a greater reliance on anerobic metabolism, a pattern that has previously been identified in crown-of-thorns sea starts (</w:t>
       </w:r>
       <w:proofErr w:type="spellStart"/>
       <w:r>
@@ -18045,13 +17584,7 @@
         <w:rPr>
           <w:lang w:val="en-US"/>
         </w:rPr>
-        <w:t>, KSK Marine</w:t>
-      </w:r>
-      <w:r>
-        <w:rPr>
-          <w:lang w:val="en-US"/>
-        </w:rPr>
-        <w:t xml:space="preserve">, and </w:t>
+        <w:t xml:space="preserve">, KSK Marine, and </w:t>
       </w:r>
       <w:r>
         <w:rPr>
@@ -21874,7 +21407,25 @@
           <w:color w:val="FF0000"/>
           <w:lang w:val="en-US"/>
         </w:rPr>
-        <w:t xml:space="preserve">Local adaptation typically thought of _____, but can also be in the form of thermal tolerances (Aitkens and Travis 2010). The pervasive nature of temperature at various biological levels (e.g. cellular biochemistry, physiological processes), particularly among ectotherms, suggests that it can impose strong divergent selection pressures on populations </w:t>
+        <w:t>Local adaptation typically thought of ____</w:t>
+      </w:r>
+      <w:proofErr w:type="gramStart"/>
+      <w:r>
+        <w:rPr>
+          <w:strike/>
+          <w:color w:val="FF0000"/>
+          <w:lang w:val="en-US"/>
+        </w:rPr>
+        <w:t>_, but</w:t>
+      </w:r>
+      <w:proofErr w:type="gramEnd"/>
+      <w:r>
+        <w:rPr>
+          <w:strike/>
+          <w:color w:val="FF0000"/>
+          <w:lang w:val="en-US"/>
+        </w:rPr>
+        <w:t xml:space="preserve"> can also be in the form of thermal tolerances (Aitkens and Travis 2010). The pervasive nature of temperature at various biological levels (e.g. cellular biochemistry, physiological processes), particularly among ectotherms, suggests that it can impose strong divergent selection pressures on populations </w:t>
       </w:r>
       <w:r>
         <w:rPr>
@@ -22302,8 +21853,17 @@
           <w:color w:val="FF0000"/>
           <w:lang w:val="en-US"/>
         </w:rPr>
-        <w:t>Long lived species can rapidly change allele frequencies within generation due to number of offspring produced</w:t>
-      </w:r>
+        <w:t xml:space="preserve">Long lived species can rapidly change allele frequencies within generation due to number of offspring </w:t>
+      </w:r>
+      <w:proofErr w:type="gramStart"/>
+      <w:r>
+        <w:rPr>
+          <w:color w:val="FF0000"/>
+          <w:lang w:val="en-US"/>
+        </w:rPr>
+        <w:t>produced</w:t>
+      </w:r>
+      <w:proofErr w:type="gramEnd"/>
     </w:p>
     <w:p>
       <w:pPr>
@@ -22364,7 +21924,27 @@
           <w:color w:val="FF0000"/>
           <w:lang w:val="en-US"/>
         </w:rPr>
-        <w:t xml:space="preserve">Research objectives and aims </w:t>
+        <w:t xml:space="preserve">Research objectives and </w:t>
+      </w:r>
+      <w:proofErr w:type="gramStart"/>
+      <w:r>
+        <w:rPr>
+          <w:b/>
+          <w:bCs/>
+          <w:color w:val="FF0000"/>
+          <w:lang w:val="en-US"/>
+        </w:rPr>
+        <w:t>aims</w:t>
+      </w:r>
+      <w:proofErr w:type="gramEnd"/>
+      <w:r>
+        <w:rPr>
+          <w:b/>
+          <w:bCs/>
+          <w:color w:val="FF0000"/>
+          <w:lang w:val="en-US"/>
+        </w:rPr>
+        <w:t xml:space="preserve"> </w:t>
       </w:r>
     </w:p>
     <w:p>
@@ -23679,12 +23259,21 @@
           <w:lang w:val="en-US"/>
         </w:rPr>
       </w:pPr>
-      <w:r>
-        <w:rPr>
-          <w:color w:val="000000" w:themeColor="text1"/>
-          <w:lang w:val="en-US"/>
-        </w:rPr>
-        <w:t xml:space="preserve">When </w:t>
+      <w:proofErr w:type="gramStart"/>
+      <w:r>
+        <w:rPr>
+          <w:color w:val="000000" w:themeColor="text1"/>
+          <w:lang w:val="en-US"/>
+        </w:rPr>
+        <w:t>When</w:t>
+      </w:r>
+      <w:proofErr w:type="gramEnd"/>
+      <w:r>
+        <w:rPr>
+          <w:color w:val="000000" w:themeColor="text1"/>
+          <w:lang w:val="en-US"/>
+        </w:rPr>
+        <w:t xml:space="preserve"> </w:t>
       </w:r>
     </w:p>
     <w:p>
@@ -24243,8 +23832,17 @@
           <w:color w:val="000000" w:themeColor="text1"/>
           <w:lang w:val="en-US"/>
         </w:rPr>
-        <w:t>~however, variation between fish populations has been largely ignored and restricted to few locations.~</w:t>
-      </w:r>
+        <w:t xml:space="preserve">~however, variation between fish populations has been largely ignored and restricted to few </w:t>
+      </w:r>
+      <w:proofErr w:type="gramStart"/>
+      <w:r>
+        <w:rPr>
+          <w:color w:val="000000" w:themeColor="text1"/>
+          <w:lang w:val="en-US"/>
+        </w:rPr>
+        <w:t>locations.~</w:t>
+      </w:r>
+      <w:proofErr w:type="gramEnd"/>
     </w:p>
     <w:p>
       <w:pPr>
@@ -24456,7 +24054,23 @@
           <w:color w:val="000000" w:themeColor="text1"/>
           <w:lang w:val="en-US"/>
         </w:rPr>
-        <w:t>One of the leading hypotheses for predicting intraspecific spatial variation is the climatic variability hypothesis (CVH). Under the CVH,  thermal conditions at low-latitudes, warmer temperatures and less variation, are hypothesized to favor genetic adaptation; whereas, high-latitudes conditions, cooler temperatures with more variation, are expected favor phenotypic plasticity. However, the evidence supporting the CVH is not ubiquitous</w:t>
+        <w:t xml:space="preserve">One of the leading hypotheses for predicting intraspecific spatial variation is the climatic variability hypothesis (CVH). Under the </w:t>
+      </w:r>
+      <w:proofErr w:type="gramStart"/>
+      <w:r>
+        <w:rPr>
+          <w:color w:val="000000" w:themeColor="text1"/>
+          <w:lang w:val="en-US"/>
+        </w:rPr>
+        <w:t>CVH,  thermal</w:t>
+      </w:r>
+      <w:proofErr w:type="gramEnd"/>
+      <w:r>
+        <w:rPr>
+          <w:color w:val="000000" w:themeColor="text1"/>
+          <w:lang w:val="en-US"/>
+        </w:rPr>
+        <w:t xml:space="preserve"> conditions at low-latitudes, warmer temperatures and less variation, are hypothesized to favor genetic adaptation; whereas, high-latitudes conditions, cooler temperatures with more variation, are expected favor phenotypic plasticity. However, the evidence supporting the CVH is not ubiquitous</w:t>
       </w:r>
       <w:r>
         <w:rPr>
@@ -24588,7 +24202,23 @@
           <w:color w:val="000000" w:themeColor="text1"/>
           <w:lang w:val="en-US"/>
         </w:rPr>
-        <w:t xml:space="preserve">#as species with little separation can be represented </w:t>
+        <w:t>#</w:t>
+      </w:r>
+      <w:proofErr w:type="gramStart"/>
+      <w:r>
+        <w:rPr>
+          <w:color w:val="000000" w:themeColor="text1"/>
+          <w:lang w:val="en-US"/>
+        </w:rPr>
+        <w:t>as</w:t>
+      </w:r>
+      <w:proofErr w:type="gramEnd"/>
+      <w:r>
+        <w:rPr>
+          <w:color w:val="000000" w:themeColor="text1"/>
+          <w:lang w:val="en-US"/>
+        </w:rPr>
+        <w:t xml:space="preserve"> species with little separation can be represented </w:t>
       </w:r>
       <w:proofErr w:type="spellStart"/>
       <w:r>

</xml_diff>

<commit_message>
finished correction for figures
</commit_message>
<xml_diff>
--- a/Manuscript/Local_adaptation_across_a_latitudinal_gradient_v6.docx
+++ b/Manuscript/Local_adaptation_across_a_latitudinal_gradient_v6.docx
@@ -5123,15 +5123,7 @@
           <w:iCs/>
           <w:lang w:val="en-US"/>
         </w:rPr>
-        <w:t>n =10</w:t>
-      </w:r>
-      <w:r>
-        <w:rPr>
-          <w:i/>
-          <w:iCs/>
-          <w:lang w:val="en-US"/>
-        </w:rPr>
-        <w:t>;</w:t>
+        <w:t>n =10;</w:t>
       </w:r>
       <w:r>
         <w:rPr>
@@ -5619,7 +5611,6 @@
         </w:rPr>
         <w:t xml:space="preserve"> </w:t>
       </w:r>
-      <w:proofErr w:type="gramStart"/>
       <w:r>
         <w:rPr>
           <w:lang w:val="en-US"/>
@@ -5633,7 +5624,6 @@
         </w:rPr>
         <w:t>-1</w:t>
       </w:r>
-      <w:proofErr w:type="gramEnd"/>
       <w:r>
         <w:rPr>
           <w:lang w:val="en-US"/>
@@ -5773,16 +5763,8 @@
         <w:rPr>
           <w:lang w:val="en-US"/>
         </w:rPr>
-        <w:t xml:space="preserve"> Tissue (enzymes) and blood (hematocrit) samples were </w:t>
-      </w:r>
-      <w:proofErr w:type="gramStart"/>
-      <w:r>
-        <w:rPr>
-          <w:lang w:val="en-US"/>
-        </w:rPr>
-        <w:t>collect</w:t>
-      </w:r>
-      <w:proofErr w:type="gramEnd"/>
+        <w:t xml:space="preserve"> Tissue (enzymes) and blood (hematocrit) samples were collect</w:t>
+      </w:r>
       <w:r>
         <w:rPr>
           <w:lang w:val="en-US"/>
@@ -6227,24 +6209,15 @@
           <w:highlight w:val="yellow"/>
           <w:lang w:val="en-US"/>
         </w:rPr>
-        <w:t xml:space="preserve">Final testing of XXX... Here I would also give the gaps between each testing at the same </w:t>
-      </w:r>
-      <w:proofErr w:type="gramStart"/>
+        <w:t>Final testing of XXX... Here I would also give the gaps between each testing at the same temps</w:t>
+      </w:r>
       <w:r>
         <w:rPr>
           <w:highlight w:val="yellow"/>
           <w:lang w:val="en-US"/>
         </w:rPr>
-        <w:t>temps</w:t>
-      </w:r>
-      <w:r>
-        <w:rPr>
-          <w:highlight w:val="yellow"/>
-          <w:lang w:val="en-US"/>
-        </w:rPr>
         <w:t xml:space="preserve"> ??</w:t>
       </w:r>
-      <w:proofErr w:type="gramEnd"/>
     </w:p>
     <w:p>
       <w:pPr>
@@ -10419,21 +10392,7 @@
         <w:rPr>
           <w:lang w:val="en-US"/>
         </w:rPr>
-        <w:t xml:space="preserve"> of sodium-pyruvate-NADH-</w:t>
-      </w:r>
-      <w:proofErr w:type="gramStart"/>
-      <w:r>
-        <w:rPr>
-          <w:lang w:val="en-US"/>
-        </w:rPr>
-        <w:t>Tris</w:t>
-      </w:r>
-      <w:proofErr w:type="gramEnd"/>
-      <w:r>
-        <w:rPr>
-          <w:lang w:val="en-US"/>
-        </w:rPr>
-        <w:t xml:space="preserve"> solution (pH 7.4). NADH absorbance was measured at a wavelength of 340 nm (</w:t>
+        <w:t xml:space="preserve"> of sodium-pyruvate-NADH-Tris solution (pH 7.4). NADH absorbance was measured at a wavelength of 340 nm (</w:t>
       </w:r>
       <w:proofErr w:type="spellStart"/>
       <w:r>
@@ -10498,21 +10457,7 @@
         <w:rPr>
           <w:lang w:val="en-US"/>
         </w:rPr>
-        <w:t xml:space="preserve"> oxaloacetic acid-</w:t>
-      </w:r>
-      <w:proofErr w:type="gramStart"/>
-      <w:r>
-        <w:rPr>
-          <w:lang w:val="en-US"/>
-        </w:rPr>
-        <w:t>Tris</w:t>
-      </w:r>
-      <w:proofErr w:type="gramEnd"/>
-      <w:r>
-        <w:rPr>
-          <w:lang w:val="en-US"/>
-        </w:rPr>
-        <w:t xml:space="preserve"> solution (pH 8.0). DTNB absorbance was measured at a wavelength of 412 nm (</w:t>
+        <w:t xml:space="preserve"> oxaloacetic acid-Tris solution (pH 8.0). DTNB absorbance was measured at a wavelength of 412 nm (</w:t>
       </w:r>
       <w:proofErr w:type="spellStart"/>
       <w:r>
@@ -11776,14 +11721,12 @@
         </w:rPr>
         <w:t xml:space="preserve"> </w:t>
       </w:r>
-      <w:proofErr w:type="gramStart"/>
       <w:r>
         <w:rPr>
           <w:lang w:val="en-US"/>
         </w:rPr>
         <w:t>models</w:t>
       </w:r>
-      <w:proofErr w:type="gramEnd"/>
       <w:r>
         <w:rPr>
           <w:lang w:val="en-US"/>
@@ -11970,7 +11913,6 @@
         <w:t>and ‘</w:t>
       </w:r>
       <w:proofErr w:type="spellStart"/>
-      <w:proofErr w:type="gramStart"/>
       <w:r>
         <w:rPr>
           <w:lang w:val="en-US"/>
@@ -11978,7 +11920,6 @@
         <w:t>r.squaredGLMM</w:t>
       </w:r>
       <w:proofErr w:type="spellEnd"/>
-      <w:proofErr w:type="gramEnd"/>
       <w:r>
         <w:rPr>
           <w:lang w:val="en-US"/>
@@ -12906,13 +12847,7 @@
         <w:rPr>
           <w:lang w:val="en-US"/>
         </w:rPr>
-        <w:t>and temperature displayed diverging patterns between low- and high-latitude regions</w:t>
-      </w:r>
-      <w:r>
-        <w:rPr>
-          <w:lang w:val="en-US"/>
-        </w:rPr>
-        <w:t xml:space="preserve">. </w:t>
+        <w:t xml:space="preserve">and temperature displayed diverging patterns between low- and high-latitude regions. </w:t>
       </w:r>
       <w:r>
         <w:rPr>
@@ -21370,105 +21305,6 @@
     </w:p>
     <w:p>
       <w:pPr>
-        <w:pStyle w:val="Heading1"/>
-        <w:rPr>
-          <w:lang w:val="en-US"/>
-        </w:rPr>
-      </w:pPr>
-      <w:r>
-        <w:rPr>
-          <w:lang w:val="en-US"/>
-        </w:rPr>
-        <w:t xml:space="preserve">Figures </w:t>
-      </w:r>
-    </w:p>
-    <w:p>
-      <w:pPr>
-        <w:rPr>
-          <w:lang w:val="en-US"/>
-        </w:rPr>
-      </w:pPr>
-    </w:p>
-    <w:p>
-      <w:pPr>
-        <w:pStyle w:val="Heading1"/>
-        <w:rPr>
-          <w:lang w:val="en-US"/>
-        </w:rPr>
-      </w:pPr>
-      <w:r>
-        <w:rPr>
-          <w:lang w:val="en-US"/>
-        </w:rPr>
-        <w:lastRenderedPageBreak/>
-        <w:t xml:space="preserve">Table </w:t>
-      </w:r>
-    </w:p>
-    <w:p>
-      <w:pPr>
-        <w:rPr>
-          <w:lang w:val="en-US"/>
-        </w:rPr>
-      </w:pPr>
-    </w:p>
-    <w:p>
-      <w:pPr>
-        <w:pStyle w:val="Heading1"/>
-        <w:rPr>
-          <w:lang w:val="en-US"/>
-        </w:rPr>
-      </w:pPr>
-      <w:r>
-        <w:rPr>
-          <w:lang w:val="en-US"/>
-        </w:rPr>
-        <w:t xml:space="preserve">Supplemental Material </w:t>
-      </w:r>
-    </w:p>
-    <w:p>
-      <w:pPr>
-        <w:pStyle w:val="Heading2"/>
-        <w:rPr>
-          <w:lang w:val="en-US"/>
-        </w:rPr>
-      </w:pPr>
-      <w:r>
-        <w:rPr>
-          <w:lang w:val="en-US"/>
-        </w:rPr>
-        <w:t xml:space="preserve">Supplemental figures </w:t>
-      </w:r>
-    </w:p>
-    <w:p>
-      <w:pPr>
-        <w:rPr>
-          <w:lang w:val="en-US"/>
-        </w:rPr>
-      </w:pPr>
-    </w:p>
-    <w:p>
-      <w:pPr>
-        <w:pStyle w:val="Heading2"/>
-        <w:rPr>
-          <w:lang w:val="en-US"/>
-        </w:rPr>
-      </w:pPr>
-      <w:r>
-        <w:rPr>
-          <w:lang w:val="en-US"/>
-        </w:rPr>
-        <w:t xml:space="preserve">Supplemental tables </w:t>
-      </w:r>
-    </w:p>
-    <w:p>
-      <w:pPr>
-        <w:rPr>
-          <w:lang w:val="en-US"/>
-        </w:rPr>
-      </w:pPr>
-    </w:p>
-    <w:p>
-      <w:pPr>
         <w:spacing w:line="240" w:lineRule="auto"/>
         <w:jc w:val="both"/>
         <w:rPr>
@@ -21484,6 +21320,786 @@
           <w:lang w:val="en-US"/>
         </w:rPr>
       </w:pPr>
+    </w:p>
+    <w:p>
+      <w:pPr>
+        <w:pStyle w:val="Heading1"/>
+        <w:rPr>
+          <w:lang w:val="en-US"/>
+        </w:rPr>
+      </w:pPr>
+      <w:r>
+        <w:rPr>
+          <w:lang w:val="en-US"/>
+        </w:rPr>
+        <w:lastRenderedPageBreak/>
+        <w:t xml:space="preserve">Figures </w:t>
+      </w:r>
+    </w:p>
+    <w:p>
+      <w:pPr>
+        <w:spacing w:line="240" w:lineRule="auto"/>
+        <w:jc w:val="both"/>
+        <w:rPr>
+          <w:lang w:val="en-US"/>
+        </w:rPr>
+      </w:pPr>
+      <w:r>
+        <w:rPr>
+          <w:b/>
+          <w:bCs/>
+          <w:lang w:val="en-US"/>
+        </w:rPr>
+        <w:t xml:space="preserve">Fig.1: </w:t>
+      </w:r>
+      <w:r>
+        <w:rPr>
+          <w:lang w:val="en-US"/>
+        </w:rPr>
+        <w:t xml:space="preserve">Maps outlining A) low- (red) and high-latitudinal (blue) regions that fish were collected from across the Great Barrier Reef. Insert B) provides a zoomed in perspective of the low-latitude region which was made up of fish from three different reefs including Sudbury Reef, Tongue Reef, and </w:t>
+      </w:r>
+      <w:proofErr w:type="spellStart"/>
+      <w:r>
+        <w:rPr>
+          <w:lang w:val="en-US"/>
+        </w:rPr>
+        <w:t>Vlasoff</w:t>
+      </w:r>
+      <w:proofErr w:type="spellEnd"/>
+      <w:r>
+        <w:rPr>
+          <w:lang w:val="en-US"/>
+        </w:rPr>
+        <w:t xml:space="preserve"> Reef. Insert C) provides a zoomed in perspective of the high-latitude region that is made up of two inshore island, Cockermouth and Keswick Island, and one offshore reef, Chauvel Reef (southern).</w:t>
+      </w:r>
+    </w:p>
+    <w:p>
+      <w:pPr>
+        <w:spacing w:line="240" w:lineRule="auto"/>
+        <w:jc w:val="both"/>
+        <w:rPr>
+          <w:lang w:val="en-US"/>
+        </w:rPr>
+      </w:pPr>
+      <w:r>
+        <w:rPr>
+          <w:b/>
+          <w:bCs/>
+          <w:lang w:val="en-US"/>
+        </w:rPr>
+        <w:t xml:space="preserve">Fig.2: </w:t>
+      </w:r>
+      <w:r>
+        <w:rPr>
+          <w:lang w:val="en-US"/>
+        </w:rPr>
+        <w:t xml:space="preserve">Thermal performance curves of </w:t>
+      </w:r>
+      <w:r>
+        <w:rPr>
+          <w:lang w:val="en-US"/>
+        </w:rPr>
+        <w:t>A)</w:t>
+      </w:r>
+      <w:r>
+        <w:rPr>
+          <w:lang w:val="en-US"/>
+        </w:rPr>
+        <w:t xml:space="preserve"> </w:t>
+      </w:r>
+      <w:r>
+        <w:rPr>
+          <w:lang w:val="en-US"/>
+        </w:rPr>
+        <w:t xml:space="preserve">resting oxygen performance, </w:t>
+      </w:r>
+      <w:r>
+        <w:rPr>
+          <w:lang w:val="en-US"/>
+        </w:rPr>
+        <w:t xml:space="preserve">B) </w:t>
+      </w:r>
+      <w:r>
+        <w:rPr>
+          <w:lang w:val="en-US"/>
+        </w:rPr>
+        <w:t xml:space="preserve">maximum oxygen performance, and </w:t>
+      </w:r>
+      <w:r>
+        <w:rPr>
+          <w:lang w:val="en-US"/>
+        </w:rPr>
+        <w:t xml:space="preserve">C) </w:t>
+      </w:r>
+      <w:r>
+        <w:rPr>
+          <w:lang w:val="en-US"/>
+        </w:rPr>
+        <w:t>absolute aerobic scope of fish from low- (solid red lines) and high-latitudinal (dashed blue line) regions across four different temperatures</w:t>
+      </w:r>
+      <w:r>
+        <w:rPr>
+          <w:lang w:val="en-US"/>
+        </w:rPr>
+        <w:t xml:space="preserve"> </w:t>
+      </w:r>
+      <w:r>
+        <w:rPr>
+          <w:lang w:val="en-US"/>
+        </w:rPr>
+        <w:t>(i.e., 27</w:t>
+      </w:r>
+      <w:r>
+        <w:rPr>
+          <w:rFonts w:cstheme="minorHAnsi"/>
+          <w:lang w:val="en-US"/>
+        </w:rPr>
+        <w:t>°C, 28.5°C, 30°C, 31.5°C)</w:t>
+      </w:r>
+      <w:r>
+        <w:rPr>
+          <w:lang w:val="en-US"/>
+        </w:rPr>
+        <w:t xml:space="preserve">. Ribbon </w:t>
+      </w:r>
+      <w:r>
+        <w:rPr>
+          <w:lang w:val="en-US"/>
+        </w:rPr>
+        <w:t>represents</w:t>
+      </w:r>
+      <w:r>
+        <w:rPr>
+          <w:lang w:val="en-US"/>
+        </w:rPr>
+        <w:t xml:space="preserve"> 95% confidence intervals.</w:t>
+      </w:r>
+      <w:r>
+        <w:rPr>
+          <w:lang w:val="en-US"/>
+        </w:rPr>
+        <w:t xml:space="preserve"> </w:t>
+      </w:r>
+    </w:p>
+    <w:p>
+      <w:pPr>
+        <w:spacing w:line="240" w:lineRule="auto"/>
+        <w:jc w:val="both"/>
+        <w:rPr>
+          <w:lang w:val="en-US"/>
+        </w:rPr>
+      </w:pPr>
+      <w:r>
+        <w:rPr>
+          <w:b/>
+          <w:bCs/>
+          <w:lang w:val="en-US"/>
+        </w:rPr>
+        <w:t>Fig.3:</w:t>
+      </w:r>
+      <w:r>
+        <w:rPr>
+          <w:lang w:val="en-US"/>
+        </w:rPr>
+        <w:t xml:space="preserve"> Thermal performance curve of s</w:t>
+      </w:r>
+      <w:r>
+        <w:rPr>
+          <w:lang w:val="en-US"/>
+        </w:rPr>
+        <w:t>welling response</w:t>
+      </w:r>
+      <w:r>
+        <w:rPr>
+          <w:lang w:val="en-US"/>
+        </w:rPr>
+        <w:t xml:space="preserve"> of</w:t>
+      </w:r>
+      <w:r>
+        <w:rPr>
+          <w:lang w:val="en-US"/>
+        </w:rPr>
+        <w:t xml:space="preserve"> the caudal </w:t>
+      </w:r>
+      <w:r>
+        <w:rPr>
+          <w:lang w:val="en-US"/>
+        </w:rPr>
+        <w:t>peduncle ~</w:t>
+      </w:r>
+      <w:r>
+        <w:rPr>
+          <w:lang w:val="en-US"/>
+        </w:rPr>
+        <w:t>18-24 hours post injection of phytohemagglutinin across four experimental temperatures</w:t>
+      </w:r>
+      <w:r>
+        <w:rPr>
+          <w:lang w:val="en-US"/>
+        </w:rPr>
+        <w:t xml:space="preserve"> </w:t>
+      </w:r>
+      <w:r>
+        <w:rPr>
+          <w:lang w:val="en-US"/>
+        </w:rPr>
+        <w:t>(i.e., 27</w:t>
+      </w:r>
+      <w:r>
+        <w:rPr>
+          <w:rFonts w:cstheme="minorHAnsi"/>
+          <w:lang w:val="en-US"/>
+        </w:rPr>
+        <w:t>°C, 28.5°C, 30°C, 31.5°C)</w:t>
+      </w:r>
+      <w:r>
+        <w:rPr>
+          <w:lang w:val="en-US"/>
+        </w:rPr>
+        <w:t xml:space="preserve">. Solid red lines represent low-latitude populations. Dashed blue line represents high-latitude populations. Ribbon represents 95% confidence intervals.  </w:t>
+      </w:r>
+    </w:p>
+    <w:p>
+      <w:pPr>
+        <w:spacing w:line="240" w:lineRule="auto"/>
+        <w:jc w:val="both"/>
+        <w:rPr>
+          <w:lang w:val="en-US"/>
+        </w:rPr>
+      </w:pPr>
+      <w:r>
+        <w:rPr>
+          <w:b/>
+          <w:bCs/>
+          <w:lang w:val="en-US"/>
+        </w:rPr>
+        <w:t xml:space="preserve">Fig.4: </w:t>
+      </w:r>
+      <w:r>
+        <w:rPr>
+          <w:lang w:val="en-US"/>
+        </w:rPr>
+        <w:t xml:space="preserve">Thermal performance curve of maximal activity of A) lactate dehydrogenase (LDH), B) citrate synthase (CS), and C) LDH:CS ratio of low- (solid red line) and high-latitudinal (dashed blue line) populations across four experimental temperatures </w:t>
+      </w:r>
+      <w:r>
+        <w:rPr>
+          <w:lang w:val="en-US"/>
+        </w:rPr>
+        <w:t xml:space="preserve">(i.e., </w:t>
+      </w:r>
+      <w:r>
+        <w:rPr>
+          <w:lang w:val="en-US"/>
+        </w:rPr>
+        <w:t>20</w:t>
+      </w:r>
+      <w:r>
+        <w:rPr>
+          <w:rFonts w:cstheme="minorHAnsi"/>
+          <w:lang w:val="en-US"/>
+        </w:rPr>
+        <w:t xml:space="preserve">°C, </w:t>
+      </w:r>
+      <w:r>
+        <w:rPr>
+          <w:rFonts w:cstheme="minorHAnsi"/>
+          <w:lang w:val="en-US"/>
+        </w:rPr>
+        <w:t>30</w:t>
+      </w:r>
+      <w:r>
+        <w:rPr>
+          <w:rFonts w:cstheme="minorHAnsi"/>
+          <w:lang w:val="en-US"/>
+        </w:rPr>
+        <w:t xml:space="preserve">°C, </w:t>
+      </w:r>
+      <w:r>
+        <w:rPr>
+          <w:rFonts w:cstheme="minorHAnsi"/>
+          <w:lang w:val="en-US"/>
+        </w:rPr>
+        <w:t>4</w:t>
+      </w:r>
+      <w:r>
+        <w:rPr>
+          <w:rFonts w:cstheme="minorHAnsi"/>
+          <w:lang w:val="en-US"/>
+        </w:rPr>
+        <w:t xml:space="preserve">0°C, </w:t>
+      </w:r>
+      <w:r>
+        <w:rPr>
+          <w:rFonts w:cstheme="minorHAnsi"/>
+          <w:lang w:val="en-US"/>
+        </w:rPr>
+        <w:t>50</w:t>
+      </w:r>
+      <w:r>
+        <w:rPr>
+          <w:rFonts w:cstheme="minorHAnsi"/>
+          <w:lang w:val="en-US"/>
+        </w:rPr>
+        <w:t>°C)</w:t>
+      </w:r>
+      <w:r>
+        <w:rPr>
+          <w:lang w:val="en-US"/>
+        </w:rPr>
+        <w:t xml:space="preserve">. </w:t>
+      </w:r>
+      <w:r>
+        <w:rPr>
+          <w:lang w:val="en-US"/>
+        </w:rPr>
+        <w:t xml:space="preserve">Ribbons represent 95% confidence intervals. </w:t>
+      </w:r>
+    </w:p>
+    <w:p>
+      <w:pPr>
+        <w:pStyle w:val="Heading1"/>
+        <w:rPr>
+          <w:lang w:val="en-US"/>
+        </w:rPr>
+      </w:pPr>
+      <w:r>
+        <w:rPr>
+          <w:lang w:val="en-US"/>
+        </w:rPr>
+        <w:t xml:space="preserve">Supplemental Material </w:t>
+      </w:r>
+    </w:p>
+    <w:p>
+      <w:pPr>
+        <w:pStyle w:val="Heading2"/>
+        <w:rPr>
+          <w:lang w:val="en-US"/>
+        </w:rPr>
+      </w:pPr>
+      <w:r>
+        <w:rPr>
+          <w:lang w:val="en-US"/>
+        </w:rPr>
+        <w:t xml:space="preserve">Supplemental figures </w:t>
+      </w:r>
+    </w:p>
+    <w:p>
+      <w:pPr>
+        <w:jc w:val="both"/>
+        <w:rPr>
+          <w:lang w:val="en-US"/>
+        </w:rPr>
+      </w:pPr>
+      <w:r>
+        <w:rPr>
+          <w:b/>
+          <w:bCs/>
+          <w:lang w:val="en-US"/>
+        </w:rPr>
+        <w:t xml:space="preserve">SFig.1: </w:t>
+      </w:r>
+      <w:r>
+        <w:rPr>
+          <w:lang w:val="en-US"/>
+        </w:rPr>
+        <w:t xml:space="preserve">Seasonal temperature profile for reefs within the low- and high-latitude region of the Great Barrier Reef (see </w:t>
+      </w:r>
+      <w:r>
+        <w:rPr>
+          <w:b/>
+          <w:bCs/>
+          <w:lang w:val="en-US"/>
+        </w:rPr>
+        <w:t>Stab.2</w:t>
+      </w:r>
+      <w:r>
+        <w:rPr>
+          <w:lang w:val="en-US"/>
+        </w:rPr>
+        <w:t xml:space="preserve"> for list of reefs names). A) mean daily temperature and B) mean daily range are shown for both low- (solids red line) and high-latitudinal (dashed blue line) regions, as well as density plots identifying the most frequently experienced temperatures or ranges experienced. Data was obtained via the </w:t>
+      </w:r>
+      <w:r>
+        <w:rPr>
+          <w:rFonts w:cstheme="minorHAnsi"/>
+          <w:lang w:val="en-US"/>
+        </w:rPr>
+        <w:t xml:space="preserve">Australian Institute of Marine Science Temperature Logger </w:t>
+      </w:r>
+      <w:r>
+        <w:rPr>
+          <w:lang w:val="en-US"/>
+        </w:rPr>
+        <w:fldChar w:fldCharType="begin" w:fldLock="1"/>
+      </w:r>
+      <w:r>
+        <w:rPr>
+          <w:lang w:val="en-US"/>
+        </w:rPr>
+        <w:instrText>ADDIN CSL_CITATION {"citationItems":[{"id":"ITEM-1","itemData":{"author":[{"dropping-particle":"","family":"Australian Institute of Marine Science (AIMS)","given":"","non-dropping-particle":"","parse-names":false,"suffix":""}],"id":"ITEM-1","issued":{"date-parts":[["2020"]]},"title":"AIMS Sea Water Temperature Observing System (AIMS Temperature Logger Program)","type":"article"},"uris":["http://www.mendeley.com/documents/?uuid=9c7a766f-0f35-4876-899e-9ff0df0dfa2a"]}],"mendeley":{"formattedCitation":"(Australian Institute of Marine Science (AIMS) 2020)","manualFormatting":"(Australian Institute of Marine Science (AIMS) 2020","plainTextFormattedCitation":"(Australian Institute of Marine Science (AIMS) 2020)","previouslyFormattedCitation":"(Australian Institute of Marine Science (AIMS) 2020)"},"properties":{"noteIndex":0},"schema":"https://github.com/citation-style-language/schema/raw/master/csl-citation.json"}</w:instrText>
+      </w:r>
+      <w:r>
+        <w:rPr>
+          <w:lang w:val="en-US"/>
+        </w:rPr>
+        <w:fldChar w:fldCharType="separate"/>
+      </w:r>
+      <w:r>
+        <w:rPr>
+          <w:noProof/>
+          <w:lang w:val="en-US"/>
+        </w:rPr>
+        <w:t>(Australian Institute of Marine Science (AIMS) 2020</w:t>
+      </w:r>
+      <w:r>
+        <w:rPr>
+          <w:lang w:val="en-US"/>
+        </w:rPr>
+        <w:fldChar w:fldCharType="end"/>
+      </w:r>
+      <w:r>
+        <w:rPr>
+          <w:lang w:val="en-US"/>
+        </w:rPr>
+        <w:t>) dataset</w:t>
+      </w:r>
+      <w:r>
+        <w:rPr>
+          <w:lang w:val="en-US"/>
+        </w:rPr>
+        <w:t>.</w:t>
+      </w:r>
+    </w:p>
+    <w:p>
+      <w:pPr>
+        <w:jc w:val="both"/>
+        <w:rPr>
+          <w:lang w:val="en-US"/>
+        </w:rPr>
+      </w:pPr>
+      <w:r>
+        <w:rPr>
+          <w:b/>
+          <w:bCs/>
+          <w:lang w:val="en-US"/>
+        </w:rPr>
+        <w:t xml:space="preserve">SFig.2: </w:t>
+      </w:r>
+      <w:r>
+        <w:rPr>
+          <w:lang w:val="en-US"/>
+        </w:rPr>
+        <w:t xml:space="preserve">Respirometry chambers that were made in-house and used to measure aerobic physiology traits. </w:t>
+      </w:r>
+    </w:p>
+    <w:p>
+      <w:pPr>
+        <w:jc w:val="both"/>
+        <w:rPr>
+          <w:lang w:val="en-US"/>
+        </w:rPr>
+      </w:pPr>
+      <w:r>
+        <w:rPr>
+          <w:b/>
+          <w:bCs/>
+          <w:lang w:val="en-US"/>
+        </w:rPr>
+        <w:t xml:space="preserve">SFig.3: </w:t>
+      </w:r>
+      <w:r>
+        <w:rPr>
+          <w:lang w:val="en-US"/>
+        </w:rPr>
+        <w:t>Density plots displayed fish body size to chamber ratios. Fish that were sampled for aerobic physiology from the low-latitude region are represented in red; fish from the high-latitude region are represent in blue.</w:t>
+      </w:r>
+    </w:p>
+    <w:p>
+      <w:pPr>
+        <w:rPr>
+          <w:lang w:val="en-US"/>
+        </w:rPr>
+      </w:pPr>
+      <w:r>
+        <w:rPr>
+          <w:b/>
+          <w:bCs/>
+          <w:lang w:val="en-US"/>
+        </w:rPr>
+        <w:t>SFig.4:</w:t>
+      </w:r>
+      <w:r>
+        <w:rPr>
+          <w:b/>
+          <w:bCs/>
+          <w:lang w:val="en-US"/>
+        </w:rPr>
+        <w:t xml:space="preserve"> </w:t>
+      </w:r>
+      <w:r>
+        <w:rPr>
+          <w:lang w:val="en-US"/>
+        </w:rPr>
+        <w:t>Comparison of hematocrit ratios, that were measured at 31.5</w:t>
+      </w:r>
+      <w:r>
+        <w:rPr>
+          <w:rFonts w:cstheme="minorHAnsi"/>
+          <w:lang w:val="en-US"/>
+        </w:rPr>
+        <w:t>°</w:t>
+      </w:r>
+      <w:r>
+        <w:rPr>
+          <w:lang w:val="en-US"/>
+        </w:rPr>
+        <w:t>C, between low- (red) and high-latitudinal (blue) populations. No significant difference was observed between the different latitudes (</w:t>
+      </w:r>
+      <w:r>
+        <w:rPr>
+          <w:i/>
+          <w:iCs/>
+          <w:lang w:val="en-US"/>
+        </w:rPr>
+        <w:t xml:space="preserve">p </w:t>
+      </w:r>
+      <w:r>
+        <w:rPr>
+          <w:lang w:val="en-US"/>
+        </w:rPr>
+        <w:t>=0.058). Solid (low-latitude) and dashed (high-latitude) lines represent 95% confidence intervals.</w:t>
+      </w:r>
+    </w:p>
+    <w:p>
+      <w:pPr>
+        <w:pStyle w:val="Heading2"/>
+        <w:rPr>
+          <w:lang w:val="en-US"/>
+        </w:rPr>
+      </w:pPr>
+      <w:r>
+        <w:rPr>
+          <w:lang w:val="en-US"/>
+        </w:rPr>
+        <w:t xml:space="preserve">Supplemental tables </w:t>
+      </w:r>
+    </w:p>
+    <w:p>
+      <w:pPr>
+        <w:spacing w:line="240" w:lineRule="auto"/>
+        <w:jc w:val="both"/>
+        <w:rPr>
+          <w:rFonts w:cstheme="minorHAnsi"/>
+          <w:lang w:val="en-US"/>
+        </w:rPr>
+      </w:pPr>
+      <w:r>
+        <w:rPr>
+          <w:b/>
+          <w:bCs/>
+          <w:lang w:val="en-US"/>
+        </w:rPr>
+        <w:t xml:space="preserve">STab.1: </w:t>
+      </w:r>
+      <w:r>
+        <w:rPr>
+          <w:lang w:val="en-US"/>
+        </w:rPr>
+        <w:t xml:space="preserve">Samples sizes of fish that were used from each population over the course of the experiment. </w:t>
+      </w:r>
+      <w:r>
+        <w:rPr>
+          <w:i/>
+          <w:iCs/>
+          <w:lang w:val="en-US"/>
+        </w:rPr>
+        <w:t>N</w:t>
+      </w:r>
+      <w:r>
+        <w:rPr>
+          <w:vertAlign w:val="subscript"/>
+          <w:lang w:val="en-US"/>
+        </w:rPr>
+        <w:t>all measurements</w:t>
+      </w:r>
+      <w:r>
+        <w:rPr>
+          <w:lang w:val="en-US"/>
+        </w:rPr>
+        <w:t xml:space="preserve"> refers to fish that completed aerobic physiology and immunocompetence experiments at all testing temperatures </w:t>
+      </w:r>
+      <w:r>
+        <w:rPr>
+          <w:lang w:val="en-US"/>
+        </w:rPr>
+        <w:t>(i.e., 27</w:t>
+      </w:r>
+      <w:r>
+        <w:rPr>
+          <w:rFonts w:cstheme="minorHAnsi"/>
+          <w:lang w:val="en-US"/>
+        </w:rPr>
+        <w:t>°C, 28.5°C, 30°C, 31.5°C)</w:t>
+      </w:r>
+      <w:r>
+        <w:rPr>
+          <w:rFonts w:cstheme="minorHAnsi"/>
+          <w:lang w:val="en-US"/>
+        </w:rPr>
+        <w:t xml:space="preserve">, in addition to having tissue and blood samples collected at the conclusion of the experiment.  </w:t>
+      </w:r>
+    </w:p>
+    <w:p>
+      <w:pPr>
+        <w:spacing w:line="240" w:lineRule="auto"/>
+        <w:jc w:val="both"/>
+        <w:rPr>
+          <w:lang w:val="en-US"/>
+        </w:rPr>
+      </w:pPr>
+      <w:r>
+        <w:rPr>
+          <w:rFonts w:cstheme="minorHAnsi"/>
+          <w:b/>
+          <w:bCs/>
+          <w:lang w:val="en-US"/>
+        </w:rPr>
+        <w:t xml:space="preserve">Stab.2: </w:t>
+      </w:r>
+      <w:r>
+        <w:rPr>
+          <w:rFonts w:cstheme="minorHAnsi"/>
+          <w:lang w:val="en-US"/>
+        </w:rPr>
+        <w:t xml:space="preserve">List of reefs from the Australian Institute of Marine Science Temperature Logger </w:t>
+      </w:r>
+      <w:r>
+        <w:rPr>
+          <w:lang w:val="en-US"/>
+        </w:rPr>
+        <w:fldChar w:fldCharType="begin" w:fldLock="1"/>
+      </w:r>
+      <w:r>
+        <w:rPr>
+          <w:lang w:val="en-US"/>
+        </w:rPr>
+        <w:instrText>ADDIN CSL_CITATION {"citationItems":[{"id":"ITEM-1","itemData":{"author":[{"dropping-particle":"","family":"Australian Institute of Marine Science (AIMS)","given":"","non-dropping-particle":"","parse-names":false,"suffix":""}],"id":"ITEM-1","issued":{"date-parts":[["2020"]]},"title":"AIMS Sea Water Temperature Observing System (AIMS Temperature Logger Program)","type":"article"},"uris":["http://www.mendeley.com/documents/?uuid=9c7a766f-0f35-4876-899e-9ff0df0dfa2a"]}],"mendeley":{"formattedCitation":"(Australian Institute of Marine Science (AIMS) 2020)","manualFormatting":"(Australian Institute of Marine Science (AIMS) 2020","plainTextFormattedCitation":"(Australian Institute of Marine Science (AIMS) 2020)","previouslyFormattedCitation":"(Australian Institute of Marine Science (AIMS) 2020)"},"properties":{"noteIndex":0},"schema":"https://github.com/citation-style-language/schema/raw/master/csl-citation.json"}</w:instrText>
+      </w:r>
+      <w:r>
+        <w:rPr>
+          <w:lang w:val="en-US"/>
+        </w:rPr>
+        <w:fldChar w:fldCharType="separate"/>
+      </w:r>
+      <w:r>
+        <w:rPr>
+          <w:noProof/>
+          <w:lang w:val="en-US"/>
+        </w:rPr>
+        <w:t>(Australian Institute of Marine Science (AIMS) 2020</w:t>
+      </w:r>
+      <w:r>
+        <w:rPr>
+          <w:lang w:val="en-US"/>
+        </w:rPr>
+        <w:fldChar w:fldCharType="end"/>
+      </w:r>
+      <w:r>
+        <w:rPr>
+          <w:lang w:val="en-US"/>
+        </w:rPr>
+        <w:t xml:space="preserve">) dataset that were used to determine the thermal regime of </w:t>
+      </w:r>
+      <w:r>
+        <w:rPr>
+          <w:lang w:val="en-US"/>
+        </w:rPr>
+        <w:lastRenderedPageBreak/>
+        <w:t xml:space="preserve">low- and high-latitude regions. Only temperature loggers that were placed between 7-15m deep were sampled. Latitude and longitude are measured in decimal degrees. </w:t>
+      </w:r>
+    </w:p>
+    <w:p>
+      <w:pPr>
+        <w:spacing w:line="240" w:lineRule="auto"/>
+        <w:jc w:val="both"/>
+        <w:rPr>
+          <w:lang w:val="en-US"/>
+        </w:rPr>
+      </w:pPr>
+      <w:r>
+        <w:rPr>
+          <w:b/>
+          <w:bCs/>
+          <w:lang w:val="en-US"/>
+        </w:rPr>
+        <w:t>Stab.3:</w:t>
+      </w:r>
+      <w:r>
+        <w:rPr>
+          <w:lang w:val="en-US"/>
+        </w:rPr>
+        <w:t xml:space="preserve"> Information pertaining to statistical models that were run to identify differences between low- and high-latitude reefs for aerobic physiology, enzyme, immunocompetence, and hematocrit metrics. </w:t>
+      </w:r>
+    </w:p>
+    <w:p>
+      <w:pPr>
+        <w:pStyle w:val="Heading2"/>
+        <w:rPr>
+          <w:lang w:val="en-US"/>
+        </w:rPr>
+      </w:pPr>
+      <w:r>
+        <w:rPr>
+          <w:lang w:val="en-US"/>
+        </w:rPr>
+        <w:t>Supplemental videos</w:t>
+      </w:r>
+    </w:p>
+    <w:p>
+      <w:pPr>
+        <w:spacing w:line="240" w:lineRule="auto"/>
+        <w:jc w:val="both"/>
+        <w:rPr>
+          <w:lang w:val="en-US"/>
+        </w:rPr>
+      </w:pPr>
+      <w:r>
+        <w:rPr>
+          <w:b/>
+          <w:bCs/>
+          <w:lang w:val="en-US"/>
+        </w:rPr>
+        <w:t xml:space="preserve">Svid.1: </w:t>
+      </w:r>
+      <w:r>
+        <w:rPr>
+          <w:lang w:val="en-US"/>
+        </w:rPr>
+        <w:t xml:space="preserve">Display of swimming gait-change behavior in </w:t>
+      </w:r>
+      <w:proofErr w:type="spellStart"/>
+      <w:r>
+        <w:rPr>
+          <w:i/>
+          <w:iCs/>
+          <w:lang w:val="en-US"/>
+        </w:rPr>
+        <w:t>Acanthochormis</w:t>
+      </w:r>
+      <w:proofErr w:type="spellEnd"/>
+      <w:r>
+        <w:rPr>
+          <w:i/>
+          <w:iCs/>
+          <w:lang w:val="en-US"/>
+        </w:rPr>
+        <w:t xml:space="preserve"> polyacanthus</w:t>
+      </w:r>
+      <w:r>
+        <w:rPr>
+          <w:lang w:val="en-US"/>
+        </w:rPr>
+        <w:t xml:space="preserve">. Within the video the fish can be seen using predominately pectoral swimming behavior, however, when the fish starts to lose its position in the swim tunnel it temporally switches to body undulations (easily identified by the fanning of the tail) to restore its position. This type of swimming behavior forces the fish to maximize its reliance on aerobic energy processes. </w:t>
+      </w:r>
     </w:p>
     <w:p>
       <w:pPr>
@@ -21740,3737 +22356,6 @@
           <w:lang w:val="en-US"/>
         </w:rPr>
       </w:pPr>
-    </w:p>
-    <w:p>
-      <w:pPr>
-        <w:spacing w:line="240" w:lineRule="auto"/>
-        <w:jc w:val="both"/>
-        <w:rPr>
-          <w:b/>
-          <w:bCs/>
-          <w:color w:val="FF0000"/>
-          <w:lang w:val="en-US"/>
-        </w:rPr>
-      </w:pPr>
-    </w:p>
-    <w:p>
-      <w:pPr>
-        <w:spacing w:line="240" w:lineRule="auto"/>
-        <w:jc w:val="both"/>
-        <w:rPr>
-          <w:b/>
-          <w:bCs/>
-          <w:color w:val="FF0000"/>
-          <w:lang w:val="en-US"/>
-        </w:rPr>
-      </w:pPr>
-    </w:p>
-    <w:p>
-      <w:pPr>
-        <w:spacing w:line="240" w:lineRule="auto"/>
-        <w:jc w:val="both"/>
-        <w:rPr>
-          <w:color w:val="FF0000"/>
-          <w:lang w:val="en-US"/>
-        </w:rPr>
-      </w:pPr>
-      <w:r>
-        <w:rPr>
-          <w:b/>
-          <w:bCs/>
-          <w:color w:val="FF0000"/>
-          <w:lang w:val="en-US"/>
-        </w:rPr>
-        <w:t xml:space="preserve">Climate change has begun to shift environmental conditions away from historic </w:t>
-      </w:r>
-      <w:r>
-        <w:rPr>
-          <w:b/>
-          <w:bCs/>
-          <w:color w:val="FF0000"/>
-          <w:lang w:val="en-US"/>
-        </w:rPr>
-        <w:t>thermal</w:t>
-      </w:r>
-      <w:r>
-        <w:rPr>
-          <w:b/>
-          <w:bCs/>
-          <w:color w:val="FF0000"/>
-          <w:lang w:val="en-US"/>
-        </w:rPr>
-        <w:t xml:space="preserve"> regimes that populations evolved under</w:t>
-      </w:r>
-      <w:r>
-        <w:rPr>
-          <w:color w:val="FF0000"/>
-          <w:lang w:val="en-US"/>
-        </w:rPr>
-        <w:t xml:space="preserve">. </w:t>
-      </w:r>
-      <w:r>
-        <w:rPr>
-          <w:color w:val="FF0000"/>
-          <w:lang w:val="en-US"/>
-        </w:rPr>
-        <w:t>As climate continues to shift species may struggle to keep pace</w:t>
-      </w:r>
-      <w:r>
-        <w:rPr>
-          <w:color w:val="FF0000"/>
-          <w:lang w:val="en-US"/>
-        </w:rPr>
-        <w:fldChar w:fldCharType="begin" w:fldLock="1"/>
-      </w:r>
-      <w:r>
-        <w:rPr>
-          <w:color w:val="FF0000"/>
-          <w:lang w:val="en-US"/>
-        </w:rPr>
-        <w:instrText>ADDIN CSL_CITATION {"citationItems":[{"id":"ITEM-1","itemData":{"DOI":"10.1111/j.1461-0248.2005.00796.x","ISSN":"1461023X","abstract":"Climate is a potent selective force in natural populations, yet the importance of adaptation in the response of plant species to past climate change has been questioned. As many species are unlikely to migrate fast enough to track the rapidly changing climate of the future, adaptation must play an increasingly important role in their response. In this paper we review recent work that has documented climate-related genetic diversity within populations or on the microgeographical scale. We then describe studies that have looked at the potential evolutionary responses of plant populations to future climate change. We argue that in fragmented landscapes, rapid climate change has the potential to overwhelm the capacity for adaptation in many plant populations and dramatically alter their genetic composition. The consequences are likely to include unpredictable changes in the presence and abundance of species within communities and a reduction in their ability to resist and recover from further environmental perturbations, such as pest and disease outbreaks and extreme climatic events. Overall, a range-wide increase in extinction risk is likely to result. We call for further research into understanding the causes and consequences of the maintenance and loss of climate-related genetic diversity within populations. ©2005 Blackwell Publishing Ltd/CNRS.","author":[{"dropping-particle":"","family":"Jump","given":"Alistair S.","non-dropping-particle":"","parse-names":false,"suffix":""},{"dropping-particle":"","family":"Peñuelas","given":"Josep","non-dropping-particle":"","parse-names":false,"suffix":""}],"container-title":"Ecology Letters","id":"ITEM-1","issue":"9","issued":{"date-parts":[["2005"]]},"page":"1010-1020","title":"Running to stand still: Adaptation and the response of plants to rapid climate change","type":"article-journal","volume":"8"},"uris":["http://www.mendeley.com/documents/?uuid=5be6f363-be35-4c1b-9482-0b8ccd90d996"]}],"mendeley":{"formattedCitation":"(Jump and Peñuelas 2005)","plainTextFormattedCitation":"(Jump and Peñuelas 2005)","previouslyFormattedCitation":"(Jump and Peñuelas 2005)"},"properties":{"noteIndex":0},"schema":"https://github.com/citation-style-language/schema/raw/master/csl-citation.json"}</w:instrText>
-      </w:r>
-      <w:r>
-        <w:rPr>
-          <w:color w:val="FF0000"/>
-          <w:lang w:val="en-US"/>
-        </w:rPr>
-        <w:fldChar w:fldCharType="separate"/>
-      </w:r>
-      <w:r>
-        <w:rPr>
-          <w:noProof/>
-          <w:color w:val="FF0000"/>
-          <w:lang w:val="en-US"/>
-        </w:rPr>
-        <w:t>(Jump and Peñuelas 2005)</w:t>
-      </w:r>
-      <w:r>
-        <w:rPr>
-          <w:color w:val="FF0000"/>
-          <w:lang w:val="en-US"/>
-        </w:rPr>
-        <w:fldChar w:fldCharType="end"/>
-      </w:r>
-      <w:r>
-        <w:rPr>
-          <w:color w:val="FF0000"/>
-          <w:lang w:val="en-US"/>
-        </w:rPr>
-        <w:t xml:space="preserve">. </w:t>
-      </w:r>
-    </w:p>
-    <w:p>
-      <w:pPr>
-        <w:spacing w:line="240" w:lineRule="auto"/>
-        <w:jc w:val="both"/>
-        <w:rPr>
-          <w:color w:val="FF0000"/>
-          <w:lang w:val="en-US"/>
-        </w:rPr>
-      </w:pPr>
-    </w:p>
-    <w:p>
-      <w:pPr>
-        <w:spacing w:line="240" w:lineRule="auto"/>
-        <w:jc w:val="both"/>
-        <w:rPr>
-          <w:b/>
-          <w:bCs/>
-          <w:color w:val="FF0000"/>
-          <w:lang w:val="en-US"/>
-        </w:rPr>
-      </w:pPr>
-      <w:r>
-        <w:rPr>
-          <w:color w:val="FF0000"/>
-          <w:lang w:val="en-US"/>
-        </w:rPr>
-        <w:t>E</w:t>
-      </w:r>
-      <w:r>
-        <w:rPr>
-          <w:color w:val="FF0000"/>
-          <w:lang w:val="en-US"/>
-        </w:rPr>
-        <w:t>volutionary processes</w:t>
-      </w:r>
-      <w:r>
-        <w:rPr>
-          <w:color w:val="FF0000"/>
-          <w:lang w:val="en-US"/>
-        </w:rPr>
-        <w:t xml:space="preserve"> have previously been</w:t>
-      </w:r>
-      <w:r>
-        <w:rPr>
-          <w:color w:val="FF0000"/>
-          <w:lang w:val="en-US"/>
-        </w:rPr>
-        <w:t xml:space="preserve"> ignored </w:t>
-      </w:r>
-      <w:r>
-        <w:rPr>
-          <w:color w:val="FF0000"/>
-          <w:lang w:val="en-US"/>
-        </w:rPr>
-        <w:t xml:space="preserve">when projecting species responses to climate change </w:t>
-      </w:r>
-      <w:r>
-        <w:rPr>
-          <w:color w:val="FF0000"/>
-          <w:lang w:val="en-US"/>
-        </w:rPr>
-        <w:t xml:space="preserve">due to the thought that they were too slow to influence measurable demographic effects </w:t>
-      </w:r>
-      <w:r>
-        <w:rPr>
-          <w:color w:val="FF0000"/>
-          <w:lang w:val="en-US"/>
-        </w:rPr>
-        <w:fldChar w:fldCharType="begin" w:fldLock="1"/>
-      </w:r>
-      <w:r>
-        <w:rPr>
-          <w:color w:val="FF0000"/>
-          <w:lang w:val="en-US"/>
-        </w:rPr>
-        <w:instrText>ADDIN CSL_CITATION {"citationItems":[{"id":"ITEM-1","itemData":{"DOI":"10.1086/715109","ISSN":"0006-3185","author":[{"dropping-particle":"","family":"Kelly","given":"Morgan W.","non-dropping-particle":"","parse-names":false,"suffix":""},{"dropping-particle":"","family":"Griffiths","given":"Joanna S.","non-dropping-particle":"","parse-names":false,"suffix":""}],"container-title":"The Biological Bulletin","id":"ITEM-1","issue":"August","issued":{"date-parts":[["2021"]]},"page":"000-000","title":"Selection Experiments in the Sea: What Can Experimental Evolution Tell Us About How Marine Life Will Respond to Climate Change?","type":"article-journal"},"uris":["http://www.mendeley.com/documents/?uuid=c202b6c6-d4eb-4833-8491-cfc4ebb27d4c"]}],"mendeley":{"formattedCitation":"(Kelly and Griffiths 2021)","plainTextFormattedCitation":"(Kelly and Griffiths 2021)","previouslyFormattedCitation":"(Kelly and Griffiths 2021)"},"properties":{"noteIndex":0},"schema":"https://github.com/citation-style-language/schema/raw/master/csl-citation.json"}</w:instrText>
-      </w:r>
-      <w:r>
-        <w:rPr>
-          <w:color w:val="FF0000"/>
-          <w:lang w:val="en-US"/>
-        </w:rPr>
-        <w:fldChar w:fldCharType="separate"/>
-      </w:r>
-      <w:r>
-        <w:rPr>
-          <w:noProof/>
-          <w:color w:val="FF0000"/>
-          <w:lang w:val="en-US"/>
-        </w:rPr>
-        <w:t>(Kelly and Griffiths 2021)</w:t>
-      </w:r>
-      <w:r>
-        <w:rPr>
-          <w:color w:val="FF0000"/>
-          <w:lang w:val="en-US"/>
-        </w:rPr>
-        <w:fldChar w:fldCharType="end"/>
-      </w:r>
-      <w:r>
-        <w:rPr>
-          <w:color w:val="FF0000"/>
-          <w:lang w:val="en-US"/>
-        </w:rPr>
-        <w:t xml:space="preserve">. However, species may overcome this obstacle via large effective population sizes and fecundity rates, whereby (if the necessary genetic variation is available) strong selection pressures could produce sizeable changes in allele frequency within a single generation/cohort </w:t>
-      </w:r>
-      <w:r>
-        <w:rPr>
-          <w:color w:val="FF0000"/>
-          <w:lang w:val="en-US"/>
-        </w:rPr>
-        <w:fldChar w:fldCharType="begin" w:fldLock="1"/>
-      </w:r>
-      <w:r>
-        <w:rPr>
-          <w:color w:val="FF0000"/>
-          <w:lang w:val="en-US"/>
-        </w:rPr>
-        <w:instrText>ADDIN CSL_CITATION {"citationItems":[{"id":"ITEM-1","itemData":{"DOI":"10.1086/715109","ISSN":"0006-3185","author":[{"dropping-particle":"","family":"Kelly","given":"Morgan W.","non-dropping-particle":"","parse-names":false,"suffix":""},{"dropping-particle":"","family":"Griffiths","given":"Joanna S.","non-dropping-particle":"","parse-names":false,"suffix":""}],"container-title":"The Biological Bulletin","id":"ITEM-1","issue":"August","issued":{"date-parts":[["2021"]]},"page":"000-000","title":"Selection Experiments in the Sea: What Can Experimental Evolution Tell Us About How Marine Life Will Respond to Climate Change?","type":"article-journal"},"uris":["http://www.mendeley.com/documents/?uuid=c202b6c6-d4eb-4833-8491-cfc4ebb27d4c"]}],"mendeley":{"formattedCitation":"(Kelly and Griffiths 2021)","plainTextFormattedCitation":"(Kelly and Griffiths 2021)","previouslyFormattedCitation":"(Kelly and Griffiths 2021)"},"properties":{"noteIndex":0},"schema":"https://github.com/citation-style-language/schema/raw/master/csl-citation.json"}</w:instrText>
-      </w:r>
-      <w:r>
-        <w:rPr>
-          <w:color w:val="FF0000"/>
-          <w:lang w:val="en-US"/>
-        </w:rPr>
-        <w:fldChar w:fldCharType="separate"/>
-      </w:r>
-      <w:r>
-        <w:rPr>
-          <w:noProof/>
-          <w:color w:val="FF0000"/>
-          <w:lang w:val="en-US"/>
-        </w:rPr>
-        <w:t>(Kelly and Griffiths 2021)</w:t>
-      </w:r>
-      <w:r>
-        <w:rPr>
-          <w:color w:val="FF0000"/>
-          <w:lang w:val="en-US"/>
-        </w:rPr>
-        <w:fldChar w:fldCharType="end"/>
-      </w:r>
-      <w:r>
-        <w:rPr>
-          <w:color w:val="FF0000"/>
-          <w:lang w:val="en-US"/>
-        </w:rPr>
-        <w:t>.</w:t>
-      </w:r>
-      <w:r>
-        <w:rPr>
-          <w:color w:val="FF0000"/>
-          <w:lang w:val="en-US"/>
-        </w:rPr>
-        <w:t xml:space="preserve"> Therefore, important to consider evolutionary process that will influence past and future populations responses to climate change. </w:t>
-      </w:r>
-      <w:r>
-        <w:rPr>
-          <w:b/>
-          <w:bCs/>
-          <w:color w:val="FF0000"/>
-          <w:lang w:val="en-US"/>
-        </w:rPr>
-        <w:t>This information should come later maybe even just have in discussion??</w:t>
-      </w:r>
-    </w:p>
-    <w:p>
-      <w:pPr>
-        <w:spacing w:line="240" w:lineRule="auto"/>
-        <w:jc w:val="both"/>
-        <w:rPr>
-          <w:color w:val="FF0000"/>
-          <w:lang w:val="en-US"/>
-        </w:rPr>
-      </w:pPr>
-      <w:r>
-        <w:rPr>
-          <w:b/>
-          <w:bCs/>
-          <w:lang w:val="en-US"/>
-        </w:rPr>
-        <w:t xml:space="preserve">Local adaptation occurs within metapopulations when </w:t>
-      </w:r>
-      <w:r>
-        <w:rPr>
-          <w:b/>
-          <w:bCs/>
-          <w:lang w:val="en-US"/>
-        </w:rPr>
-        <w:t xml:space="preserve">native </w:t>
-      </w:r>
-      <w:r>
-        <w:rPr>
-          <w:b/>
-          <w:bCs/>
-          <w:lang w:val="en-US"/>
-        </w:rPr>
-        <w:t>genotypes are better adapted to local environment conditions than foreign</w:t>
-      </w:r>
-      <w:r>
-        <w:rPr>
-          <w:b/>
-          <w:bCs/>
-          <w:lang w:val="en-US"/>
-        </w:rPr>
-        <w:t xml:space="preserve"> genotypes</w:t>
-      </w:r>
-      <w:r>
-        <w:rPr>
-          <w:lang w:val="en-US"/>
-        </w:rPr>
-        <w:t xml:space="preserve"> </w:t>
-      </w:r>
-      <w:r>
-        <w:rPr>
-          <w:lang w:val="en-US"/>
-        </w:rPr>
-        <w:fldChar w:fldCharType="begin" w:fldLock="1"/>
-      </w:r>
-      <w:r>
-        <w:rPr>
-          <w:lang w:val="en-US"/>
-        </w:rPr>
-        <w:instrText>ADDIN CSL_CITATION {"citationItems":[{"id":"ITEM-1","itemData":{"DOI":"10.1111/j.1461-0248.2004.00684.x","ISSN":"1461023X","abstract":"Studies of local adaptation provide important insights into the power of natural selection relative to gene flow and other evolutionary forces. They are a paradigm for testing evolutionary hypotheses about traits favoured by particular environmental factors. This paper is an attempt to summarize the conceptual framework for local adaptation studies. We first review theoretical work relevant for local adaptation. Then we discuss reciprocal transplant and common garden experiments designed to detect local adaptation in the pattern of deme x habitat interaction for fitness. Finally, we review research questions and approaches to studying the processes of local adaptation - divergent natural selection, dispersal and gene flow, and other processes affecting adaptive differentiation of local demes. We advocate multifaceted approaches to the study of local adaptation, and stress the need for experiments explicitly addressing hypotheses about the role of particular ecological and genetic factors that promote or hinder local adaptation. Experimental evolution of replicated populations in controlled spatially heterogeneous environments allow direct tests of such hypotheses, and thus would be a valuable way to complement research on natural populations.","author":[{"dropping-particle":"","family":"Kawecki","given":"Tadeusz J.","non-dropping-particle":"","parse-names":false,"suffix":""},{"dropping-particle":"","family":"Ebert","given":"Dieter","non-dropping-particle":"","parse-names":false,"suffix":""}],"container-title":"Ecology Letters","id":"ITEM-1","issue":"12","issued":{"date-parts":[["2004"]]},"page":"1225-1241","title":"Conceptual issues in local adaptation","type":"article-journal","volume":"7"},"uris":["http://www.mendeley.com/documents/?uuid=7b646c45-017d-4f30-8013-2298eafeb239"]},{"id":"ITEM-2","itemData":{"DOI":"10.1086/597611","ISSN":"00030147","abstract":"The long history of reciprocal transplant studies testing the hypothesis of local adaptation has shown that populations are often adapted to their local environments. Yet many studies have not demonstrated local adaptation, suggesting that sometimes native populations are no better adapted than are genotypes from foreign environments. Local adaptation may also lead to trade-offs, in which adaptation to one environment comes at a cost of adaptation to another environment. I conducted a survey of published studies of local adaptation to quantify its frequency and magnitude and the costs associated with local adaptation. I also quantified the relationship between local adaptation and environmental differences and the relationship between local adaptation and phenotypic divergence. The overall frequency of local adaptation was 0.71, and the magnitude of the native population advantage in relative fitness was 45%. Divergence between home site environments was positively associated with the magnitude of local adaptation, but phenotypic divergence was not. I found a small negative correlation between a population's relative fitness in its native environment and its fitness in a foreign environment, indicating weak trade-offs associated with local adaptation. These results suggest that populations are often locally adapted but stochastic processes such as genetic drift may limit the efficacy of divergent selection. © 2009 by the University of Chicago.","author":[{"dropping-particle":"","family":"Hereford","given":"Joe","non-dropping-particle":"","parse-names":false,"suffix":""}],"container-title":"American Naturalist","id":"ITEM-2","issue":"5","issued":{"date-parts":[["2009"]]},"page":"579-588","title":"A quantitative survey of local adaptation and fitness trade-offs","type":"article-journal","volume":"173"},"uris":["http://www.mendeley.com/documents/?uuid=b74ec027-4349-4262-aed0-966094bf0cf8"]},{"id":"ITEM-3","itemData":{"DOI":"10.1146/annurev.ecolsys.27.1.237","ISSN":"00664162","abstract":"The study of natural plant populations has provided some of the strongest and most convincing cases of the operation of natural selection currently known, partly because of amenability to reciprocal transplant experiments, common garden work, and long-term in situ manipulation. Genetic differentiation among plant populations over small scales (a few cm to a few hundred cm) has been documented and is reviewed here, in herbaceous annuals and perennials, woody perennials, aquatics, terrestrials, narrow endemics, and widely distributed species. Character differentiation has been documented for most important features of plant structure and function. Examples are known for seed characters, leaf traits, phenology, physiological and biochemical activities, heavy metal tolerance, herbicide resistance, parasite resistance, competitive ability, organellar characters, breeding systems, and life history. Among the forces that have shaped these patterns of differentiation are toxic soils, fertilizers, mowing and grazing, soil moisture, temperature, light intensity, pollinating vectors, parasitism, gene flow, and natural dynamics. The breadth and depth of the evidence reviewed here strongly support the idea that natural selection is the principal force shaping genetic architecture in natural plant populations; that view needs to be more widely appreciated than it is at present.","author":[{"dropping-particle":"","family":"Linhart","given":"Yan B.","non-dropping-particle":"","parse-names":false,"suffix":""},{"dropping-particle":"","family":"Grant","given":"Michael C.","non-dropping-particle":"","parse-names":false,"suffix":""}],"container-title":"Annual Review of Ecology and Systematics","id":"ITEM-3","issued":{"date-parts":[["1996"]]},"page":"237-277","title":"Evolutionary significance of local genetic differentiation in plants","type":"article-journal","volume":"27"},"uris":["http://www.mendeley.com/documents/?uuid=5cd2f746-1a8a-4a8c-88f6-75a3420e4af0"]}],"mendeley":{"formattedCitation":"(Linhart and Grant 1996; Kawecki and Ebert 2004; Hereford 2009)","plainTextFormattedCitation":"(Linhart and Grant 1996; Kawecki and Ebert 2004; Hereford 2009)","previouslyFormattedCitation":"(Linhart and Grant 1996; Kawecki and Ebert 2004; Hereford 2009)"},"properties":{"noteIndex":0},"schema":"https://github.com/citation-style-language/schema/raw/master/csl-citation.json"}</w:instrText>
-      </w:r>
-      <w:r>
-        <w:rPr>
-          <w:lang w:val="en-US"/>
-        </w:rPr>
-        <w:fldChar w:fldCharType="separate"/>
-      </w:r>
-      <w:r>
-        <w:rPr>
-          <w:noProof/>
-          <w:lang w:val="en-US"/>
-        </w:rPr>
-        <w:t>(Linhart and Grant 1996; Kawecki and Ebert 2004; Hereford 2009)</w:t>
-      </w:r>
-      <w:r>
-        <w:rPr>
-          <w:lang w:val="en-US"/>
-        </w:rPr>
-        <w:fldChar w:fldCharType="end"/>
-      </w:r>
-      <w:r>
-        <w:rPr>
-          <w:lang w:val="en-US"/>
-        </w:rPr>
-        <w:t xml:space="preserve">. Through gene x environment interactions, local adaptation may arise in spatially heterogenous environments if divergent selection can overcome the homogenizing effects of gene flow and temporal instability in selective forces </w:t>
-      </w:r>
-      <w:r>
-        <w:rPr>
-          <w:lang w:val="en-US"/>
-        </w:rPr>
-        <w:fldChar w:fldCharType="begin" w:fldLock="1"/>
-      </w:r>
-      <w:r>
-        <w:rPr>
-          <w:lang w:val="en-US"/>
-        </w:rPr>
-        <w:instrText>ADDIN CSL_CITATION {"citationItems":[{"id":"ITEM-1","itemData":{"DOI":"10.1111/j.1461-0248.2004.00684.x","ISSN":"1461023X","abstract":"Studies of local adaptation provide important insights into the power of natural selection relative to gene flow and other evolutionary forces. They are a paradigm for testing evolutionary hypotheses about traits favoured by particular environmental factors. This paper is an attempt to summarize the conceptual framework for local adaptation studies. We first review theoretical work relevant for local adaptation. Then we discuss reciprocal transplant and common garden experiments designed to detect local adaptation in the pattern of deme x habitat interaction for fitness. Finally, we review research questions and approaches to studying the processes of local adaptation - divergent natural selection, dispersal and gene flow, and other processes affecting adaptive differentiation of local demes. We advocate multifaceted approaches to the study of local adaptation, and stress the need for experiments explicitly addressing hypotheses about the role of particular ecological and genetic factors that promote or hinder local adaptation. Experimental evolution of replicated populations in controlled spatially heterogeneous environments allow direct tests of such hypotheses, and thus would be a valuable way to complement research on natural populations.","author":[{"dropping-particle":"","family":"Kawecki","given":"Tadeusz J.","non-dropping-particle":"","parse-names":false,"suffix":""},{"dropping-particle":"","family":"Ebert","given":"Dieter","non-dropping-particle":"","parse-names":false,"suffix":""}],"container-title":"Ecology Letters","id":"ITEM-1","issue":"12","issued":{"date-parts":[["2004"]]},"page":"1225-1241","title":"Conceptual issues in local adaptation","type":"article-journal","volume":"7"},"uris":["http://www.mendeley.com/documents/?uuid=7b646c45-017d-4f30-8013-2298eafeb239"]},{"id":"ITEM-2","itemData":{"DOI":"10.1016/j.tree.2014.01.002","ISSN":"0169-5347","author":[{"dropping-particle":"","family":"Richardson","given":"Jonathan L","non-dropping-particle":"","parse-names":false,"suffix":""},{"dropping-particle":"","family":"Urban","given":"Mark C","non-dropping-particle":"","parse-names":false,"suffix":""},{"dropping-particle":"","family":"Bolnick","given":"Daniel I","non-dropping-particle":"","parse-names":false,"suffix":""},{"dropping-particle":"","family":"Skelly","given":"David K","non-dropping-particle":"","parse-names":false,"suffix":""}],"container-title":"Trends in Ecology &amp; Evolution","id":"ITEM-2","issue":"3","issued":{"date-parts":[["2014"]]},"page":"165-176","publisher":"Elsevier Ltd","title":"Microgeographic adaptation and the spatial scale of evolution","type":"article-journal","volume":"29"},"uris":["http://www.mendeley.com/documents/?uuid=4f063ddd-5086-411e-b6a7-fcd0aab13d95"]},{"id":"ITEM-3","itemData":{"DOI":"10.1111/j.1558-5646.1997.tb02384.x","ISSN":"00143820","abstract":"We investigate the interplay between gene flow and adaptation in peripheral populations of a widespread species. Models are developed for the evolution of a quantitative trait under clinally varying selection in a species whose density decreases from the center of the range to its periphery. Two major results emerge. First, gene flow from populations at the range center can be a strong force that inhibits peripheral populations from evolving to their local ecological optima. As a result, peripheral populations experience persistent directional selection. Second, response to local selection pressures can cause rapid and substantial evolution when a peripheral population is isolated from gene flow. The amount of evolutionary change depends on gene flow, selection, the ecological gradient, and the trait's heritability. Rapid divergence can also occur between the two halves of a formerly continuous population that is divided by a vicariant event. A general conclusion is that disruption of gene flow can cause evolutionary divergence, perhaps leading to speciation, in the absence of contributions from random genetic drift.","author":[{"dropping-particle":"","family":"García-Ramos","given":"Gisela","non-dropping-particle":"","parse-names":false,"suffix":""},{"dropping-particle":"","family":"Kirkpatrick","given":"Mark","non-dropping-particle":"","parse-names":false,"suffix":""}],"container-title":"Evolution","id":"ITEM-3","issue":"1","issued":{"date-parts":[["1997"]]},"page":"21-28","title":"Genetic models of adaptation and gene flow in peripheral populations","type":"article-journal","volume":"51"},"uris":["http://www.mendeley.com/documents/?uuid=cc31b657-7ac5-49b1-89b9-90bae02d3c2c"]},{"id":"ITEM-4","itemData":{"ISBN":"0014-3820","ISSN":"0014-3820","PMID":"11327154","abstract":"Empirical tests for the importance of population mixing in constraining adaptive divergence have not been well grounded in theory for quantitative traits in spatially discrete populations. We develop quantitative-genetic models to examine the equilibrium difference between two populations that are experiencing different selective regimes and exchanging individuals. These models demonstrate that adaptive divergence is negatively correlated with the rate of population mixing (&amp;38;mcirc;, most strongly so when &amp;38;mcirc; is low), positively correlated with the difference in phenotypic optima between populations, and positively correlated with the amount of additive genetic variance (G, most strongly so when G is low). The approach to equilibrium is quite rapid (fewer than 50 generations for two populations to evolve 90&amp;37; of the distance to equilibrium) when either heritability or mixing are not too low (h2 &amp;62; 0.2 or &amp;38;mcirc; &amp;62; 0.05). The theory can be used to aid empirical tests that: (1) compare observed divergence to that predicted using estimates of population mixing, additive genetic variance/covariance, and selection; (2) test for a negative correlation between population mixing and adaptive divergence across multiple independent population pairs; and (3) experimentally manipulate the rate of mixing. Application of the first two of these approaches to data from two well-studied natural systems suggests that population mixing has constrained adaptive divergence for color patterns in Lake Erie water snakes (Nerodia sipedon), but not for trophic traits in sympatric pairs of benthic and limnetic stickleback (Gasterosteus aculeatus). The theoretical framework we outline should provide an improved basis for future empirical tests of the role of population mixing in adaptive divergence.","author":[{"dropping-particle":"","family":"Hendry","given":"Andrew P.","non-dropping-particle":"","parse-names":false,"suffix":""}],"container-title":"Evolution","id":"ITEM-4","issue":"3","issued":{"date-parts":[["2001"]]},"page":"459-466","title":"Traits in discrete populations: A theoretical framework for empirical tests","type":"article-journal","volume":"55"},"uris":["http://www.mendeley.com/documents/?uuid=de769638-d730-4fd8-a723-e95d0ff80d87"]},{"id":"ITEM-5","itemData":{"author":[{"dropping-particle":"","family":"Endler","given":"J. A.","non-dropping-particle":"","parse-names":false,"suffix":""}],"id":"ITEM-5","issued":{"date-parts":[["1977"]]},"publisher":"Princeton University Press","publisher-place":"Princeton, New Jersey, USA","title":"Geographic variation, speciation, and clines","type":"book"},"uris":["http://www.mendeley.com/documents/?uuid=fc34e389-e388-46fc-a049-0454324f6ed1"]},{"id":"ITEM-6","itemData":{"author":[{"dropping-particle":"","family":"Bradshaw","given":"A. D.","non-dropping-particle":"","parse-names":false,"suffix":""}],"container-title":"Perspectives on plant population ecology","editor":[{"dropping-particle":"","family":"Dirzo","given":"R.","non-dropping-particle":"","parse-names":false,"suffix":""},{"dropping-particle":"","family":"Sarukhan","given":"J.","non-dropping-particle":"","parse-names":false,"suffix":""}],"id":"ITEM-6","issued":{"date-parts":[["1984"]]},"page":"213-228","publisher-place":"Sinauer, Sunderland, MA","title":"Ecological significance of genetic variation between populations","type":"chapter"},"uris":["http://www.mendeley.com/documents/?uuid=fa5f83e6-b655-427e-878d-49c81dd30a15"]}],"mendeley":{"formattedCitation":"(Endler 1977; Bradshaw 1984; García-Ramos and Kirkpatrick 1997; Hendry 2001; Kawecki and Ebert 2004; Richardson et al. 2014)","plainTextFormattedCitation":"(Endler 1977; Bradshaw 1984; García-Ramos and Kirkpatrick 1997; Hendry 2001; Kawecki and Ebert 2004; Richardson et al. 2014)","previouslyFormattedCitation":"(Endler 1977; Bradshaw 1984; García-Ramos and Kirkpatrick 1997; Hendry 2001; Kawecki and Ebert 2004; Richardson et al. 2014)"},"properties":{"noteIndex":0},"schema":"https://github.com/citation-style-language/schema/raw/master/csl-citation.json"}</w:instrText>
-      </w:r>
-      <w:r>
-        <w:rPr>
-          <w:lang w:val="en-US"/>
-        </w:rPr>
-        <w:fldChar w:fldCharType="separate"/>
-      </w:r>
-      <w:r>
-        <w:rPr>
-          <w:noProof/>
-          <w:lang w:val="en-US"/>
-        </w:rPr>
-        <w:t>(Endler 1977; Bradshaw 1984; García-Ramos and Kirkpatrick 1997; Hendry 2001; Kawecki and Ebert 2004; Richardson et al. 2014)</w:t>
-      </w:r>
-      <w:r>
-        <w:rPr>
-          <w:lang w:val="en-US"/>
-        </w:rPr>
-        <w:fldChar w:fldCharType="end"/>
-      </w:r>
-      <w:r>
-        <w:rPr>
-          <w:lang w:val="en-US"/>
-        </w:rPr>
-        <w:t xml:space="preserve">. </w:t>
-      </w:r>
-      <w:r>
-        <w:rPr>
-          <w:color w:val="FF0000"/>
-          <w:lang w:val="en-US"/>
-        </w:rPr>
-        <w:t>Isolated populations are particularly susceptible to local adaptation...</w:t>
-      </w:r>
-      <w:r>
-        <w:rPr>
-          <w:lang w:val="en-US"/>
-        </w:rPr>
-        <w:t xml:space="preserve"> Metapopulations may therefore be comprised of a mosaic of locally adapted populations that have evolved optimized traits suited to local environments. </w:t>
-      </w:r>
-    </w:p>
-    <w:p>
-      <w:pPr>
-        <w:spacing w:line="240" w:lineRule="auto"/>
-        <w:jc w:val="both"/>
-        <w:rPr>
-          <w:color w:val="000000" w:themeColor="text1"/>
-          <w:lang w:val="en-US"/>
-        </w:rPr>
-      </w:pPr>
-      <w:r>
-        <w:rPr>
-          <w:b/>
-          <w:bCs/>
-          <w:color w:val="000000" w:themeColor="text1"/>
-          <w:lang w:val="en-US"/>
-        </w:rPr>
-        <w:t xml:space="preserve">Thermal conditions across latitudinal gradients can shaped the fitness </w:t>
-      </w:r>
-      <w:r>
-        <w:rPr>
-          <w:b/>
-          <w:bCs/>
-          <w:lang w:val="en-US"/>
-        </w:rPr>
-        <w:t>landscape</w:t>
-      </w:r>
-      <w:r>
-        <w:rPr>
-          <w:b/>
-          <w:bCs/>
-          <w:lang w:val="en-US"/>
-        </w:rPr>
-        <w:t xml:space="preserve"> via locally adapted traits</w:t>
-      </w:r>
-      <w:r>
-        <w:rPr>
-          <w:b/>
-          <w:bCs/>
-          <w:lang w:val="en-US"/>
-        </w:rPr>
-        <w:t>.</w:t>
-      </w:r>
-      <w:r>
-        <w:rPr>
-          <w:lang w:val="en-US"/>
-        </w:rPr>
-        <w:t xml:space="preserve"> </w:t>
-      </w:r>
-      <w:r>
-        <w:rPr>
-          <w:strike/>
-          <w:color w:val="FF0000"/>
-          <w:lang w:val="en-US"/>
-        </w:rPr>
-        <w:t>Local adaptation typically thought of ____</w:t>
-      </w:r>
-      <w:proofErr w:type="gramStart"/>
-      <w:r>
-        <w:rPr>
-          <w:strike/>
-          <w:color w:val="FF0000"/>
-          <w:lang w:val="en-US"/>
-        </w:rPr>
-        <w:t>_, but</w:t>
-      </w:r>
-      <w:proofErr w:type="gramEnd"/>
-      <w:r>
-        <w:rPr>
-          <w:strike/>
-          <w:color w:val="FF0000"/>
-          <w:lang w:val="en-US"/>
-        </w:rPr>
-        <w:t xml:space="preserve"> can also be in the form of thermal tolerances (Aitkens and Travis 2010). The pervasive nature of temperature at various biological levels (e.g. cellular biochemistry, physiological processes), particularly among ectotherms, suggests that it can impose strong divergent selection pressures on populations </w:t>
-      </w:r>
-      <w:r>
-        <w:rPr>
-          <w:strike/>
-          <w:color w:val="FF0000"/>
-          <w:lang w:val="en-US"/>
-        </w:rPr>
-        <w:fldChar w:fldCharType="begin" w:fldLock="1"/>
-      </w:r>
-      <w:r>
-        <w:rPr>
-          <w:strike/>
-          <w:color w:val="FF0000"/>
-          <w:lang w:val="en-US"/>
-        </w:rPr>
-        <w:instrText>ADDIN CSL_CITATION {"citationItems":[{"id":"ITEM-1","itemData":{"DOI":"10.1098/rspb.2017.0236","ISBN":"0000000280","ISSN":"14712954","PMID":"28446698","abstract":"Understanding how populations adapt to heterogeneous thermal regimes is essential for comprehending how latitudinal gradients in species diversification are formed, and how taxa will respond to ongoing climate change. Adaptation can occur by innate genetic factors, by phenotypic plasticity, or by a combination of both mechanisms. Yet, the relative contribution of such mechanisms to large-scale latitudinal gradients of thermal tolerance across conspecific populations remains unclear. We examine thermal performance in 11 populations of the intertidal copepod Tigriopus californicus, ranging from Baja California Sur (Mexico) to British Columbia (Canada). Common garden experiments show that survivorship to acute heat-stress differs between populations (by up to 3.8°C in LD50 values), reflecting a strong genetic thermal adaptation. Using a split-brood experiment with two rearing temperatures, we also show that developmental phenotypic plasticity is beneficial to thermal tolerance (by up to 1.3°C), and that this effect differs across populations. Although genetic divergence in heat tolerance strongly correlates with latitude and temperature, differences in the plastic response do not. In the context of climate warming, our results confirm the general prediction that low-latitude populations aremost susceptible to local extinction because genetic adaptation has placed physiological limits closer to current environmental maxima, but our results also contradict the prediction that phenotypic plasticity is constrained at lower latitudes.","author":[{"dropping-particle":"","family":"Pereira","given":"Ricardo J.","non-dropping-particle":"","parse-names":false,"suffix":""},{"dropping-particle":"","family":"Sasaki","given":"Matthew C.","non-dropping-particle":"","parse-names":false,"suffix":""},{"dropping-particle":"","family":"Burton","given":"Ronald S.","non-dropping-particle":"","parse-names":false,"suffix":""}],"container-title":"Proceedings of the Royal Society B: Biological Sciences","id":"ITEM-1","issued":{"date-parts":[["2017"]]},"page":"2017023","title":"Adaptation to a latitudinal thermal gradient within a widespread copepod species: The contributions of genetic divergence and phenotypic plasticity","type":"article-journal","volume":"284"},"uris":["http://www.mendeley.com/documents/?uuid=414deb3d-aad6-4dab-af68-76480a53dc68"]}],"mendeley":{"formattedCitation":"(Pereira et al. 2017)","plainTextFormattedCitation":"(Pereira et al. 2017)","previouslyFormattedCitation":"(Pereira et al. 2017)"},"properties":{"noteIndex":0},"schema":"https://github.com/citation-style-language/schema/raw/master/csl-citation.json"}</w:instrText>
-      </w:r>
-      <w:r>
-        <w:rPr>
-          <w:strike/>
-          <w:color w:val="FF0000"/>
-          <w:lang w:val="en-US"/>
-        </w:rPr>
-        <w:fldChar w:fldCharType="separate"/>
-      </w:r>
-      <w:r>
-        <w:rPr>
-          <w:strike/>
-          <w:noProof/>
-          <w:color w:val="FF0000"/>
-          <w:lang w:val="en-US"/>
-        </w:rPr>
-        <w:t>(Pereira et al. 2017)</w:t>
-      </w:r>
-      <w:r>
-        <w:rPr>
-          <w:strike/>
-          <w:color w:val="FF0000"/>
-          <w:lang w:val="en-US"/>
-        </w:rPr>
-        <w:fldChar w:fldCharType="end"/>
-      </w:r>
-      <w:r>
-        <w:rPr>
-          <w:strike/>
-          <w:color w:val="FF0000"/>
-          <w:lang w:val="en-US"/>
-        </w:rPr>
-        <w:t>.</w:t>
-      </w:r>
-      <w:r>
-        <w:rPr>
-          <w:color w:val="FF0000"/>
-          <w:lang w:val="en-US"/>
-        </w:rPr>
-        <w:t xml:space="preserve"> </w:t>
-      </w:r>
-      <w:r>
-        <w:rPr>
-          <w:lang w:val="en-US"/>
-        </w:rPr>
-        <w:t xml:space="preserve">Moreover, temperature-dependent clines (i.e. local adaptation) between populations represent diverging evolutionary histories that can </w:t>
-      </w:r>
-      <w:r>
-        <w:rPr>
-          <w:color w:val="000000" w:themeColor="text1"/>
-          <w:lang w:val="en-US"/>
-        </w:rPr>
-        <w:t xml:space="preserve">elucidate how populations will respond to climate change </w:t>
-      </w:r>
-      <w:r>
-        <w:rPr>
-          <w:color w:val="000000" w:themeColor="text1"/>
-          <w:lang w:val="en-US"/>
-        </w:rPr>
-        <w:fldChar w:fldCharType="begin" w:fldLock="1"/>
-      </w:r>
-      <w:r>
-        <w:rPr>
-          <w:color w:val="000000" w:themeColor="text1"/>
-          <w:lang w:val="en-US"/>
-        </w:rPr>
-        <w:instrText>ADDIN CSL_CITATION {"citationItems":[{"id":"ITEM-1","itemData":{"DOI":"10.1098/rspb.2017.0236","ISBN":"0000000280","ISSN":"14712954","PMID":"28446698","abstract":"Understanding how populations adapt to heterogeneous thermal regimes is essential for comprehending how latitudinal gradients in species diversification are formed, and how taxa will respond to ongoing climate change. Adaptation can occur by innate genetic factors, by phenotypic plasticity, or by a combination of both mechanisms. Yet, the relative contribution of such mechanisms to large-scale latitudinal gradients of thermal tolerance across conspecific populations remains unclear. We examine thermal performance in 11 populations of the intertidal copepod Tigriopus californicus, ranging from Baja California Sur (Mexico) to British Columbia (Canada). Common garden experiments show that survivorship to acute heat-stress differs between populations (by up to 3.8°C in LD50 values), reflecting a strong genetic thermal adaptation. Using a split-brood experiment with two rearing temperatures, we also show that developmental phenotypic plasticity is beneficial to thermal tolerance (by up to 1.3°C), and that this effect differs across populations. Although genetic divergence in heat tolerance strongly correlates with latitude and temperature, differences in the plastic response do not. In the context of climate warming, our results confirm the general prediction that low-latitude populations aremost susceptible to local extinction because genetic adaptation has placed physiological limits closer to current environmental maxima, but our results also contradict the prediction that phenotypic plasticity is constrained at lower latitudes.","author":[{"dropping-particle":"","family":"Pereira","given":"Ricardo J.","non-dropping-particle":"","parse-names":false,"suffix":""},{"dropping-particle":"","family":"Sasaki","given":"Matthew C.","non-dropping-particle":"","parse-names":false,"suffix":""},{"dropping-particle":"","family":"Burton","given":"Ronald S.","non-dropping-particle":"","parse-names":false,"suffix":""}],"container-title":"Proceedings of the Royal Society B: Biological Sciences","id":"ITEM-1","issued":{"date-parts":[["2017"]]},"page":"2017023","title":"Adaptation to a latitudinal thermal gradient within a widespread copepod species: The contributions of genetic divergence and phenotypic plasticity","type":"article-journal","volume":"284"},"uris":["http://www.mendeley.com/documents/?uuid=414deb3d-aad6-4dab-af68-76480a53dc68"]},{"id":"ITEM-2","itemData":{"DOI":"10.1242/jeb.037473","ISSN":"00220949","PMID":"20190116","abstract":"Physiological studies can help predict effects of climate change through determining which species currently live closest to their upper thermal tolerance limits, which physiological systems set these limits, and how species differ in acclimatization capacities for modifying their thermal tolerances. Reductionist studies at the molecular level can contribute to this analysis by revealing how much change in sequence is needed to adapt proteins to warmer temperatures - thus providing insights into potential rates of adaptive evolution - and determining how the contents of genomes - protein-coding genes and gene regulatory mechanisms influence capacities for adapting to acute and long-term increases in temperature. Studies of congeneric invertebrates from thermally stressful rocky intertidal habitats have shown that warm-adapted congeners are most susceptible to local extinctions because their acute upper thermal limits (LT50 values) lie near current thermal maxima and their abilities to increase thermal tolerance through acclimation are limited. Collapse of cardiac function may underlie acute and longer-term thermal limits. Local extinctions from heat death may be offset by in-migration of genetically warm-adapted conspecifics from mid-latitude 'hot spots', where midday low tides in summer select for heat tolerance. A single amino acid replacement is sufficient to adapt a protein to a new thermal range. More challenging to adaptive evolution are lesions in genomes of stenotherms like Antarctic marine ectotherms, which have lost protein-coding genes and gene regulatory mechanisms needed for coping with rising temperature. These extreme stenotherms, along with warm-adapted eurytherms living near their thermal limits, may be the major 'losers' from climate change. © 2010, Published by The Company of Biologists Ltd.","author":[{"dropping-particle":"","family":"Somero","given":"G. N.","non-dropping-particle":"","parse-names":false,"suffix":""}],"container-title":"Journal of Experimental Biology","id":"ITEM-2","issue":"6","issued":{"date-parts":[["2010"]]},"page":"912-920","title":"The physiology of climate change: How potentials for acclimatization and genetic adaptation will determine 'winners' and 'losers'","type":"article-journal","volume":"213"},"uris":["http://www.mendeley.com/documents/?uuid=a1d34b38-ae6a-43af-81f2-f9a7d208e75b"]},{"id":"ITEM-3","itemData":{"DOI":"10.1038/nature09670","ISSN":"00280836","PMID":"21350480","abstract":"Evolutionary adaptation can be rapid and potentially help species counter stressful conditions or realize ecological opportunities arising from climate change. The challenges are to understand when evolution will occur and to identify potential evolutionary winners as well as losers, such as species lacking adaptive capacity living near physiological limits. Evolutionary processes also need to be incorporated into management programmes designed to minimize biodiversity loss under rapid climate change. These challenges can be met through realistic models of evolutionary change linked to experimental data across a range of taxa. © 2011 Macmillan Publishers Limited. All rights reserved.","author":[{"dropping-particle":"","family":"Hoffmann","given":"Ary A.","non-dropping-particle":"","parse-names":false,"suffix":""},{"dropping-particle":"","family":"Sgró","given":"Carla M.","non-dropping-particle":"","parse-names":false,"suffix":""}],"container-title":"Nature","id":"ITEM-3","issue":"7335","issued":{"date-parts":[["2011"]]},"page":"479-485","title":"Climate change and evolutionary adaptation","type":"article-journal","volume":"470"},"uris":["http://www.mendeley.com/documents/?uuid=2e7ac2dd-44e9-446d-8aa2-5d8d77e58c9d"]}],"mendeley":{"formattedCitation":"(Somero 2010; Hoffmann and Sgró 2011; Pereira et al. 2017)","plainTextFormattedCitation":"(Somero 2010; Hoffmann and Sgró 2011; Pereira et al. 2017)","previouslyFormattedCitation":"(Somero 2010; Hoffmann and Sgró 2011; Pereira et al. 2017)"},"properties":{"noteIndex":0},"schema":"https://github.com/citation-style-language/schema/raw/master/csl-citation.json"}</w:instrText>
-      </w:r>
-      <w:r>
-        <w:rPr>
-          <w:color w:val="000000" w:themeColor="text1"/>
-          <w:lang w:val="en-US"/>
-        </w:rPr>
-        <w:fldChar w:fldCharType="separate"/>
-      </w:r>
-      <w:r>
-        <w:rPr>
-          <w:noProof/>
-          <w:color w:val="000000" w:themeColor="text1"/>
-          <w:lang w:val="en-US"/>
-        </w:rPr>
-        <w:t>(Somero 2010; Hoffmann and Sgró 2011; Pereira et al. 2017)</w:t>
-      </w:r>
-      <w:r>
-        <w:rPr>
-          <w:color w:val="000000" w:themeColor="text1"/>
-          <w:lang w:val="en-US"/>
-        </w:rPr>
-        <w:fldChar w:fldCharType="end"/>
-      </w:r>
-      <w:r>
-        <w:rPr>
-          <w:color w:val="000000" w:themeColor="text1"/>
-          <w:lang w:val="en-US"/>
-        </w:rPr>
-        <w:t xml:space="preserve">. </w:t>
-      </w:r>
-      <w:r>
-        <w:rPr>
-          <w:color w:val="000000" w:themeColor="text1"/>
-          <w:lang w:val="en-US"/>
-        </w:rPr>
-        <w:t xml:space="preserve">  </w:t>
-      </w:r>
-    </w:p>
-    <w:p>
-      <w:pPr>
-        <w:spacing w:line="240" w:lineRule="auto"/>
-        <w:jc w:val="both"/>
-        <w:rPr>
-          <w:color w:val="000000" w:themeColor="text1"/>
-          <w:lang w:val="en-US"/>
-        </w:rPr>
-      </w:pPr>
-    </w:p>
-    <w:p>
-      <w:pPr>
-        <w:spacing w:line="240" w:lineRule="auto"/>
-        <w:jc w:val="both"/>
-        <w:rPr>
-          <w:color w:val="000000" w:themeColor="text1"/>
-          <w:lang w:val="en-US"/>
-        </w:rPr>
-      </w:pPr>
-      <w:r>
-        <w:rPr>
-          <w:color w:val="000000" w:themeColor="text1"/>
-          <w:lang w:val="en-US"/>
-        </w:rPr>
-        <w:t xml:space="preserve">Local adaptation, phenotypic plasticity, and genetic </w:t>
-      </w:r>
-      <w:proofErr w:type="spellStart"/>
-      <w:r>
-        <w:rPr>
-          <w:color w:val="000000" w:themeColor="text1"/>
-          <w:lang w:val="en-US"/>
-        </w:rPr>
-        <w:t>arhectiture</w:t>
-      </w:r>
-      <w:proofErr w:type="spellEnd"/>
-      <w:r>
-        <w:rPr>
-          <w:color w:val="000000" w:themeColor="text1"/>
-          <w:lang w:val="en-US"/>
-        </w:rPr>
-        <w:t xml:space="preserve"> represent threes components that much be </w:t>
-      </w:r>
-      <w:proofErr w:type="spellStart"/>
-      <w:r>
-        <w:rPr>
-          <w:color w:val="000000" w:themeColor="text1"/>
-          <w:lang w:val="en-US"/>
-        </w:rPr>
-        <w:t>analysed</w:t>
-      </w:r>
-      <w:proofErr w:type="spellEnd"/>
-      <w:r>
-        <w:rPr>
-          <w:color w:val="000000" w:themeColor="text1"/>
-          <w:lang w:val="en-US"/>
-        </w:rPr>
-        <w:t xml:space="preserve"> together to understand future responses. </w:t>
-      </w:r>
-    </w:p>
-    <w:p>
-      <w:pPr>
-        <w:spacing w:line="240" w:lineRule="auto"/>
-        <w:jc w:val="both"/>
-        <w:rPr>
-          <w:lang w:val="en-US"/>
-        </w:rPr>
-      </w:pPr>
-      <w:r>
-        <w:rPr>
-          <w:color w:val="FF0000"/>
-          <w:lang w:val="en-US"/>
-        </w:rPr>
-        <w:t xml:space="preserve">However, recent evidence suggests that the rapid pace of climate change can disrupt local adaptation processes via shifting selection pressures </w:t>
-      </w:r>
-      <w:r>
-        <w:rPr>
-          <w:color w:val="FF0000"/>
-          <w:lang w:val="en-US"/>
-        </w:rPr>
-        <w:fldChar w:fldCharType="begin" w:fldLock="1"/>
-      </w:r>
-      <w:r>
-        <w:rPr>
-          <w:color w:val="FF0000"/>
-          <w:lang w:val="en-US"/>
-        </w:rPr>
-        <w:instrText>ADDIN CSL_CITATION {"citationItems":[{"id":"ITEM-1","itemData":{"DOI":"10.1038/nature09670","ISSN":"00280836","PMID":"21350480","abstract":"Evolutionary adaptation can be rapid and potentially help species counter stressful conditions or realize ecological opportunities arising from climate change. The challenges are to understand when evolution will occur and to identify potential evolutionary winners as well as losers, such as species lacking adaptive capacity living near physiological limits. Evolutionary processes also need to be incorporated into management programmes designed to minimize biodiversity loss under rapid climate change. These challenges can be met through realistic models of evolutionary change linked to experimental data across a range of taxa. © 2011 Macmillan Publishers Limited. All rights reserved.","author":[{"dropping-particle":"","family":"Hoffmann","given":"Ary A.","non-dropping-particle":"","parse-names":false,"suffix":""},{"dropping-particle":"","family":"Sgró","given":"Carla M.","non-dropping-particle":"","parse-names":false,"suffix":""}],"container-title":"Nature","id":"ITEM-1","issue":"7335","issued":{"date-parts":[["2011"]]},"page":"479-485","title":"Climate change and evolutionary adaptation","type":"article-journal","volume":"470"},"uris":["http://www.mendeley.com/documents/?uuid=2e7ac2dd-44e9-446d-8aa2-5d8d77e58c9d"]}],"mendeley":{"formattedCitation":"(Hoffmann and Sgró 2011)","plainTextFormattedCitation":"(Hoffmann and Sgró 2011)","previouslyFormattedCitation":"(Hoffmann and Sgró 2011)"},"properties":{"noteIndex":0},"schema":"https://github.com/citation-style-language/schema/raw/master/csl-citation.json"}</w:instrText>
-      </w:r>
-      <w:r>
-        <w:rPr>
-          <w:color w:val="FF0000"/>
-          <w:lang w:val="en-US"/>
-        </w:rPr>
-        <w:fldChar w:fldCharType="separate"/>
-      </w:r>
-      <w:r>
-        <w:rPr>
-          <w:noProof/>
-          <w:color w:val="FF0000"/>
-          <w:lang w:val="en-US"/>
-        </w:rPr>
-        <w:t>(Hoffmann and Sgró 2011)</w:t>
-      </w:r>
-      <w:r>
-        <w:rPr>
-          <w:color w:val="FF0000"/>
-          <w:lang w:val="en-US"/>
-        </w:rPr>
-        <w:fldChar w:fldCharType="end"/>
-      </w:r>
-      <w:r>
-        <w:rPr>
-          <w:color w:val="FF0000"/>
-          <w:lang w:val="en-US"/>
-        </w:rPr>
-        <w:t xml:space="preserve">.   </w:t>
-      </w:r>
-    </w:p>
-    <w:p>
-      <w:pPr>
-        <w:spacing w:line="240" w:lineRule="auto"/>
-        <w:jc w:val="both"/>
-        <w:rPr>
-          <w:b/>
-          <w:bCs/>
-          <w:color w:val="FF0000"/>
-          <w:lang w:val="en-US"/>
-        </w:rPr>
-      </w:pPr>
-      <w:r>
-        <w:rPr>
-          <w:b/>
-          <w:bCs/>
-          <w:color w:val="FF0000"/>
-          <w:lang w:val="en-US"/>
-        </w:rPr>
-        <w:t xml:space="preserve">The ability to response to shifting selection pressure will depend on the genetic architecture and demographic processes found within different populations. </w:t>
-      </w:r>
-    </w:p>
-    <w:p>
-      <w:pPr>
-        <w:pStyle w:val="ListParagraph"/>
-        <w:numPr>
-          <w:ilvl w:val="0"/>
-          <w:numId w:val="3"/>
-        </w:numPr>
-        <w:spacing w:line="240" w:lineRule="auto"/>
-        <w:jc w:val="both"/>
-        <w:rPr>
-          <w:color w:val="FF0000"/>
-          <w:lang w:val="en-US"/>
-        </w:rPr>
-      </w:pPr>
-      <w:r>
-        <w:rPr>
-          <w:color w:val="FF0000"/>
-          <w:lang w:val="en-US"/>
-        </w:rPr>
-        <w:t xml:space="preserve">Need to consider both populations: </w:t>
-      </w:r>
-    </w:p>
-    <w:p>
-      <w:pPr>
-        <w:pStyle w:val="ListParagraph"/>
-        <w:numPr>
-          <w:ilvl w:val="1"/>
-          <w:numId w:val="3"/>
-        </w:numPr>
-        <w:spacing w:line="240" w:lineRule="auto"/>
-        <w:jc w:val="both"/>
-        <w:rPr>
-          <w:color w:val="FF0000"/>
-          <w:lang w:val="en-US"/>
-        </w:rPr>
-      </w:pPr>
-      <w:r>
-        <w:rPr>
-          <w:color w:val="FF0000"/>
-          <w:lang w:val="en-US"/>
-        </w:rPr>
-        <w:t xml:space="preserve">Physiological traits and underlying:  </w:t>
-      </w:r>
-    </w:p>
-    <w:p>
-      <w:pPr>
-        <w:pStyle w:val="ListParagraph"/>
-        <w:numPr>
-          <w:ilvl w:val="1"/>
-          <w:numId w:val="3"/>
-        </w:numPr>
-        <w:spacing w:line="240" w:lineRule="auto"/>
-        <w:jc w:val="both"/>
-        <w:rPr>
-          <w:color w:val="FF0000"/>
-          <w:lang w:val="en-US"/>
-        </w:rPr>
-      </w:pPr>
-      <w:r>
-        <w:rPr>
-          <w:color w:val="FF0000"/>
-          <w:lang w:val="en-US"/>
-        </w:rPr>
-        <w:t>CVH hypothesis and other one</w:t>
-      </w:r>
-    </w:p>
-    <w:p>
-      <w:pPr>
-        <w:pStyle w:val="ListParagraph"/>
-        <w:numPr>
-          <w:ilvl w:val="1"/>
-          <w:numId w:val="3"/>
-        </w:numPr>
-        <w:spacing w:line="240" w:lineRule="auto"/>
-        <w:jc w:val="both"/>
-        <w:rPr>
-          <w:color w:val="FF0000"/>
-          <w:lang w:val="en-US"/>
-        </w:rPr>
-      </w:pPr>
-    </w:p>
-    <w:p>
-      <w:pPr>
-        <w:spacing w:line="240" w:lineRule="auto"/>
-        <w:jc w:val="both"/>
-        <w:rPr>
-          <w:b/>
-          <w:bCs/>
-          <w:color w:val="FF0000"/>
-          <w:lang w:val="en-US"/>
-        </w:rPr>
-      </w:pPr>
-      <w:r>
-        <w:rPr>
-          <w:b/>
-          <w:bCs/>
-          <w:color w:val="FF0000"/>
-          <w:lang w:val="en-US"/>
-        </w:rPr>
-        <w:lastRenderedPageBreak/>
-        <w:t>Broad range species may not always have increased adaptive potential</w:t>
-      </w:r>
-      <w:r>
-        <w:rPr>
-          <w:b/>
-          <w:bCs/>
-          <w:color w:val="FF0000"/>
-          <w:lang w:val="en-US"/>
-        </w:rPr>
-        <w:t>/Genetic architecture to overcome changes in selection pressures caused by climate change. Isolated populations across large ranges may all be affected, therefore entire species affected (see (Jump 2005)).</w:t>
-      </w:r>
-    </w:p>
-    <w:p>
-      <w:pPr>
-        <w:pStyle w:val="ListParagraph"/>
-        <w:numPr>
-          <w:ilvl w:val="0"/>
-          <w:numId w:val="3"/>
-        </w:numPr>
-        <w:spacing w:line="240" w:lineRule="auto"/>
-        <w:jc w:val="both"/>
-        <w:rPr>
-          <w:color w:val="FF0000"/>
-          <w:lang w:val="en-US"/>
-        </w:rPr>
-      </w:pPr>
-      <w:r>
-        <w:rPr>
-          <w:color w:val="FF0000"/>
-          <w:lang w:val="en-US"/>
-        </w:rPr>
-        <w:t>Thus, m</w:t>
-      </w:r>
-      <w:r>
-        <w:rPr>
-          <w:color w:val="FF0000"/>
-          <w:lang w:val="en-US"/>
-        </w:rPr>
-        <w:t xml:space="preserve">aking it important to consider regional influences within species ranges… </w:t>
-      </w:r>
-      <w:r>
-        <w:rPr>
-          <w:color w:val="FF0000"/>
-          <w:lang w:val="en-US"/>
-        </w:rPr>
-        <w:t xml:space="preserve"> </w:t>
-      </w:r>
-    </w:p>
-    <w:p>
-      <w:pPr>
-        <w:pStyle w:val="ListParagraph"/>
-        <w:numPr>
-          <w:ilvl w:val="0"/>
-          <w:numId w:val="3"/>
-        </w:numPr>
-        <w:spacing w:line="240" w:lineRule="auto"/>
-        <w:jc w:val="both"/>
-        <w:rPr>
-          <w:color w:val="FF0000"/>
-          <w:lang w:val="en-US"/>
-        </w:rPr>
-      </w:pPr>
-      <w:r>
-        <w:rPr>
-          <w:color w:val="FF0000"/>
-          <w:lang w:val="en-US"/>
-        </w:rPr>
-        <w:t xml:space="preserve">Long lived species can rapidly change allele frequencies within generation due to number of offspring </w:t>
-      </w:r>
-      <w:proofErr w:type="gramStart"/>
-      <w:r>
-        <w:rPr>
-          <w:color w:val="FF0000"/>
-          <w:lang w:val="en-US"/>
-        </w:rPr>
-        <w:t>produced</w:t>
-      </w:r>
-      <w:proofErr w:type="gramEnd"/>
-    </w:p>
-    <w:p>
-      <w:pPr>
-        <w:spacing w:line="240" w:lineRule="auto"/>
-        <w:jc w:val="both"/>
-        <w:rPr>
-          <w:b/>
-          <w:bCs/>
-          <w:color w:val="FF0000"/>
-          <w:lang w:val="en-US"/>
-        </w:rPr>
-      </w:pPr>
-      <w:r>
-        <w:rPr>
-          <w:b/>
-          <w:bCs/>
-          <w:color w:val="FF0000"/>
-          <w:lang w:val="en-US"/>
-        </w:rPr>
-        <w:t>Species regions (trailing/core/leading edge)</w:t>
-      </w:r>
-    </w:p>
-    <w:p>
-      <w:pPr>
-        <w:spacing w:line="240" w:lineRule="auto"/>
-        <w:jc w:val="both"/>
-        <w:rPr>
-          <w:b/>
-          <w:bCs/>
-          <w:color w:val="FF0000"/>
-          <w:lang w:val="en-US"/>
-        </w:rPr>
-      </w:pPr>
-      <w:proofErr w:type="spellStart"/>
-      <w:r>
-        <w:rPr>
-          <w:b/>
-          <w:bCs/>
-          <w:color w:val="FF0000"/>
-          <w:lang w:val="en-US"/>
-        </w:rPr>
-        <w:t>Apoly</w:t>
-      </w:r>
-      <w:proofErr w:type="spellEnd"/>
-      <w:r>
-        <w:rPr>
-          <w:b/>
-          <w:bCs/>
-          <w:color w:val="FF0000"/>
-          <w:lang w:val="en-US"/>
-        </w:rPr>
-        <w:t>/</w:t>
-      </w:r>
-      <w:r>
-        <w:rPr>
-          <w:b/>
-          <w:bCs/>
-          <w:color w:val="FF0000"/>
-          <w:lang w:val="en-US"/>
-        </w:rPr>
-        <w:t xml:space="preserve">Research objectives and </w:t>
-      </w:r>
-      <w:proofErr w:type="gramStart"/>
-      <w:r>
-        <w:rPr>
-          <w:b/>
-          <w:bCs/>
-          <w:color w:val="FF0000"/>
-          <w:lang w:val="en-US"/>
-        </w:rPr>
-        <w:t>aims</w:t>
-      </w:r>
-      <w:proofErr w:type="gramEnd"/>
-      <w:r>
-        <w:rPr>
-          <w:b/>
-          <w:bCs/>
-          <w:color w:val="FF0000"/>
-          <w:lang w:val="en-US"/>
-        </w:rPr>
-        <w:t xml:space="preserve"> </w:t>
-      </w:r>
-    </w:p>
-    <w:p>
-      <w:pPr>
-        <w:spacing w:line="240" w:lineRule="auto"/>
-        <w:jc w:val="both"/>
-        <w:rPr>
-          <w:lang w:val="en-US"/>
-        </w:rPr>
-      </w:pPr>
-    </w:p>
-    <w:p>
-      <w:pPr>
-        <w:spacing w:line="240" w:lineRule="auto"/>
-        <w:jc w:val="both"/>
-        <w:rPr>
-          <w:lang w:val="en-US"/>
-        </w:rPr>
-      </w:pPr>
-    </w:p>
-    <w:p>
-      <w:pPr>
-        <w:spacing w:line="240" w:lineRule="auto"/>
-        <w:jc w:val="both"/>
-        <w:rPr>
-          <w:lang w:val="en-US"/>
-        </w:rPr>
-      </w:pPr>
-    </w:p>
-    <w:p>
-      <w:pPr>
-        <w:spacing w:line="240" w:lineRule="auto"/>
-        <w:jc w:val="both"/>
-        <w:rPr>
-          <w:lang w:val="en-US"/>
-        </w:rPr>
-      </w:pPr>
-    </w:p>
-    <w:p>
-      <w:pPr>
-        <w:spacing w:line="240" w:lineRule="auto"/>
-        <w:jc w:val="both"/>
-        <w:rPr>
-          <w:lang w:val="en-US"/>
-        </w:rPr>
-      </w:pPr>
-    </w:p>
-    <w:p>
-      <w:pPr>
-        <w:spacing w:line="240" w:lineRule="auto"/>
-        <w:jc w:val="both"/>
-        <w:rPr>
-          <w:lang w:val="en-US"/>
-        </w:rPr>
-      </w:pPr>
-    </w:p>
-    <w:p>
-      <w:pPr>
-        <w:spacing w:line="240" w:lineRule="auto"/>
-        <w:jc w:val="both"/>
-        <w:rPr>
-          <w:lang w:val="en-US"/>
-        </w:rPr>
-      </w:pPr>
-    </w:p>
-    <w:p>
-      <w:pPr>
-        <w:spacing w:line="240" w:lineRule="auto"/>
-        <w:jc w:val="both"/>
-        <w:rPr>
-          <w:lang w:val="en-US"/>
-        </w:rPr>
-      </w:pPr>
-    </w:p>
-    <w:p>
-      <w:pPr>
-        <w:spacing w:line="240" w:lineRule="auto"/>
-        <w:jc w:val="both"/>
-        <w:rPr>
-          <w:lang w:val="en-US"/>
-        </w:rPr>
-      </w:pPr>
-    </w:p>
-    <w:p>
-      <w:pPr>
-        <w:spacing w:line="240" w:lineRule="auto"/>
-        <w:jc w:val="both"/>
-        <w:rPr>
-          <w:lang w:val="en-US"/>
-        </w:rPr>
-      </w:pPr>
-    </w:p>
-    <w:p>
-      <w:pPr>
-        <w:spacing w:line="240" w:lineRule="auto"/>
-        <w:jc w:val="both"/>
-        <w:rPr>
-          <w:lang w:val="en-US"/>
-        </w:rPr>
-      </w:pPr>
-    </w:p>
-    <w:p>
-      <w:pPr>
-        <w:spacing w:line="240" w:lineRule="auto"/>
-        <w:jc w:val="both"/>
-        <w:rPr>
-          <w:lang w:val="en-US"/>
-        </w:rPr>
-      </w:pPr>
-    </w:p>
-    <w:p>
-      <w:pPr>
-        <w:spacing w:line="240" w:lineRule="auto"/>
-        <w:jc w:val="both"/>
-        <w:rPr>
-          <w:lang w:val="en-US"/>
-        </w:rPr>
-      </w:pPr>
-    </w:p>
-    <w:p>
-      <w:pPr>
-        <w:spacing w:line="240" w:lineRule="auto"/>
-        <w:jc w:val="both"/>
-        <w:rPr>
-          <w:lang w:val="en-US"/>
-        </w:rPr>
-      </w:pPr>
-    </w:p>
-    <w:p>
-      <w:pPr>
-        <w:spacing w:line="240" w:lineRule="auto"/>
-        <w:jc w:val="both"/>
-        <w:rPr>
-          <w:lang w:val="en-US"/>
-        </w:rPr>
-      </w:pPr>
-    </w:p>
-    <w:p>
-      <w:pPr>
-        <w:spacing w:line="240" w:lineRule="auto"/>
-        <w:jc w:val="both"/>
-        <w:rPr>
-          <w:lang w:val="en-US"/>
-        </w:rPr>
-      </w:pPr>
-    </w:p>
-    <w:p>
-      <w:pPr>
-        <w:spacing w:line="240" w:lineRule="auto"/>
-        <w:jc w:val="both"/>
-        <w:rPr>
-          <w:lang w:val="en-US"/>
-        </w:rPr>
-      </w:pPr>
-    </w:p>
-    <w:p>
-      <w:pPr>
-        <w:spacing w:line="240" w:lineRule="auto"/>
-        <w:jc w:val="both"/>
-        <w:rPr>
-          <w:lang w:val="en-US"/>
-        </w:rPr>
-      </w:pPr>
-    </w:p>
-    <w:p>
-      <w:pPr>
-        <w:spacing w:line="240" w:lineRule="auto"/>
-        <w:jc w:val="both"/>
-        <w:rPr>
-          <w:lang w:val="en-US"/>
-        </w:rPr>
-      </w:pPr>
-    </w:p>
-    <w:p>
-      <w:pPr>
-        <w:spacing w:line="240" w:lineRule="auto"/>
-        <w:jc w:val="both"/>
-        <w:rPr>
-          <w:lang w:val="en-US"/>
-        </w:rPr>
-      </w:pPr>
-    </w:p>
-    <w:p>
-      <w:pPr>
-        <w:spacing w:line="240" w:lineRule="auto"/>
-        <w:jc w:val="both"/>
-        <w:rPr>
-          <w:lang w:val="en-US"/>
-        </w:rPr>
-      </w:pPr>
-    </w:p>
-    <w:p>
-      <w:pPr>
-        <w:spacing w:line="240" w:lineRule="auto"/>
-        <w:jc w:val="both"/>
-        <w:rPr>
-          <w:lang w:val="en-US"/>
-        </w:rPr>
-      </w:pPr>
-    </w:p>
-    <w:p>
-      <w:pPr>
-        <w:spacing w:line="240" w:lineRule="auto"/>
-        <w:jc w:val="both"/>
-        <w:rPr>
-          <w:lang w:val="en-US"/>
-        </w:rPr>
-      </w:pPr>
-    </w:p>
-    <w:p>
-      <w:pPr>
-        <w:spacing w:line="240" w:lineRule="auto"/>
-        <w:jc w:val="both"/>
-        <w:rPr>
-          <w:lang w:val="en-US"/>
-        </w:rPr>
-      </w:pPr>
-    </w:p>
-    <w:p>
-      <w:pPr>
-        <w:spacing w:line="240" w:lineRule="auto"/>
-        <w:jc w:val="both"/>
-        <w:rPr>
-          <w:lang w:val="en-US"/>
-        </w:rPr>
-      </w:pPr>
-    </w:p>
-    <w:p>
-      <w:pPr>
-        <w:spacing w:line="240" w:lineRule="auto"/>
-        <w:jc w:val="both"/>
-        <w:rPr>
-          <w:lang w:val="en-US"/>
-        </w:rPr>
-      </w:pPr>
-    </w:p>
-    <w:p>
-      <w:pPr>
-        <w:spacing w:line="240" w:lineRule="auto"/>
-        <w:jc w:val="both"/>
-        <w:rPr>
-          <w:lang w:val="en-US"/>
-        </w:rPr>
-      </w:pPr>
-    </w:p>
-    <w:p>
-      <w:pPr>
-        <w:spacing w:line="240" w:lineRule="auto"/>
-        <w:jc w:val="both"/>
-        <w:rPr>
-          <w:color w:val="000000" w:themeColor="text1"/>
-          <w:lang w:val="en-US"/>
-        </w:rPr>
-      </w:pPr>
-      <w:r>
-        <w:rPr>
-          <w:color w:val="000000" w:themeColor="text1"/>
-          <w:lang w:val="en-US"/>
-        </w:rPr>
-        <w:t xml:space="preserve">Metapopulations that exist over large geographical distributions and thermal gradients contain locally adapted populations that can help species buffer against extinction </w:t>
-      </w:r>
-      <w:r>
-        <w:rPr>
-          <w:color w:val="000000" w:themeColor="text1"/>
-          <w:lang w:val="en-US"/>
-        </w:rPr>
-        <w:fldChar w:fldCharType="begin" w:fldLock="1"/>
-      </w:r>
-      <w:r>
-        <w:rPr>
-          <w:color w:val="000000" w:themeColor="text1"/>
-          <w:lang w:val="en-US"/>
-        </w:rPr>
-        <w:instrText>ADDIN CSL_CITATION {"citationItems":[{"id":"ITEM-1","itemData":{"DOI":"10.1111/j.1095-8649.2006.01274.x","ISSN":"00221112","abstract":"Knowledge of geographic and temporal scales of adaptive genetic variation is crucial to species conservation, yet understanding of these phenomena, particularly in marine systems, is scant. Until recently, the belief has been that because most marine species have highly dispersive or mobile life stages, local adaptation could occur only on broad geographic scales. This view is supported by comparatively low levels of genetic variation among populations as detected by neutral markers. Similarly, the time scale of adaptive divergence has also been assumed to be very long, requiring thousands of generations. Recent studies of a variety of species have challenged these beliefs. First, there is strong evidence of geographically structured local adaptation in physiological and morphological traits. Second, the proportion of quantitative trait variation at the among-population level (QST) is much higher than it is for neutral markers (FST) and these two metrics of genetic variation are poorly correlated. Third, evidence that selection is a potent evolutionary force capable of sustaining adaptive divergence on contemporary time scales is summarized. The differing spatial and temporal scales of adaptive v. neutral genetic divergence call for a new paradigm in thinking about the relationship between phenogeography (the geography of phenotypic variation) and phylogeography (the geography of lineages) in marine species. The idea that contemporary selective processes can cause fine-scale spatial and temporal divergence underscores the need for a new emphasis on Darwinian fishery science. © 2006 The Fisheries Society of the British Isles.","author":[{"dropping-particle":"","family":"Conover","given":"D. O.","non-dropping-particle":"","parse-names":false,"suffix":""},{"dropping-particle":"","family":"Clarke","given":"L. M.","non-dropping-particle":"","parse-names":false,"suffix":""},{"dropping-particle":"","family":"Munch","given":"S. B.","non-dropping-particle":"","parse-names":false,"suffix":""},{"dropping-particle":"","family":"Wagner","given":"G. N.","non-dropping-particle":"","parse-names":false,"suffix":""}],"container-title":"Journal of Fish Biology","id":"ITEM-1","issued":{"date-parts":[["2006"]]},"page":"21-47","title":"Spatial and temporal scales of adaptive divergence in marine fishes and the implications for conservation","type":"article-journal","volume":"69"},"uris":["http://www.mendeley.com/documents/?uuid=4afcd92c-5832-4878-ac2e-7683d965e4f2"]},{"id":"ITEM-2","itemData":{"DOI":"10.1111/j.1749-6632.2009.04575.x","ISBN":"9781573317542","ISSN":"17496632","PMID":"19566705","abstract":"Patterns of phenotypic change across environmental gradients (e.g., latitude, altitude) have long captivated the interest of evolutionary ecologists. The pattern and magnitude of phenotypic change is determined by the covariance between genetic and environmental influences across a gradient. Cogradient variation (CoGV) occurs when covariance is positive: that is, genetic and environmental influences on phenotypic expression are aligned and their joint influence accentuates the change in mean trait value across the gradient. Conversely, countergradient variation (CnGV) occurs when covariance is negative: that is, genetic and environmental influences on phenotypes oppose one another, thereby diminishing the change in mean trait expression across the gradient. CnGV has so far been found in at least 60 species, with most examples coming from fishes, amphibians, and insects across latitudinal or altitudinal gradients. Traits that display CnGV most often involve metabolic compensation, that is, the elevation of various physiological rates processes (development, growth, feeding, metabolism, activity) to counteract the dampening effect of reduced temperature, growing season length, or food supply. Far fewer examples of CoGV have been identified (11 species), and these most often involve morphological characters. Increased knowledge of spatial covariance patterns has furthered our understanding of Bergmann size clines, phenotypic plasticity, species range limits, tradeoffs in juvenile growth rate, and the design of conservation strategies for wild species. Moreover, temporal CnGV explains some cases of an apparent lack of phenotypic response to directional selection and provides a framework for predicting evolutionary responses to climate change. © 2009 New York Academy of Sciences.","author":[{"dropping-particle":"","family":"Conover","given":"David O.","non-dropping-particle":"","parse-names":false,"suffix":""},{"dropping-particle":"","family":"Duffy","given":"Tara A.","non-dropping-particle":"","parse-names":false,"suffix":""},{"dropping-particle":"","family":"Hice","given":"Lyndie A.","non-dropping-particle":"","parse-names":false,"suffix":""}],"container-title":"Annals of the New York Academy of Sciences","id":"ITEM-2","issued":{"date-parts":[["2009"]]},"page":"100-129","title":"The covariance between genetic and environmental influences across ecological gradients: Reassessing the evolutionary significance of countergradient and cogradient variation","type":"article-journal","volume":"1168"},"uris":["http://www.mendeley.com/documents/?uuid=9cde8db7-8858-478b-8a44-02a8f4720233","http://www.mendeley.com/documents/?uuid=c9af8e05-a512-4e17-8f86-3c207eea5e51"]},{"id":"ITEM-3","itemData":{"DOI":"10.1111/j.1467-2979.2008.00281.x","ISSN":"14672960","abstract":"Climate change will impact coral-reef fishes through effects on individual performance, trophic linkages, recruitment dynamics, population connectivity and other ecosystem processes. The most immediate impacts will be a loss of diversity and changes to fish community composition as a result of coral bleaching. Coral-dependent fishes suffer the most rapid population declines as coral is lost; however, many other species will exhibit long-term declines due to loss of settlement habitat and erosion of habitat structural complexity. Increased ocean temperature will affect the physiological performance and behaviour of coral reef fishes, especially during their early life history. Small temperature increases might favour larval development, but this could be counteracted by negative effects on adult reproduction. Already variable recruitment will become even more unpredictable. This will make optimal harvest strategies for coral reef fisheries more difficult to determine and populations more susceptible to overfishing. A substantial number of species could exhibit range shifts, with implications for extinction risk of small-range species near the margins of reef development. There are critical gaps in our knowledge of how climate change will affect tropical marine fishes. Predictions are often based on temperate examples, which may be inappropriate for tropical species. Improved projections of how ocean currents and primary productivity will change are needed to better predict how reef fish population dynamics and connectivity patterns will change. Finally, the potential for adaptation to climate change needs more attention. Many coral reef fishes have geographical ranges spanning a wide temperature gradient and some have short generation times. These characteristics are conducive to acclimation or local adaptation to climate change and provide hope that the more resilient species will persist if immediate action is taken to stabilize Earth's climate. © 2008 The Authors.","author":[{"dropping-particle":"","family":"Munday","given":"Philip L.","non-dropping-particle":"","parse-names":false,"suffix":""},{"dropping-particle":"","family":"Jones","given":"Geoffrey P.","non-dropping-particle":"","parse-names":false,"suffix":""},{"dropping-particle":"","family":"Pratchett","given":"Morgan S.","non-dropping-particle":"","parse-names":false,"suffix":""},{"dropping-particle":"","family":"Williams","given":"Ashley J.","non-dropping-particle":"","parse-names":false,"suffix":""}],"container-title":"Fish and Fisheries","id":"ITEM-3","issue":"3","issued":{"date-parts":[["2008"]]},"page":"261-285","title":"Climate change and the future for coral reef fishes","type":"article-journal","volume":"9"},"uris":["http://www.mendeley.com/documents/?uuid=3535e470-81d5-4d51-9515-32dbadefe223"]},{"id":"ITEM-4","itemData":{"DOI":"10.1098/rspb.2017.0236","ISBN":"0000000280","ISSN":"14712954","PMID":"28446698","abstract":"Understanding how populations adapt to heterogeneous thermal regimes is essential for comprehending how latitudinal gradients in species diversification are formed, and how taxa will respond to ongoing climate change. Adaptation can occur by innate genetic factors, by phenotypic plasticity, or by a combination of both mechanisms. Yet, the relative contribution of such mechanisms to large-scale latitudinal gradients of thermal tolerance across conspecific populations remains unclear. We examine thermal performance in 11 populations of the intertidal copepod Tigriopus californicus, ranging from Baja California Sur (Mexico) to British Columbia (Canada). Common garden experiments show that survivorship to acute heat-stress differs between populations (by up to 3.8°C in LD50 values), reflecting a strong genetic thermal adaptation. Using a split-brood experiment with two rearing temperatures, we also show that developmental phenotypic plasticity is beneficial to thermal tolerance (by up to 1.3°C), and that this effect differs across populations. Although genetic divergence in heat tolerance strongly correlates with latitude and temperature, differences in the plastic response do not. In the context of climate warming, our results confirm the general prediction that low-latitude populations aremost susceptible to local extinction because genetic adaptation has placed physiological limits closer to current environmental maxima, but our results also contradict the prediction that phenotypic plasticity is constrained at lower latitudes.","author":[{"dropping-particle":"","family":"Pereira","given":"Ricardo J.","non-dropping-particle":"","parse-names":false,"suffix":""},{"dropping-particle":"","family":"Sasaki","given":"Matthew C.","non-dropping-particle":"","parse-names":false,"suffix":""},{"dropping-particle":"","family":"Burton","given":"Ronald S.","non-dropping-particle":"","parse-names":false,"suffix":""}],"container-title":"Proceedings of the Royal Society B: Biological Sciences","id":"ITEM-4","issued":{"date-parts":[["2017"]]},"page":"2017023","title":"Adaptation to a latitudinal thermal gradient within a widespread copepod species: The contributions of genetic divergence and phenotypic plasticity","type":"article-journal","volume":"284"},"uris":["http://www.mendeley.com/documents/?uuid=414deb3d-aad6-4dab-af68-76480a53dc68"]}],"mendeley":{"formattedCitation":"(Conover et al. 2006, 2009; Munday et al. 2008a; Pereira et al. 2017)","plainTextFormattedCitation":"(Conover et al. 2006, 2009; Munday et al. 2008a; Pereira et al. 2017)","previouslyFormattedCitation":"(Conover et al. 2006, 2009; Munday et al. 2008a; Pereira et al. 2017)"},"properties":{"noteIndex":0},"schema":"https://github.com/citation-style-language/schema/raw/master/csl-citation.json"}</w:instrText>
-      </w:r>
-      <w:r>
-        <w:rPr>
-          <w:color w:val="000000" w:themeColor="text1"/>
-          <w:lang w:val="en-US"/>
-        </w:rPr>
-        <w:fldChar w:fldCharType="separate"/>
-      </w:r>
-      <w:r>
-        <w:rPr>
-          <w:noProof/>
-          <w:color w:val="000000" w:themeColor="text1"/>
-          <w:lang w:val="en-US"/>
-        </w:rPr>
-        <w:t>(Conover et al. 2006, 2009; Munday et al. 2008a; Pereira et al. 2017)</w:t>
-      </w:r>
-      <w:r>
-        <w:rPr>
-          <w:color w:val="000000" w:themeColor="text1"/>
-          <w:lang w:val="en-US"/>
-        </w:rPr>
-        <w:fldChar w:fldCharType="end"/>
-      </w:r>
-      <w:r>
-        <w:rPr>
-          <w:color w:val="000000" w:themeColor="text1"/>
-          <w:lang w:val="en-US"/>
-        </w:rPr>
-        <w:t xml:space="preserve">. However, local adaptation and genetic subdivision within metapopulations can also produce populations with narrow thermal breadths; increasing susceptibility to warming temperatures </w:t>
-      </w:r>
-      <w:r>
-        <w:rPr>
-          <w:color w:val="000000" w:themeColor="text1"/>
-          <w:lang w:val="en-US"/>
-        </w:rPr>
-        <w:fldChar w:fldCharType="begin" w:fldLock="1"/>
-      </w:r>
-      <w:r>
-        <w:rPr>
-          <w:color w:val="000000" w:themeColor="text1"/>
-          <w:lang w:val="en-US"/>
-        </w:rPr>
-        <w:instrText>ADDIN CSL_CITATION {"citationItems":[{"id":"ITEM-1","itemData":{"DOI":"10.1086/715109","ISSN":"0006-3185","author":[{"dropping-particle":"","family":"Kelly","given":"Morgan W.","non-dropping-particle":"","parse-names":false,"suffix":""},{"dropping-particle":"","family":"Griffiths","given":"Joanna S.","non-dropping-particle":"","parse-names":false,"suffix":""}],"container-title":"The Biological Bulletin","id":"ITEM-1","issue":"August","issued":{"date-parts":[["2021"]]},"page":"000-000","title":"Selection Experiments in the Sea: What Can Experimental Evolution Tell Us About How Marine Life Will Respond to Climate Change?","type":"article-journal"},"uris":["http://www.mendeley.com/documents/?uuid=c202b6c6-d4eb-4833-8491-cfc4ebb27d4c"]},{"id":"ITEM-2","itemData":{"DOI":"10.1016/j.jtbi.2010.07.014","ISSN":"00225193","PMID":"20654630","abstract":"The potential impact of climate change on biodiversity is well documented. A well developed range of statistical methods currently exists that projects the possible future habitat of a species directly from the current climate and a species distribution. However, studies incorporating ecological and evolutionary processes remain limited. Here, we focus on the potential role that local adaptation to climate may play in driving the range dynamics of sessile organisms. Incorporating environmental adaptation into a stochastic simulation yields several new insights. Counter-intuitively, our simulation results suggest that species with broader ranges are not necessarily more robust to climate change. Instead, species with broader ranges can be more susceptible to extinction as locally adapted genotypes are often blocked from range shifting by the presence of cooler adapted genotypes that persist even when their optimum climate has left them behind. Interestingly, our results also suggest that it will not always be the cold-adapted phenotypes that drive polewards range expansion. Instead, range shifts may be driven by phenotypes conferring adaptation to conditions prevalent towards the centre of a species' equilibrium distribution. This may have important consequences for the conservation method termed predictive provenancing. These initial results highlight the potential importance of local adaptation in determining how species will respond to climate change and we argue that this is an area requiring urgent theoretical and empirical attention. © 2010 Elsevier Ltd.","author":[{"dropping-particle":"","family":"Atkins","given":"K. E.","non-dropping-particle":"","parse-names":false,"suffix":""},{"dropping-particle":"","family":"Travis","given":"J. M.J.","non-dropping-particle":"","parse-names":false,"suffix":""}],"container-title":"Journal of Theoretical Biology","id":"ITEM-2","issue":"3","issued":{"date-parts":[["2010"]]},"page":"449-457","publisher":"Elsevier","title":"Local adaptation and the evolution of species' ranges under climate change","type":"article-journal","volume":"266"},"uris":["http://www.mendeley.com/documents/?uuid=c006d69e-aa3b-4622-b21d-eac8b2cc9035"]}],"mendeley":{"formattedCitation":"(Atkins and Travis 2010; Kelly and Griffiths 2021)","plainTextFormattedCitation":"(Atkins and Travis 2010; Kelly and Griffiths 2021)","previouslyFormattedCitation":"(Atkins and Travis 2010; Kelly and Griffiths 2021)"},"properties":{"noteIndex":0},"schema":"https://github.com/citation-style-language/schema/raw/master/csl-citation.json"}</w:instrText>
-      </w:r>
-      <w:r>
-        <w:rPr>
-          <w:color w:val="000000" w:themeColor="text1"/>
-          <w:lang w:val="en-US"/>
-        </w:rPr>
-        <w:fldChar w:fldCharType="separate"/>
-      </w:r>
-      <w:r>
-        <w:rPr>
-          <w:noProof/>
-          <w:color w:val="000000" w:themeColor="text1"/>
-          <w:lang w:val="en-US"/>
-        </w:rPr>
-        <w:t>(Atkins and Travis 2010; Kelly and Griffiths 2021)</w:t>
-      </w:r>
-      <w:r>
-        <w:rPr>
-          <w:color w:val="000000" w:themeColor="text1"/>
-          <w:lang w:val="en-US"/>
-        </w:rPr>
-        <w:fldChar w:fldCharType="end"/>
-      </w:r>
-      <w:r>
-        <w:rPr>
-          <w:color w:val="000000" w:themeColor="text1"/>
-          <w:lang w:val="en-US"/>
-        </w:rPr>
-        <w:t xml:space="preserve">. </w:t>
-      </w:r>
-    </w:p>
-    <w:p>
-      <w:pPr>
-        <w:spacing w:line="240" w:lineRule="auto"/>
-        <w:jc w:val="both"/>
-        <w:rPr>
-          <w:color w:val="000000" w:themeColor="text1"/>
-          <w:lang w:val="en-US"/>
-        </w:rPr>
-      </w:pPr>
-      <w:r>
-        <w:rPr>
-          <w:color w:val="000000" w:themeColor="text1"/>
-          <w:lang w:val="en-US"/>
-        </w:rPr>
-        <w:t xml:space="preserve">However, to accurately predict potential species responses to warming temperatures, intraspecific variation between populations must be accounted for. </w:t>
-      </w:r>
-    </w:p>
-    <w:p>
-      <w:pPr>
-        <w:spacing w:line="240" w:lineRule="auto"/>
-        <w:jc w:val="both"/>
-        <w:rPr>
-          <w:color w:val="000000" w:themeColor="text1"/>
-          <w:lang w:val="en-US"/>
-        </w:rPr>
-      </w:pPr>
-      <w:r>
-        <w:rPr>
-          <w:color w:val="000000" w:themeColor="text1"/>
-          <w:lang w:val="en-US"/>
-        </w:rPr>
-        <w:t xml:space="preserve">Locally adapted optimums and phenotypes can be identified via thermal performance curves (i.e., TPCs; physiological metrics measured across temperatures) </w:t>
-      </w:r>
-      <w:r>
-        <w:rPr>
-          <w:color w:val="000000" w:themeColor="text1"/>
-          <w:lang w:val="en-US"/>
-        </w:rPr>
-        <w:fldChar w:fldCharType="begin" w:fldLock="1"/>
-      </w:r>
-      <w:r>
-        <w:rPr>
-          <w:color w:val="000000" w:themeColor="text1"/>
-          <w:lang w:val="en-US"/>
-        </w:rPr>
-        <w:instrText>ADDIN CSL_CITATION {"citationItems":[{"id":"ITEM-1","itemData":{"DOI":"10.1242/jeb.083873","author":[{"dropping-particle":"","family":"Jayasundara","given":"Nishad","non-dropping-particle":"","parse-names":false,"suffix":""},{"dropping-particle":"","family":"Somero","given":"George N","non-dropping-particle":"","parse-names":false,"suffix":""}],"container-title":"The Journal of Experimental Biology","id":"ITEM-1","issued":{"date-parts":[["2013"]]},"page":"2111-2121","title":"Physiological plasticity of cardiorespiratory function in a eurythermal marine teleost, the longjaw mudsucker, Gillichthys mirabilis","type":"article-journal","volume":"216"},"uris":["http://www.mendeley.com/documents/?uuid=354d13a3-9d47-4bc7-b169-0aeab3bc12a7"]},{"id":"ITEM-2","itemData":{"DOI":"10.1126/science.1199158","ISSN":"00368075","abstract":"Climate change-induced increases in summer water temperature have been associated with elevated mortality of adult sockeye salmon (Oncorhynchus nerka) during river migration. We show that cardiorespiratory physiology varies at the population level among Fraser River sockeye salmon and relates to historical environmental conditions encountered while migrating. Fish from populations with more challenging migratory environments have greater aerobic scope, larger hearts, and better coronary supply. Furthermore, thermal optima for aerobic, cardiac, and heart rate scopes are consistent with the historic river temperature ranges for each population. This study suggests that physiological adaptation occurs at a very local scale, with population-specific thermal limits being set by physiological limitations in aerobic performance, possibly due to cardiac collapse at high temperatures.","author":[{"dropping-particle":"","family":"Eliason","given":"Erika J.","non-dropping-particle":"","parse-names":false,"suffix":""},{"dropping-particle":"","family":"Clark","given":"Timothy D.","non-dropping-particle":"","parse-names":false,"suffix":""},{"dropping-particle":"","family":"Hague","given":"Merran J.","non-dropping-particle":"","parse-names":false,"suffix":""},{"dropping-particle":"","family":"Hanson","given":"Linda M.","non-dropping-particle":"","parse-names":false,"suffix":""},{"dropping-particle":"","family":"Gallagher","given":"Zoë S.","non-dropping-particle":"","parse-names":false,"suffix":""},{"dropping-particle":"","family":"Jeffries","given":"Ken M.","non-dropping-particle":"","parse-names":false,"suffix":""},{"dropping-particle":"","family":"Gale","given":"Marika K.","non-dropping-particle":"","parse-names":false,"suffix":""},{"dropping-particle":"","family":"Patterson","given":"David A.","non-dropping-particle":"","parse-names":false,"suffix":""},{"dropping-particle":"","family":"Hinch","given":"Scott G.","non-dropping-particle":"","parse-names":false,"suffix":""},{"dropping-particle":"","family":"Farrell","given":"Anthony P.","non-dropping-particle":"","parse-names":false,"suffix":""}],"container-title":"Science","id":"ITEM-2","issue":"6025","issued":{"date-parts":[["2011"]]},"page":"109-112","title":"Differences in thermal tolerance among sockeye salmon populations","type":"article-journal","volume":"332"},"uris":["http://www.mendeley.com/documents/?uuid=7b6be846-6aa6-46ba-bea1-3af1e8a08a4a"]}],"mendeley":{"formattedCitation":"(Eliason et al. 2011; Jayasundara and Somero 2013)","plainTextFormattedCitation":"(Eliason et al. 2011; Jayasundara and Somero 2013)","previouslyFormattedCitation":"(Eliason et al. 2011; Jayasundara and Somero 2013)"},"properties":{"noteIndex":0},"schema":"https://github.com/citation-style-language/schema/raw/master/csl-citation.json"}</w:instrText>
-      </w:r>
-      <w:r>
-        <w:rPr>
-          <w:color w:val="000000" w:themeColor="text1"/>
-          <w:lang w:val="en-US"/>
-        </w:rPr>
-        <w:fldChar w:fldCharType="separate"/>
-      </w:r>
-      <w:r>
-        <w:rPr>
-          <w:noProof/>
-          <w:color w:val="000000" w:themeColor="text1"/>
-          <w:lang w:val="en-US"/>
-        </w:rPr>
-        <w:t>(Eliason et al. 2011; Jayasundara and Somero 2013)</w:t>
-      </w:r>
-      <w:r>
-        <w:rPr>
-          <w:color w:val="000000" w:themeColor="text1"/>
-          <w:lang w:val="en-US"/>
-        </w:rPr>
-        <w:fldChar w:fldCharType="end"/>
-      </w:r>
-      <w:r>
-        <w:rPr>
-          <w:color w:val="000000" w:themeColor="text1"/>
-          <w:lang w:val="en-US"/>
-        </w:rPr>
-        <w:t xml:space="preserve">. When used to understand key mechanisms that affect organisms’ performance, such as aerobic capacity, TPCs can begin to </w:t>
-      </w:r>
-      <w:r>
-        <w:rPr>
-          <w:color w:val="000000" w:themeColor="text1"/>
-          <w:lang w:val="en-US"/>
-        </w:rPr>
-        <w:t>identify</w:t>
-      </w:r>
-      <w:r>
-        <w:rPr>
-          <w:color w:val="000000" w:themeColor="text1"/>
-          <w:lang w:val="en-US"/>
-        </w:rPr>
-        <w:t xml:space="preserve"> physiological limits and how populations will respond to thermal changes </w:t>
-      </w:r>
-      <w:r>
-        <w:rPr>
-          <w:color w:val="000000" w:themeColor="text1"/>
-          <w:lang w:val="en-US"/>
-        </w:rPr>
-        <w:fldChar w:fldCharType="begin" w:fldLock="1"/>
-      </w:r>
-      <w:r>
-        <w:rPr>
-          <w:color w:val="000000" w:themeColor="text1"/>
-          <w:lang w:val="en-US"/>
-        </w:rPr>
-        <w:instrText>ADDIN CSL_CITATION {"citationItems":[{"id":"ITEM-1","itemData":{"DOI":"10.1126/science.1199158","ISSN":"00368075","abstract":"Climate change-induced increases in summer water temperature have been associated with elevated mortality of adult sockeye salmon (Oncorhynchus nerka) during river migration. We show that cardiorespiratory physiology varies at the population level among Fraser River sockeye salmon and relates to historical environmental conditions encountered while migrating. Fish from populations with more challenging migratory environments have greater aerobic scope, larger hearts, and better coronary supply. Furthermore, thermal optima for aerobic, cardiac, and heart rate scopes are consistent with the historic river temperature ranges for each population. This study suggests that physiological adaptation occurs at a very local scale, with population-specific thermal limits being set by physiological limitations in aerobic performance, possibly due to cardiac collapse at high temperatures.","author":[{"dropping-particle":"","family":"Eliason","given":"Erika J.","non-dropping-particle":"","parse-names":false,"suffix":""},{"dropping-particle":"","family":"Clark","given":"Timothy D.","non-dropping-particle":"","parse-names":false,"suffix":""},{"dropping-particle":"","family":"Hague","given":"Merran J.","non-dropping-particle":"","parse-names":false,"suffix":""},{"dropping-particle":"","family":"Hanson","given":"Linda M.","non-dropping-particle":"","parse-names":false,"suffix":""},{"dropping-particle":"","family":"Gallagher","given":"Zoë S.","non-dropping-particle":"","parse-names":false,"suffix":""},{"dropping-particle":"","family":"Jeffries","given":"Ken M.","non-dropping-particle":"","parse-names":false,"suffix":""},{"dropping-particle":"","family":"Gale","given":"Marika K.","non-dropping-particle":"","parse-names":false,"suffix":""},{"dropping-particle":"","family":"Patterson","given":"David A.","non-dropping-particle":"","parse-names":false,"suffix":""},{"dropping-particle":"","family":"Hinch","given":"Scott G.","non-dropping-particle":"","parse-names":false,"suffix":""},{"dropping-particle":"","family":"Farrell","given":"Anthony P.","non-dropping-particle":"","parse-names":false,"suffix":""}],"container-title":"Science","id":"ITEM-1","issue":"6025","issued":{"date-parts":[["2011"]]},"page":"109-112","title":"Differences in thermal tolerance among sockeye salmon populations","type":"article-journal","volume":"332"},"uris":["http://www.mendeley.com/documents/?uuid=7b6be846-6aa6-46ba-bea1-3af1e8a08a4a"]},{"id":"ITEM-2","itemData":{"DOI":"10.1126/science.1135471","ISSN":"00368075","abstract":"A cause-and-effect understanding of climate influences on ecosystems requires evaluation of thermal limits of member species and of their ability to cope with changing temperatures. Laboratory data available for marine fish and invertebrates from various climatic regions led to the hypothesis that, as a unifying principle, a mismatch between the demand for oxygen and the capacity of oxygen supply to tissues is the first mechanism to restrict whole-animal tolerance to thermal extremes. We show in the eelpout, Zoarces viviparus, a bioindicator fish species for environmental monitoring from North and Baltic Seas (Helcom), that thermally limited oxygen delivery closely matches environmental temperatures beyond which growth performance and abundance decrease. Decrements in aerobic performance in warming seas will thus be the first process to cause extinction or relocation to cooler waters.","author":[{"dropping-particle":"","family":"Pörtner","given":"Hans O.","non-dropping-particle":"","parse-names":false,"suffix":""},{"dropping-particle":"","family":"Knust","given":"Rainer","non-dropping-particle":"","parse-names":false,"suffix":""}],"container-title":"Science","id":"ITEM-2","issue":"5808","issued":{"date-parts":[["2007"]]},"page":"95-97","title":"Climate change affects marine fishes through the oxygen limitation of thermal tolerance","type":"article-journal","volume":"315"},"uris":["http://www.mendeley.com/documents/?uuid=0a0d67fa-f8e0-45b0-b0f9-26640ea286a6"]},{"id":"ITEM-3","itemData":{"DOI":"10.1371/journal.pone.0013299","ISBN":"1932-6203","ISSN":"19326203","PMID":"20949020","abstract":"The response of species to global warming depends on how different populations are affected by increasing temperature throughout the species' geographic range. Local adaptation to thermal gradients could cause populations in different parts of the range to respond differently. In aquatic systems, keeping pace with increased oxygen demand is the key parameter affecting species' response to higher temperatures. Therefore, respiratory performance is expected to vary between populations at different latitudes because they experience different thermal environments. We tested for geographical variation in respiratory performance of tropical marine fishes by comparing thermal effects on resting and maximum rates of oxygen uptake for six species of coral reef fish at two locations on the Great Barrier Reef (GBR), Australia. The two locations, Heron Island and Lizard Island, are separated by approximately 1200 km along a latitudinal gradient. We found strong counter-gradient variation in aerobic scope between locations in four species from two families (Pomacentridae and Apogonidae). High-latitude populations (Heron Island, southern GBR) performed significantly better than low-latitude populations (Lizard Island, northern GBR) at temperatures up to 5°C above average summer surface-water temperature. The other two species showed no difference in aerobic scope between locations. Latitudinal variation in aerobic scope was primarily driven by up to 80% higher maximum rates of oxygen uptake in the higher latitude populations. Our findings suggest that compensatory mechanisms in high-latitude populations enhance their performance at extreme temperatures, and consequently, that high-latitude populations of reef fishes will be less impacted by ocean warming than will low-latitude populations.","author":[{"dropping-particle":"","family":"Gardiner","given":"Naomi M.","non-dropping-particle":"","parse-names":false,"suffix":""},{"dropping-particle":"","family":"Munday","given":"Philip L.","non-dropping-particle":"","parse-names":false,"suffix":""},{"dropping-particle":"","family":"Nilsson","given":"Göran E.","non-dropping-particle":"","parse-names":false,"suffix":""}],"container-title":"PLoS ONE","id":"ITEM-3","issue":"10","issued":{"date-parts":[["2010"]]},"page":"e13299","title":"Counter-gradient variation in respiratory performance of coral reef fishes at elevated temperatures","type":"article-journal","volume":"5"},"uris":["http://www.mendeley.com/documents/?uuid=e83aaa44-5763-4151-893f-ca048a9f4a13"]},{"id":"ITEM-4","itemData":{"DOI":"10.1242/jeb.037473","ISSN":"00220949","PMID":"20190116","abstract":"Physiological studies can help predict effects of climate change through determining which species currently live closest to their upper thermal tolerance limits, which physiological systems set these limits, and how species differ in acclimatization capacities for modifying their thermal tolerances. Reductionist studies at the molecular level can contribute to this analysis by revealing how much change in sequence is needed to adapt proteins to warmer temperatures - thus providing insights into potential rates of adaptive evolution - and determining how the contents of genomes - protein-coding genes and gene regulatory mechanisms influence capacities for adapting to acute and long-term increases in temperature. Studies of congeneric invertebrates from thermally stressful rocky intertidal habitats have shown that warm-adapted congeners are most susceptible to local extinctions because their acute upper thermal limits (LT50 values) lie near current thermal maxima and their abilities to increase thermal tolerance through acclimation are limited. Collapse of cardiac function may underlie acute and longer-term thermal limits. Local extinctions from heat death may be offset by in-migration of genetically warm-adapted conspecifics from mid-latitude 'hot spots', where midday low tides in summer select for heat tolerance. A single amino acid replacement is sufficient to adapt a protein to a new thermal range. More challenging to adaptive evolution are lesions in genomes of stenotherms like Antarctic marine ectotherms, which have lost protein-coding genes and gene regulatory mechanisms needed for coping with rising temperature. These extreme stenotherms, along with warm-adapted eurytherms living near their thermal limits, may be the major 'losers' from climate change. © 2010, Published by The Company of Biologists Ltd.","author":[{"dropping-particle":"","family":"Somero","given":"G. N.","non-dropping-particle":"","parse-names":false,"suffix":""}],"container-title":"Journal of Experimental Biology","id":"ITEM-4","issue":"6","issued":{"date-parts":[["2010"]]},"page":"912-920","title":"The physiology of climate change: How potentials for acclimatization and genetic adaptation will determine 'winners' and 'losers'","type":"article-journal","volume":"213"},"uris":["http://www.mendeley.com/documents/?uuid=a1d34b38-ae6a-43af-81f2-f9a7d208e75b"]}],"mendeley":{"formattedCitation":"(Pörtner and Knust 2007; Gardiner et al. 2010; Somero 2010; Eliason et al. 2011)","plainTextFormattedCitation":"(Pörtner and Knust 2007; Gardiner et al. 2010; Somero 2010; Eliason et al. 2011)","previouslyFormattedCitation":"(Pörtner and Knust 2007; Gardiner et al. 2010; Somero 2010; Eliason et al. 2011)"},"properties":{"noteIndex":0},"schema":"https://github.com/citation-style-language/schema/raw/master/csl-citation.json"}</w:instrText>
-      </w:r>
-      <w:r>
-        <w:rPr>
-          <w:color w:val="000000" w:themeColor="text1"/>
-          <w:lang w:val="en-US"/>
-        </w:rPr>
-        <w:fldChar w:fldCharType="separate"/>
-      </w:r>
-      <w:r>
-        <w:rPr>
-          <w:noProof/>
-          <w:color w:val="000000" w:themeColor="text1"/>
-          <w:lang w:val="en-US"/>
-        </w:rPr>
-        <w:t>(Pörtner and Knust 2007; Gardiner et al. 2010; Somero 2010; Eliason et al. 2011)</w:t>
-      </w:r>
-      <w:r>
-        <w:rPr>
-          <w:color w:val="000000" w:themeColor="text1"/>
-          <w:lang w:val="en-US"/>
-        </w:rPr>
-        <w:fldChar w:fldCharType="end"/>
-      </w:r>
-      <w:r>
-        <w:rPr>
-          <w:color w:val="000000" w:themeColor="text1"/>
-          <w:lang w:val="en-US"/>
-        </w:rPr>
-        <w:t xml:space="preserve">. However, caution is warranted when </w:t>
-      </w:r>
-      <w:r>
-        <w:rPr>
-          <w:color w:val="000000" w:themeColor="text1"/>
-          <w:lang w:val="en-US"/>
-        </w:rPr>
-        <w:t>extrapolating</w:t>
-      </w:r>
-      <w:r>
-        <w:rPr>
-          <w:color w:val="000000" w:themeColor="text1"/>
-          <w:lang w:val="en-US"/>
-        </w:rPr>
-        <w:t xml:space="preserve"> results from TPC experiments. Life stage (e.g., hatchling, juvenile, adult), and physiological state (e.g., reproductively active, food deprived) can alter an individual’s thermal performance; additionally, different physiological traits and functions (e.g., oxygen uptake, reproduction, immunity) may possess different thermal optima (multiple performance – multiple optima hypothesis) </w:t>
-      </w:r>
-      <w:r>
-        <w:rPr>
-          <w:color w:val="000000" w:themeColor="text1"/>
-          <w:lang w:val="en-US"/>
-        </w:rPr>
-        <w:fldChar w:fldCharType="begin" w:fldLock="1"/>
-      </w:r>
-      <w:r>
-        <w:rPr>
-          <w:color w:val="000000" w:themeColor="text1"/>
-          <w:lang w:val="en-US"/>
-        </w:rPr>
-        <w:instrText>ADDIN CSL_CITATION {"citationItems":[{"id":"ITEM-1","itemData":{"DOI":"10.1242/jeb.084251","ISBN":"0022-0949","ISSN":"0022-0949","PMID":"23842625","abstract":"Measurements of aerobic scope [the difference between minimum and maximum oxygen consumption rate ((M) over dot(O2,min) and (M) over dot(O2,max), respectively)] are increasing in prevalence as a tool to address questions relating to fish ecology and the effects of climate change. However, there are underlying issues regarding the array of methods used to measure aerobic scope across studies and species. In an attempt to enhance quality control before the diversity of issues becomes too great to remedy, this paper outlines common techniques and pitfalls associated with measurements of (M) over dot(O2,min), (M) over dot(O2,max) and aerobic scope across species and under different experimental conditions. Additionally, we provide a brief critique of the oxygen-and capacity-limited thermal tolerance (OCLTT) hypothesis, a concept that is intricately dependent on aerobic scope measurements and is spreading wildly throughout the literature despite little evidence for its general applicability. It is the intention of this paper to encourage transparency and accuracy in future studies that measure the aerobic metabolism of fishes, and to highlight the fundamental issues with assuming broad relevance of the OCLTT hypothesis.","author":[{"dropping-particle":"","family":"Clark","given":"T. D.","non-dropping-particle":"","parse-names":false,"suffix":""},{"dropping-particle":"","family":"Sandblom","given":"E.","non-dropping-particle":"","parse-names":false,"suffix":""},{"dropping-particle":"","family":"Jutfelt","given":"F.","non-dropping-particle":"","parse-names":false,"suffix":""}],"container-title":"Journal of Experimental Biology","id":"ITEM-1","issue":"15","issued":{"date-parts":[["2013"]]},"page":"2771-2782","title":"Aerobic scope measurements of fishes in an era of climate change: respirometry, relevance and recommendations","type":"article-journal","volume":"216"},"uris":["http://www.mendeley.com/documents/?uuid=23260e87-3155-4dbb-9e53-bd5ab7b2c7af"]}],"mendeley":{"formattedCitation":"(Clark et al. 2013)","plainTextFormattedCitation":"(Clark et al. 2013)","previouslyFormattedCitation":"(Clark et al. 2013)"},"properties":{"noteIndex":0},"schema":"https://github.com/citation-style-language/schema/raw/master/csl-citation.json"}</w:instrText>
-      </w:r>
-      <w:r>
-        <w:rPr>
-          <w:color w:val="000000" w:themeColor="text1"/>
-          <w:lang w:val="en-US"/>
-        </w:rPr>
-        <w:fldChar w:fldCharType="separate"/>
-      </w:r>
-      <w:r>
-        <w:rPr>
-          <w:noProof/>
-          <w:color w:val="000000" w:themeColor="text1"/>
-          <w:lang w:val="en-US"/>
-        </w:rPr>
-        <w:t>(Clark et al. 2013)</w:t>
-      </w:r>
-      <w:r>
-        <w:rPr>
-          <w:color w:val="000000" w:themeColor="text1"/>
-          <w:lang w:val="en-US"/>
-        </w:rPr>
-        <w:fldChar w:fldCharType="end"/>
-      </w:r>
-      <w:r>
-        <w:rPr>
-          <w:color w:val="000000" w:themeColor="text1"/>
-          <w:lang w:val="en-US"/>
-        </w:rPr>
-        <w:t xml:space="preserve">.  </w:t>
-      </w:r>
-    </w:p>
-    <w:p>
-      <w:pPr>
-        <w:spacing w:line="240" w:lineRule="auto"/>
-        <w:jc w:val="both"/>
-        <w:rPr>
-          <w:strike/>
-          <w:color w:val="000000" w:themeColor="text1"/>
-          <w:lang w:val="en-US"/>
-        </w:rPr>
-      </w:pPr>
-      <w:r>
-        <w:rPr>
-          <w:strike/>
-          <w:color w:val="000000" w:themeColor="text1"/>
-          <w:lang w:val="en-US"/>
-        </w:rPr>
-        <w:t xml:space="preserve">Intraspecific variation within marine systems (outside of a few economically important species) have not received the same attention as terrestrial systems </w:t>
-      </w:r>
-      <w:r>
-        <w:rPr>
-          <w:strike/>
-          <w:color w:val="000000" w:themeColor="text1"/>
-          <w:lang w:val="en-US"/>
-        </w:rPr>
-        <w:fldChar w:fldCharType="begin" w:fldLock="1"/>
-      </w:r>
-      <w:r>
-        <w:rPr>
-          <w:strike/>
-          <w:color w:val="000000" w:themeColor="text1"/>
-          <w:lang w:val="en-US"/>
-        </w:rPr>
-        <w:instrText>ADDIN CSL_CITATION {"citationItems":[{"id":"ITEM-1","itemData":{"DOI":"10.1146/annurev-marine-120709-142756","author":[{"dropping-particle":"","family":"Sanford","given":"Eric","non-dropping-particle":"","parse-names":false,"suffix":""},{"dropping-particle":"","family":"Kelly","given":"Morgan W","non-dropping-particle":"","parse-names":false,"suffix":""}],"container-title":"Annual Review of Marine Science","id":"ITEM-1","issued":{"date-parts":[["2011"]]},"page":"509-35","title":"Local Adaptation in Marine Invertebrates","type":"article-journal","volume":"3"},"uris":["http://www.mendeley.com/documents/?uuid=033e5766-f0eb-4b12-8e8f-716050dd0df6"]}],"mendeley":{"formattedCitation":"(Sanford and Kelly 2011)","plainTextFormattedCitation":"(Sanford and Kelly 2011)","previouslyFormattedCitation":"(Sanford and Kelly 2011)"},"properties":{"noteIndex":0},"schema":"https://github.com/citation-style-language/schema/raw/master/csl-citation.json"}</w:instrText>
-      </w:r>
-      <w:r>
-        <w:rPr>
-          <w:strike/>
-          <w:color w:val="000000" w:themeColor="text1"/>
-          <w:lang w:val="en-US"/>
-        </w:rPr>
-        <w:fldChar w:fldCharType="separate"/>
-      </w:r>
-      <w:r>
-        <w:rPr>
-          <w:strike/>
-          <w:noProof/>
-          <w:color w:val="000000" w:themeColor="text1"/>
-          <w:lang w:val="en-US"/>
-        </w:rPr>
-        <w:t>(Sanford and Kelly 2011)</w:t>
-      </w:r>
-      <w:r>
-        <w:rPr>
-          <w:strike/>
-          <w:color w:val="000000" w:themeColor="text1"/>
-          <w:lang w:val="en-US"/>
-        </w:rPr>
-        <w:fldChar w:fldCharType="end"/>
-      </w:r>
-      <w:r>
-        <w:rPr>
-          <w:strike/>
-          <w:color w:val="000000" w:themeColor="text1"/>
-          <w:lang w:val="en-US"/>
-        </w:rPr>
-        <w:t xml:space="preserve">. Marine systems have previously been viewed as demographically open networks with minimal dispersal barriers. However, a growing body of evidence suggests that oceanographic features, life history traits, and larval dispersal ability act as challenges to gene flow; including the inability for few successful migrants to overcome localized selection pressures </w:t>
-      </w:r>
-      <w:r>
-        <w:rPr>
-          <w:strike/>
-          <w:color w:val="000000" w:themeColor="text1"/>
-          <w:lang w:val="en-US"/>
-        </w:rPr>
-        <w:fldChar w:fldCharType="begin" w:fldLock="1"/>
-      </w:r>
-      <w:r>
-        <w:rPr>
-          <w:strike/>
-          <w:color w:val="000000" w:themeColor="text1"/>
-          <w:lang w:val="en-US"/>
-        </w:rPr>
-        <w:instrText>ADDIN CSL_CITATION {"citationItems":[{"id":"ITEM-1","itemData":{"DOI":"10.1146/annurev-marine-120709-142756","author":[{"dropping-particle":"","family":"Sanford","given":"Eric","non-dropping-particle":"","parse-names":false,"suffix":""},{"dropping-particle":"","family":"Kelly","given":"Morgan W","non-dropping-particle":"","parse-names":false,"suffix":""}],"container-title":"Annual Review of Marine Science","id":"ITEM-1","issued":{"date-parts":[["2011"]]},"page":"509-35","title":"Local Adaptation in Marine Invertebrates","type":"article-journal","volume":"3"},"uris":["http://www.mendeley.com/documents/?uuid=033e5766-f0eb-4b12-8e8f-716050dd0df6"]}],"mendeley":{"formattedCitation":"(Sanford and Kelly 2011)","plainTextFormattedCitation":"(Sanford and Kelly 2011)","previouslyFormattedCitation":"(Sanford and Kelly 2011)"},"properties":{"noteIndex":0},"schema":"https://github.com/citation-style-language/schema/raw/master/csl-citation.json"}</w:instrText>
-      </w:r>
-      <w:r>
-        <w:rPr>
-          <w:strike/>
-          <w:color w:val="000000" w:themeColor="text1"/>
-          <w:lang w:val="en-US"/>
-        </w:rPr>
-        <w:fldChar w:fldCharType="separate"/>
-      </w:r>
-      <w:r>
-        <w:rPr>
-          <w:strike/>
-          <w:noProof/>
-          <w:color w:val="000000" w:themeColor="text1"/>
-          <w:lang w:val="en-US"/>
-        </w:rPr>
-        <w:t>(Sanford and Kelly 2011)</w:t>
-      </w:r>
-      <w:r>
-        <w:rPr>
-          <w:strike/>
-          <w:color w:val="000000" w:themeColor="text1"/>
-          <w:lang w:val="en-US"/>
-        </w:rPr>
-        <w:fldChar w:fldCharType="end"/>
-      </w:r>
-      <w:r>
-        <w:rPr>
-          <w:strike/>
-          <w:color w:val="000000" w:themeColor="text1"/>
-          <w:lang w:val="en-US"/>
-        </w:rPr>
-        <w:t>. Evidence of greater confinement to organismal thermal tolerance limits suggests that marine species and their populations are locally adapted to thermal conditions and can be more sensitive to warming temperatures than terrestrial species</w:t>
-      </w:r>
-      <w:r>
-        <w:rPr>
-          <w:strike/>
-          <w:color w:val="000000" w:themeColor="text1"/>
-          <w:lang w:val="en-US"/>
-        </w:rPr>
-        <w:fldChar w:fldCharType="begin" w:fldLock="1"/>
-      </w:r>
-      <w:r>
-        <w:rPr>
-          <w:strike/>
-          <w:color w:val="000000" w:themeColor="text1"/>
-          <w:lang w:val="en-US"/>
-        </w:rPr>
-        <w:instrText>ADDIN CSL_CITATION {"citationItems":[{"id":"ITEM-1","itemData":{"DOI":"10.1098/rspb.2010.1295","ISSN":"09628452","PMID":"21106582","abstract":"A tenet of macroecology is that physiological processes of organisms are linked to large-scale geographical patterns in environmental conditions. Species at higher latitudes experience greater seasonal temperature variation and are consequently predicted to withstand greater temperature extremes. We tested for relationships between breadths of thermal tolerance in ectothermic animals and the latitude of specimen location using all available data, while accounting for habitat, hemisphere, methodological differences and taxonomic affinity.We found that thermal tolerance breadths generally increase with latitude, and do so at a greater rate in the Northern Hemisphere. In terrestrial ectotherms, upper thermal limits vary little while lower thermal limits decrease with latitude. By contrast, marine species display a coherent poleward decrease in both upper and lower thermal limits. Our findings provide comprehensive global support for hypotheses generated from studies at smaller taxonomic subsets and geographical scales. Our results further indicate differences between terrestrial and marine ectotherms in how thermal physiology varies with latitude that may relate to the degree of temperature variability experienced on land and in the ocean. © 2010 The Royal Society.","author":[{"dropping-particle":"","family":"Sunday","given":"Jennifer M.","non-dropping-particle":"","parse-names":false,"suffix":""},{"dropping-particle":"","family":"Bates","given":"Amanda E.","non-dropping-particle":"","parse-names":false,"suffix":""},{"dropping-particle":"","family":"Dulvy","given":"Nicholas K.","non-dropping-particle":"","parse-names":false,"suffix":""}],"container-title":"Proceedings of the Royal Society B: Biological Sciences","id":"ITEM-1","issue":"1713","issued":{"date-parts":[["2011"]]},"page":"1823-1830","title":"Global analysis of thermal tolerance and latitude in ectotherms","type":"article-journal","volume":"278"},"uris":["http://www.mendeley.com/documents/?uuid=066b0f76-c417-40f6-89e5-dda6bb673b98"]},{"id":"ITEM-2","itemData":{"DOI":"10.1038/s41586-019-1132-4","ISSN":"14764687","PMID":"31019302","abstract":"Understanding which species and ecosystems will be most severely affected by warming as climate change advances is important for guiding conservation and management. Both marine and terrestrial fauna have been affected by warming1,2 but an explicit comparison of physiological sensitivity between the marine and terrestrial realms has been lacking. Assessing how close populations live to their upper thermal limits has been challenging, in part because extreme temperatures frequently drive demographic responses3,4 and yet fauna can use local thermal refugia to avoid extremes5–7. Here we show that marine ectotherms experience hourly body temperatures that are closer to their upper thermal limits than do terrestrial ectotherms across all latitudes—but that this is the case only if terrestrial species can access thermal refugia. Although not a direct prediction of population decline, this thermal safety margin provides an index of the physiological stress caused by warming. On land, the smallest thermal safety margins were found for species at mid-latitudes where the hottest hourly body temperatures occurred; by contrast, the marine species with the smallest thermal safety margins were found near the equator. We also found that local extirpations related to warming have been twice as common in the ocean as on land, which is consistent with the smaller thermal safety margins at sea. Our results suggest that different processes will exacerbate thermal vulnerability across these two realms. Higher sensitivities to warming and faster rates of colonization in the marine realm suggest that extirpations will be more frequent and species turnover faster in the ocean. By contrast, terrestrial species appear to be more vulnerable to loss of access to thermal refugia, which would make habitat fragmentation and changes in land use critical drivers of species loss on land.","author":[{"dropping-particle":"","family":"Pinsky","given":"Malin L.","non-dropping-particle":"","parse-names":false,"suffix":""},{"dropping-particle":"","family":"Eikeset","given":"Anne Maria","non-dropping-particle":"","parse-names":false,"suffix":""},{"dropping-particle":"","family":"McCauley","given":"Douglas J.","non-dropping-particle":"","parse-names":false,"suffix":""},{"dropping-particle":"","family":"Payne","given":"Jonathan L.","non-dropping-particle":"","parse-names":false,"suffix":""},{"dropping-particle":"","family":"Sunday","given":"Jennifer M.","non-dropping-particle":"","parse-names":false,"suffix":""}],"container-title":"Nature","id":"ITEM-2","issue":"7754","issued":{"date-parts":[["2019"]]},"page":"108-111","publisher":"Springer US","title":"Greater vulnerability to warming of marine versus terrestrial ectotherms","type":"article-journal","volume":"569"},"uris":["http://www.mendeley.com/documents/?uuid=b8b9fc21-2ac7-424e-8602-08d801b0f680"]},{"id":"ITEM-3","itemData":{"DOI":"10.1038/s41559-020-1198-2","ISSN":"2397334X","PMID":"32451428","abstract":"There is mounting evidence of species redistribution as climate warms. Yet, our knowledge of the coupling between species range shifts and isotherm shifts remains limited. Here, we introduce BioShifts—a global geo-database of 30,534 range shifts. Despite a spatial imbalance towards the most developed regions of the Northern Hemisphere and a taxonomic bias towards the most charismatic animals and plants of the planet, data show that marine species are better at tracking isotherm shifts, and move towards the pole six times faster than terrestrial species. More specifically, we find that marine species closely track shifting isotherms in warm and relatively undisturbed waters (for example, the Central Pacific Basin) or in cold waters subject to high human pressures (for example, the North Sea). On land, human activities impede the capacity of terrestrial species to track isotherm shifts in latitude, with some species shifting in the opposite direction to isotherms. Along elevational gradients, species follow the direction of isotherm shifts but at a pace that is much slower than expected, especially in areas with warm climates. Our results suggest that terrestrial species are lagging behind shifting isotherms more than marine species, which is probably related to the interplay between the wider thermal safety margin of terrestrial versus marine species and the more constrained physical environment for dispersal in terrestrial versus marine habitats.","author":[{"dropping-particle":"","family":"Lenoir","given":"Jonathan","non-dropping-particle":"","parse-names":false,"suffix":""},{"dropping-particle":"","family":"Bertrand","given":"Romain","non-dropping-particle":"","parse-names":false,"suffix":""},{"dropping-particle":"","family":"Comte","given":"Lise","non-dropping-particle":"","parse-names":false,"suffix":""},{"dropping-particle":"","family":"Bourgeaud","given":"Luana","non-dropping-particle":"","parse-names":false,"suffix":""},{"dropping-particle":"","family":"Hattab","given":"Tarek","non-dropping-particle":"","parse-names":false,"suffix":""},{"dropping-particle":"","family":"Murienne","given":"Jérôme","non-dropping-particle":"","parse-names":false,"suffix":""},{"dropping-particle":"","family":"Grenouillet","given":"Gaël","non-dropping-particle":"","parse-names":false,"suffix":""}],"container-title":"Nature Ecology and Evolution","id":"ITEM-3","issue":"8","issued":{"date-parts":[["2020"]]},"page":"1044-1059","title":"Species better track climate warming in the oceans than on land","type":"article-journal","volume":"4"},"uris":["http://www.mendeley.com/documents/?uuid=27dd6d0e-f0cc-4102-ae57-e535d4b920c7"]}],"mendeley":{"formattedCitation":"(Sunday et al. 2011; Pinsky et al. 2019; Lenoir et al. 2020)","plainTextFormattedCitation":"(Sunday et al. 2011; Pinsky et al. 2019; Lenoir et al. 2020)","previouslyFormattedCitation":"(Sunday et al. 2011; Pinsky et al. 2019; Lenoir et al. 2020)"},"properties":{"noteIndex":0},"schema":"https://github.com/citation-style-language/schema/raw/master/csl-citation.json"}</w:instrText>
-      </w:r>
-      <w:r>
-        <w:rPr>
-          <w:strike/>
-          <w:color w:val="000000" w:themeColor="text1"/>
-          <w:lang w:val="en-US"/>
-        </w:rPr>
-        <w:fldChar w:fldCharType="separate"/>
-      </w:r>
-      <w:r>
-        <w:rPr>
-          <w:strike/>
-          <w:noProof/>
-          <w:color w:val="000000" w:themeColor="text1"/>
-          <w:lang w:val="en-US"/>
-        </w:rPr>
-        <w:t>(Sunday et al. 2011; Pinsky et al. 2019; Lenoir et al. 2020)</w:t>
-      </w:r>
-      <w:r>
-        <w:rPr>
-          <w:strike/>
-          <w:color w:val="000000" w:themeColor="text1"/>
-          <w:lang w:val="en-US"/>
-        </w:rPr>
-        <w:fldChar w:fldCharType="end"/>
-      </w:r>
-      <w:r>
-        <w:rPr>
-          <w:strike/>
-          <w:color w:val="000000" w:themeColor="text1"/>
-          <w:lang w:val="en-US"/>
-        </w:rPr>
-        <w:t xml:space="preserve">. </w:t>
-      </w:r>
-    </w:p>
-    <w:p>
-      <w:pPr>
-        <w:spacing w:line="240" w:lineRule="auto"/>
-        <w:jc w:val="both"/>
-        <w:rPr>
-          <w:color w:val="000000" w:themeColor="text1"/>
-          <w:lang w:val="en-US"/>
-        </w:rPr>
-      </w:pPr>
-      <w:r>
-        <w:rPr>
-          <w:color w:val="000000" w:themeColor="text1"/>
-          <w:lang w:val="en-US"/>
-        </w:rPr>
-        <w:t xml:space="preserve">Intraspecific variation with </w:t>
-      </w:r>
-      <w:r>
-        <w:rPr>
-          <w:i/>
-          <w:iCs/>
-          <w:color w:val="000000" w:themeColor="text1"/>
-          <w:lang w:val="en-US"/>
-        </w:rPr>
-        <w:t>A.</w:t>
-      </w:r>
-      <w:r>
-        <w:rPr>
-          <w:color w:val="000000" w:themeColor="text1"/>
-          <w:lang w:val="en-US"/>
-        </w:rPr>
-        <w:t xml:space="preserve"> </w:t>
-      </w:r>
-      <w:r>
-        <w:rPr>
-          <w:color w:val="000000" w:themeColor="text1"/>
-          <w:lang w:val="en-US"/>
-        </w:rPr>
-        <w:t>p</w:t>
-      </w:r>
-      <w:r>
-        <w:rPr>
-          <w:color w:val="000000" w:themeColor="text1"/>
-          <w:lang w:val="en-US"/>
-        </w:rPr>
-        <w:t>olyacanthus populations suggests the presence of varying thermal tolerances and adaptive potential across different populations. Previous research on low-latitude populations have demonstrated that projected end of century temperature projects of +2-3</w:t>
-      </w:r>
-      <w:r>
-        <w:rPr>
-          <w:rFonts w:cstheme="minorHAnsi"/>
-          <w:color w:val="000000" w:themeColor="text1"/>
-          <w:lang w:val="en-US"/>
-        </w:rPr>
-        <w:t>°</w:t>
-      </w:r>
-      <w:r>
-        <w:rPr>
-          <w:color w:val="000000" w:themeColor="text1"/>
-          <w:lang w:val="en-US"/>
-        </w:rPr>
-        <w:t xml:space="preserve">C </w:t>
-      </w:r>
-      <w:r>
-        <w:rPr>
-          <w:color w:val="000000" w:themeColor="text1"/>
-          <w:lang w:val="en-US"/>
-        </w:rPr>
-        <w:fldChar w:fldCharType="begin" w:fldLock="1"/>
-      </w:r>
-      <w:r>
-        <w:rPr>
-          <w:color w:val="000000" w:themeColor="text1"/>
-          <w:lang w:val="en-US"/>
-        </w:rPr>
-        <w:instrText>ADDIN CSL_CITATION {"citationItems":[{"id":"ITEM-1","itemData":{"DOI":"10.1017/9781009157896.001.3","ISBN":"9781009157896","author":[{"dropping-particle":"","family":"IPCC","given":"","non-dropping-particle":"","parse-names":false,"suffix":""}],"container-title":"Climate Change 2021: The Physical Science Basis. Contribution of Working Group I to the Sixth Assessment Report of the Intergovernmental Panel on Climate Change","editor":[{"dropping-particle":"","family":"Masson-Delmotte","given":"V","non-dropping-particle":"","parse-names":false,"suffix":""},{"dropping-particle":"","family":"Zhai","given":"P","non-dropping-particle":"","parse-names":false,"suffix":""},{"dropping-particle":"","family":"Pirani","given":"A","non-dropping-particle":"","parse-names":false,"suffix":""},{"dropping-particle":"","family":"Connors","given":"SL","non-dropping-particle":"","parse-names":false,"suffix":""},{"dropping-particle":"","family":"Péan","given":"C","non-dropping-particle":"","parse-names":false,"suffix":""},{"dropping-particle":"","family":"Berger","given":"S","non-dropping-particle":"","parse-names":false,"suffix":""},{"dropping-particle":"","family":"Caud","given":"N","non-dropping-particle":"","parse-names":false,"suffix":""},{"dropping-particle":"","family":"Chen","given":"Y","non-dropping-particle":"","parse-names":false,"suffix":""},{"dropping-particle":"","family":"Goldfarb","given":"L","non-dropping-particle":"","parse-names":false,"suffix":""},{"dropping-particle":"","family":"Gomis","given":"M.I","non-dropping-particle":"","parse-names":false,"suffix":""},{"dropping-particle":"","family":"Huang","given":"M","non-dropping-particle":"","parse-names":false,"suffix":""},{"dropping-particle":"","family":"Leitzell","given":"K","non-dropping-particle":"","parse-names":false,"suffix":""},{"dropping-particle":"","family":"Lonnoy","given":"E","non-dropping-particle":"","parse-names":false,"suffix":""},{"dropping-particle":"","family":"Matthews","given":"J.B.R","non-dropping-particle":"","parse-names":false,"suffix":""},{"dropping-particle":"","family":"Maycock","given":"T.K","non-dropping-particle":"","parse-names":false,"suffix":""},{"dropping-particle":"","family":"Waterfield","given":"T","non-dropping-particle":"","parse-names":false,"suffix":""},{"dropping-particle":"","family":"Yelekci","given":"O","non-dropping-particle":"","parse-names":false,"suffix":""},{"dropping-particle":"","family":"Yu","given":"R","non-dropping-particle":"","parse-names":false,"suffix":""},{"dropping-particle":"","family":"Zhou","given":"B","non-dropping-particle":"","parse-names":false,"suffix":""}],"id":"ITEM-1","issued":{"date-parts":[["2021"]]},"page":"3-32","publisher":"Cambridge University Press, Cambridge, UK and New York, NY, USA","title":"Summary for Policymakers","type":"chapter"},"uris":["http://www.mendeley.com/documents/?uuid=560a8d66-0a4d-425a-92f6-53fcae22697e"]}],"mendeley":{"formattedCitation":"(IPCC 2021)","plainTextFormattedCitation":"(IPCC 2021)","previouslyFormattedCitation":"(IPCC 2021)"},"properties":{"noteIndex":0},"schema":"https://github.com/citation-style-language/schema/raw/master/csl-citation.json"}</w:instrText>
-      </w:r>
-      <w:r>
-        <w:rPr>
-          <w:color w:val="000000" w:themeColor="text1"/>
-          <w:lang w:val="en-US"/>
-        </w:rPr>
-        <w:fldChar w:fldCharType="separate"/>
-      </w:r>
-      <w:r>
-        <w:rPr>
-          <w:noProof/>
-          <w:color w:val="000000" w:themeColor="text1"/>
-          <w:lang w:val="en-US"/>
-        </w:rPr>
-        <w:t>(IPCC 2021)</w:t>
-      </w:r>
-      <w:r>
-        <w:rPr>
-          <w:color w:val="000000" w:themeColor="text1"/>
-          <w:lang w:val="en-US"/>
-        </w:rPr>
-        <w:fldChar w:fldCharType="end"/>
-      </w:r>
-      <w:r>
-        <w:rPr>
-          <w:color w:val="000000" w:themeColor="text1"/>
-          <w:lang w:val="en-US"/>
-        </w:rPr>
-        <w:t xml:space="preserve"> </w:t>
-      </w:r>
-      <w:r>
-        <w:rPr>
-          <w:color w:val="000000" w:themeColor="text1"/>
-          <w:lang w:val="en-US"/>
-        </w:rPr>
-        <w:t xml:space="preserve">have negative effects on sex ratios </w:t>
-      </w:r>
-      <w:r>
-        <w:rPr>
-          <w:color w:val="000000" w:themeColor="text1"/>
-          <w:lang w:val="en-US"/>
-        </w:rPr>
-        <w:fldChar w:fldCharType="begin" w:fldLock="1"/>
-      </w:r>
-      <w:r>
-        <w:rPr>
-          <w:color w:val="000000" w:themeColor="text1"/>
-          <w:lang w:val="en-US"/>
-        </w:rPr>
-        <w:instrText>ADDIN CSL_CITATION {"citationItems":[{"id":"ITEM-1","itemData":{"DOI":"10.1007/s00338-016-1496-y","ISBN":"0033801614","ISSN":"07224028","abstract":"Higher temperatures associated with climate change have the potential to significantly alter the population sex ratio of species with temperature-dependent sex determination. Whether or not elevated temperature affects sex determination depends on both the absolute temperature experienced and the stage of development at which the thermal conditions occur. We explored the importance of exposure timing during early development in the coral reef fish, Acanthochromis polyacanthus, by increasing water temperature 1.5 or 3 °C above the summer average (28.5 °C) at different stages of development. We also measured the effect of treatment temperature on fish size and condition, in order to gauge how the thermal threshold for sex-ratio bias may compare with other commonly considered physiological metrics. Increasing grow-out temperature from 28.5 to 30 °C had no effect on the sex ratio of offspring, whereas an increase to 31.5 °C (+3 °C) produced a strong male bias (average ~90%). The thermosensitive period for this species lasted between 25 and 60 d post hatching, with the bias in sex ratio greater the earlier that fish experienced warm conditions. Temperatures high enough to bias the sex ratio are likely to be seen first during late summer (January and February) and would affect clutches produced late in the breeding season. There was no change to fish condition in response to temperature; however, the two higher temperature treatments produced significantly smaller fish at sampling. Clutches produced early in the season could buffer the population from a skewed sex ratio, as their development will remain below the thermal threshold; however, continued ocean warming could mean that clutches produced earlier in the breeding season would also be affected in the longer term. A skewed sex ratio could be detrimental to population viability by reducing the number of females in the breeding population.","author":[{"dropping-particle":"","family":"Rodgers","given":"G. G.","non-dropping-particle":"","parse-names":false,"suffix":""},{"dropping-particle":"","family":"Donelson","given":"J. M.","non-dropping-particle":"","parse-names":false,"suffix":""},{"dropping-particle":"","family":"Munday","given":"P. L.","non-dropping-particle":"","parse-names":false,"suffix":""}],"container-title":"Coral Reefs","id":"ITEM-1","issue":"1","issued":{"date-parts":[["2017"]]},"page":"131-138","publisher":"Springer Berlin Heidelberg","title":"Thermosensitive period of sex determination in the coral-reef damselfish Acanthochromis polyacanthus and the implications of projected ocean warming","type":"article-journal","volume":"36"},"uris":["http://www.mendeley.com/documents/?uuid=da1107ae-8359-4cad-896b-4b5e2edbc9a0"]},{"id":"ITEM-2","itemData":{"DOI":"10.1111/gcb.12912","ISSN":"13652486","abstract":"Global warming poses a threat to organisms with temperature-dependent sex determination because it can affect operational sex ratios. Using a multigenerational experiment with a marine fish, we provide the first evidence that parents developing from early life at elevated temperatures can adjust their offspring gender through nongenetic and nonbehavioural means. However, this adjustment was not possible when parents reproduced, but did not develop, at elevated temperatures. Complete restoration of the offspring sex ratio occurred when parents developed at 1.5 °C above the present-day average temperature for one generation. However, only partial improvement in the sex ratio occurred at 3.0 °C above average conditions, even after two generations, suggesting a limitation to transgenerational plasticity when developmental temperature is substantially increased. This study highlights the potential for transgenerational plasticity to ameliorate some impacts of climate change and that development from early life may be essential for expression of transgenerational plasticity in some traits.","author":[{"dropping-particle":"","family":"Donelson","given":"Jennifer M.","non-dropping-particle":"","parse-names":false,"suffix":""},{"dropping-particle":"","family":"Munday","given":"Philip L.","non-dropping-particle":"","parse-names":false,"suffix":""}],"container-title":"Global Change Biology","id":"ITEM-2","issue":"8","issued":{"date-parts":[["2015"]]},"page":"2954-2962","title":"Transgenerational plasticity mitigates the impact of global warming to offspring sex ratios","type":"article-journal","volume":"21"},"uris":["http://www.mendeley.com/documents/?uuid=81669e37-839f-4cac-bc0e-011fd2ea02fb"]}],"mendeley":{"formattedCitation":"(Donelson and Munday 2015; Rodgers et al. 2017)","plainTextFormattedCitation":"(Donelson and Munday 2015; Rodgers et al. 2017)","previouslyFormattedCitation":"(Donelson and Munday 2015; Rodgers et al. 2017)"},"properties":{"noteIndex":0},"schema":"https://github.com/citation-style-language/schema/raw/master/csl-citation.json"}</w:instrText>
-      </w:r>
-      <w:r>
-        <w:rPr>
-          <w:color w:val="000000" w:themeColor="text1"/>
-          <w:lang w:val="en-US"/>
-        </w:rPr>
-        <w:fldChar w:fldCharType="separate"/>
-      </w:r>
-      <w:r>
-        <w:rPr>
-          <w:noProof/>
-          <w:color w:val="000000" w:themeColor="text1"/>
-          <w:lang w:val="en-US"/>
-        </w:rPr>
-        <w:t>(Donelson and Munday 2015; Rodgers et al. 2017)</w:t>
-      </w:r>
-      <w:r>
-        <w:rPr>
-          <w:color w:val="000000" w:themeColor="text1"/>
-          <w:lang w:val="en-US"/>
-        </w:rPr>
-        <w:fldChar w:fldCharType="end"/>
-      </w:r>
-      <w:r>
-        <w:rPr>
-          <w:color w:val="000000" w:themeColor="text1"/>
-          <w:lang w:val="en-US"/>
-        </w:rPr>
-        <w:t xml:space="preserve"> , growth </w:t>
-      </w:r>
-      <w:r>
-        <w:rPr>
-          <w:color w:val="000000" w:themeColor="text1"/>
-          <w:lang w:val="en-US"/>
-        </w:rPr>
-        <w:fldChar w:fldCharType="begin" w:fldLock="1"/>
-      </w:r>
-      <w:r>
-        <w:rPr>
-          <w:color w:val="000000" w:themeColor="text1"/>
-          <w:lang w:val="en-US"/>
-        </w:rPr>
-        <w:instrText>ADDIN CSL_CITATION {"citationItems":[{"id":"ITEM-1","itemData":{"DOI":"10.3755/galaxea.14.97","ISSN":"1883-0838","abstract":"This paper presents the fi rst temperature-growth performance curves for a coral reef fi sh. Thermal tolerance and growth for the juvenile spiny damselfi sh Acanthochromis polyacanthus were measured at a range of temperatures from 15</w:instrText>
-      </w:r>
-      <w:r>
-        <w:rPr>
-          <w:rFonts w:ascii="Cambria Math" w:hAnsi="Cambria Math" w:cs="Cambria Math"/>
-          <w:color w:val="000000" w:themeColor="text1"/>
-          <w:lang w:val="en-US"/>
-        </w:rPr>
-        <w:instrText>℃</w:instrText>
-      </w:r>
-      <w:r>
-        <w:rPr>
-          <w:color w:val="000000" w:themeColor="text1"/>
-          <w:lang w:val="en-US"/>
-        </w:rPr>
-        <w:instrText xml:space="preserve"> to 38</w:instrText>
-      </w:r>
-      <w:r>
-        <w:rPr>
-          <w:rFonts w:ascii="Cambria Math" w:hAnsi="Cambria Math" w:cs="Cambria Math"/>
-          <w:color w:val="000000" w:themeColor="text1"/>
-          <w:lang w:val="en-US"/>
-        </w:rPr>
-        <w:instrText>℃</w:instrText>
-      </w:r>
-      <w:r>
-        <w:rPr>
-          <w:color w:val="000000" w:themeColor="text1"/>
-          <w:lang w:val="en-US"/>
-        </w:rPr>
-        <w:instrText>. A. polyacanthus juveniles showed a critical thermal minimum at 15.5</w:instrText>
-      </w:r>
-      <w:r>
-        <w:rPr>
-          <w:rFonts w:ascii="Cambria Math" w:hAnsi="Cambria Math" w:cs="Cambria Math"/>
-          <w:color w:val="000000" w:themeColor="text1"/>
-          <w:lang w:val="en-US"/>
-        </w:rPr>
-        <w:instrText>℃</w:instrText>
-      </w:r>
-      <w:r>
-        <w:rPr>
-          <w:rFonts w:ascii="Calibri" w:hAnsi="Calibri" w:cs="Calibri"/>
-          <w:color w:val="000000" w:themeColor="text1"/>
-          <w:lang w:val="en-US"/>
-        </w:rPr>
-        <w:instrText>±</w:instrText>
-      </w:r>
-      <w:r>
-        <w:rPr>
-          <w:color w:val="000000" w:themeColor="text1"/>
-          <w:lang w:val="en-US"/>
-        </w:rPr>
-        <w:instrText>0.1 and a critical thermal maximum at 38</w:instrText>
-      </w:r>
-      <w:r>
-        <w:rPr>
-          <w:rFonts w:ascii="Cambria Math" w:hAnsi="Cambria Math" w:cs="Cambria Math"/>
-          <w:color w:val="000000" w:themeColor="text1"/>
-          <w:lang w:val="en-US"/>
-        </w:rPr>
-        <w:instrText>℃</w:instrText>
-      </w:r>
-      <w:r>
-        <w:rPr>
-          <w:rFonts w:ascii="Calibri" w:hAnsi="Calibri" w:cs="Calibri"/>
-          <w:color w:val="000000" w:themeColor="text1"/>
-          <w:lang w:val="en-US"/>
-        </w:rPr>
-        <w:instrText>±</w:instrText>
-      </w:r>
-      <w:r>
-        <w:rPr>
-          <w:color w:val="000000" w:themeColor="text1"/>
-          <w:lang w:val="en-US"/>
-        </w:rPr>
-        <w:instrText>0.12. Maximal growth (based on changes in length) occurred at 28-31</w:instrText>
-      </w:r>
-      <w:r>
-        <w:rPr>
-          <w:rFonts w:ascii="Cambria Math" w:hAnsi="Cambria Math" w:cs="Cambria Math"/>
-          <w:color w:val="000000" w:themeColor="text1"/>
-          <w:lang w:val="en-US"/>
-        </w:rPr>
-        <w:instrText>℃</w:instrText>
-      </w:r>
-      <w:r>
-        <w:rPr>
-          <w:color w:val="000000" w:themeColor="text1"/>
-          <w:lang w:val="en-US"/>
-        </w:rPr>
-        <w:instrText>, whereas weight gain was maximised at 28</w:instrText>
-      </w:r>
-      <w:r>
-        <w:rPr>
-          <w:rFonts w:ascii="Cambria Math" w:hAnsi="Cambria Math" w:cs="Cambria Math"/>
-          <w:color w:val="000000" w:themeColor="text1"/>
-          <w:lang w:val="en-US"/>
-        </w:rPr>
-        <w:instrText>℃</w:instrText>
-      </w:r>
-      <w:r>
-        <w:rPr>
-          <w:color w:val="000000" w:themeColor="text1"/>
-          <w:lang w:val="en-US"/>
-        </w:rPr>
-        <w:instrText xml:space="preserve">, which cor responds closely with the annual mean temperature cur rently experienced by these fi shes in their natural en vironment. At temperatures </w:instrText>
-      </w:r>
-      <w:r>
-        <w:rPr>
-          <w:rFonts w:ascii="MS Gothic" w:eastAsia="MS Gothic" w:hAnsi="MS Gothic" w:cs="MS Gothic" w:hint="eastAsia"/>
-          <w:color w:val="000000" w:themeColor="text1"/>
-          <w:lang w:val="en-US"/>
-        </w:rPr>
-        <w:instrText>＞</w:instrText>
-      </w:r>
-      <w:r>
-        <w:rPr>
-          <w:color w:val="000000" w:themeColor="text1"/>
-          <w:lang w:val="en-US"/>
-        </w:rPr>
-        <w:instrText>31</w:instrText>
-      </w:r>
-      <w:r>
-        <w:rPr>
-          <w:rFonts w:ascii="Cambria Math" w:hAnsi="Cambria Math" w:cs="Cambria Math"/>
-          <w:color w:val="000000" w:themeColor="text1"/>
-          <w:lang w:val="en-US"/>
-        </w:rPr>
-        <w:instrText>℃</w:instrText>
-      </w:r>
-      <w:r>
-        <w:rPr>
-          <w:color w:val="000000" w:themeColor="text1"/>
-          <w:lang w:val="en-US"/>
-        </w:rPr>
-        <w:instrText xml:space="preserve"> the growth rate de creas ed mark edly in length and weight up to 34</w:instrText>
-      </w:r>
-      <w:r>
-        <w:rPr>
-          <w:rFonts w:ascii="Cambria Math" w:hAnsi="Cambria Math" w:cs="Cambria Math"/>
-          <w:color w:val="000000" w:themeColor="text1"/>
-          <w:lang w:val="en-US"/>
-        </w:rPr>
-        <w:instrText>℃</w:instrText>
-      </w:r>
-      <w:r>
-        <w:rPr>
-          <w:color w:val="000000" w:themeColor="text1"/>
-          <w:lang w:val="en-US"/>
-        </w:rPr>
-        <w:instrText xml:space="preserve">, where fi shes had negligible growth and died within 8-15 days. Sustained increases in ambient temperature (due to climate change) are expected to have signifi cant adverse effects on these fi shes. However, any effects of increasing temperature may also be offset by changing the timing of reproduction; by breeding in early spring or late summer, these fi shes may still be able to exploit narrow windows of thermal optima, whereas fi shes breeding in the height of summer will expose offspring to potentially lethal tem pera tures at critical stages during their development. Keywords","author":[{"dropping-particle":"","family":"Zarco-Perello","given":"Salvador","non-dropping-particle":"","parse-names":false,"suffix":""},{"dropping-particle":"","family":"Pratchett","given":"Morgan","non-dropping-particle":"","parse-names":false,"suffix":""},{"dropping-particle":"","family":"Liao","given":"Vetea","non-dropping-particle":"","parse-names":false,"suffix":""}],"container-title":"Galaxea, Journal of Coral Reef Studies","id":"ITEM-1","issue":"1","issued":{"date-parts":[["2012"]]},"page":"97-103","title":"Temperature-growth performance curves for a coral reef fish, Acanthochromis polyacanthus","type":"article-journal","volume":"14"},"uris":["http://www.mendeley.com/documents/?uuid=6060fc1a-e233-4757-98ee-b65a85615b62"]},{"id":"ITEM-2","itemData":{"DOI":"10.1007/s00338-008-0393-4","ISSN":"07224028","abstract":"In order to test the effect of temperature variation on the growth of a common coral-reef fish, Acanthochromis polyacanthus, juveniles, sub-adults and adults were reared on either high or low food rations at temperatures corresponding to the long-term (14 year) minimum, average and maximum summer sea-surface temperatures (26, 28 and 31°C respectively) at Orpheus Island, Great Barrier Reef, Australia. Both temperature and food supply affected the growth of juvenile and adult A. polyacanthus. Individuals grew more on high food rations, but growth declined with increasing temperature. Importantly, at 31°C, the growth of juveniles and adults on the high food ration was nearly identical to growth on the low food ration. This indicates that the capacity for growth is severely limited at higher ocean temperatures that are predicted to become the average for Orpheus Island within the next 100 years as a result of rapid climate change. © 2008 Springer-Verlag.","author":[{"dropping-particle":"","family":"Munday","given":"P. L.","non-dropping-particle":"","parse-names":false,"suffix":""},{"dropping-particle":"","family":"Kingsford","given":"M. J.","non-dropping-particle":"","parse-names":false,"suffix":""},{"dropping-particle":"","family":"O'Callaghan","given":"M.","non-dropping-particle":"","parse-names":false,"suffix":""},{"dropping-particle":"","family":"Donelson","given":"J. M.","non-dropping-particle":"","parse-names":false,"suffix":""}],"container-title":"Coral Reefs","id":"ITEM-2","issue":"4","issued":{"date-parts":[["2008"]]},"page":"927-931","title":"Elevated temperature restricts growth potential of the coral reef fish Acanthochromis polyacanthus","type":"article-journal","volume":"27"},"uris":["http://www.mendeley.com/documents/?uuid=63982d65-e8b8-4927-95a9-350e2ee6aa62"]},{"id":"ITEM-3","itemData":{"DOI":"10.1242/jeb.202713","ISBN":"0002003953","ISSN":"00220949","abstract":"Marine heatwaves, which are increasing in frequency, duration and intensity owing to climate change, are an imminent threat to marine ecosystems. On coral reefs, heatwave conditions often coincide with periods of peak recruitment of juvenile fishes and exposure to elevated temperature may affect their development. However, whether differences in the duration of high temperature exposure have effects on individual performance is unknown. We exposed juvenile spiny damselfish, Acanthochromis polyacanthus, to increasing lengths of time (3, 7, 30 and 108 days post-hatching) of elevated temperature (+2°C). After 108 days, we measured escape performance at present-day control and elevated temperatures, standard length, mass and critical thermal maximum. Using a Bayesian approach, we show that 30 days or more exposure to +2°C leads to improved escape performance, irrespective of performance temperature, possibly owing to developmental effects of high temperature on muscle development and/or anaerobic metabolism. Continued exposure to elevated temperature for 108 days caused a reduction in body size compared with the control, but not in fish exposed to high temperature for 30 days or less. By contrast, exposure to elevated temperatures for any length of time had no effect on critical thermal maximum, which, combined with previous work, suggests a short-term physiological constraint of </w:instrText>
-      </w:r>
-      <w:r>
-        <w:rPr>
-          <w:rFonts w:ascii="Cambria Math" w:hAnsi="Cambria Math" w:cs="Cambria Math"/>
-          <w:color w:val="000000" w:themeColor="text1"/>
-          <w:lang w:val="en-US"/>
-        </w:rPr>
-        <w:instrText>∼</w:instrText>
-      </w:r>
-      <w:r>
-        <w:rPr>
-          <w:color w:val="000000" w:themeColor="text1"/>
-          <w:lang w:val="en-US"/>
-        </w:rPr>
-        <w:instrText>37</w:instrText>
-      </w:r>
-      <w:r>
-        <w:rPr>
-          <w:rFonts w:ascii="Calibri" w:hAnsi="Calibri" w:cs="Calibri"/>
-          <w:color w:val="000000" w:themeColor="text1"/>
-          <w:lang w:val="en-US"/>
-        </w:rPr>
-        <w:instrText>°</w:instrText>
-      </w:r>
-      <w:r>
-        <w:rPr>
-          <w:color w:val="000000" w:themeColor="text1"/>
-          <w:lang w:val="en-US"/>
-        </w:rPr>
-        <w:instrText>C in this species. Our study shows that extended exposure to increased temperature can affect the development of juvenile fishes, with potential immediate and future consequences for individual performance.","author":[{"dropping-particle":"","family":"Spinks","given":"Rachel K.","non-dropping-particle":"","parse-names":false,"suffix":""},{"dropping-particle":"","family":"Munday","given":"Philip L.","non-dropping-particle":"","parse-names":false,"suffix":""},{"dropping-particle":"","family":"Donelson","given":"Jennifer M.","non-dropping-particle":"","parse-names":false,"suffix":""}],"container-title":"Journal of Experimental Biology","id":"ITEM-3","issue":"16","issued":{"date-parts":[["2019"]]},"title":"Developmental effects of heatwave conditions on the early life stages of a coral reef fish","type":"article-journal","volume":"222"},"uris":["http://www.mendeley.com/documents/?uuid=5dcec3f4-9a04-4c44-97e8-98482ec669da"]}],"mendeley":{"formattedCitation":"(Munday et al. 2008b; Zarco-Perello et al. 2012; Spinks et al. 2019)","plainTextFormattedCitation":"(Munday et al. 2008b; Zarco-Perello et al. 2012; Spinks et al. 2019)","previouslyFormattedCitation":"(Munday et al. 2008b; Zarco-Perello et al. 2012; Spinks et al. 2019)"},"properties":{"noteIndex":0},"schema":"https://github.com/citation-style-language/schema/raw/master/csl-citation.json"}</w:instrText>
-      </w:r>
-      <w:r>
-        <w:rPr>
-          <w:color w:val="000000" w:themeColor="text1"/>
-          <w:lang w:val="en-US"/>
-        </w:rPr>
-        <w:fldChar w:fldCharType="separate"/>
-      </w:r>
-      <w:r>
-        <w:rPr>
-          <w:noProof/>
-          <w:color w:val="000000" w:themeColor="text1"/>
-          <w:lang w:val="en-US"/>
-        </w:rPr>
-        <w:t>(Munday et al. 2008b; Zarco-Perello et al. 2012; Spinks et al. 2019)</w:t>
-      </w:r>
-      <w:r>
-        <w:rPr>
-          <w:color w:val="000000" w:themeColor="text1"/>
-          <w:lang w:val="en-US"/>
-        </w:rPr>
-        <w:fldChar w:fldCharType="end"/>
-      </w:r>
-      <w:r>
-        <w:rPr>
-          <w:color w:val="000000" w:themeColor="text1"/>
-          <w:lang w:val="en-US"/>
-        </w:rPr>
-        <w:t xml:space="preserve">, reproduction </w:t>
-      </w:r>
-      <w:r>
-        <w:rPr>
-          <w:color w:val="000000" w:themeColor="text1"/>
-          <w:lang w:val="en-US"/>
-        </w:rPr>
-        <w:fldChar w:fldCharType="begin" w:fldLock="1"/>
-      </w:r>
-      <w:r>
-        <w:rPr>
-          <w:color w:val="000000" w:themeColor="text1"/>
-          <w:lang w:val="en-US"/>
-        </w:rPr>
-        <w:instrText>ADDIN CSL_CITATION {"citationItems":[{"id":"ITEM-1","itemData":{"DOI":"10.3354/meps08366","ISSN":"01718630","abstract":"Climate change is predicted to increase ocean temperatures and alter plankton communities that are food for many marine fishes. To examine the effects of increased sea surface temperature and fluctuating food levels on reef-fish reproduction, breeding pairs of the coral reef damselfish Acanthochromis polyacanthus were maintained for a full summer breeding season in an orthogonal experiment comprising 3 temperature and 2 food levels. Water temperatures were the current-day average summer temperature for the collection location (28.5°C) and temperatures predicted to become close to the average for this region over the next 50 to 100 yr (30.0 and 31.5°C). Pairs were fed either a high or low quantity diet based on average and minimum feeding rates in the wild. Both water temperature and food supply affected reproductive output. Fewer pairs bred at elevated water temperatures and no pairs reproduced at either of the higher temperatures on the lower quantity diet. Furthermore, eggs produced were smaller at 30.0 and 31.5°C compared to those at 28.5°C. Histological analysis of the gonads and steroid hormone measurement did not reveal any apparent differences in patterns of oogenesis among treatments. However, spermatogenesis was reduced at high temperatures despite some increases in plasma androgen levels. Reduced breeding rate at warmer temperatures combined with reduced sperm production indicates the potential for significant declines in A. polyacanthus populations as the ocean warms. Copyright © 2010 Inter-Research.","author":[{"dropping-particle":"","family":"Donelson","given":"J. M.","non-dropping-particle":"","parse-names":false,"suffix":""},{"dropping-particle":"","family":"Munday","given":"P. L.","non-dropping-particle":"","parse-names":false,"suffix":""},{"dropping-particle":"","family":"McCormick","given":"M. I.","non-dropping-particle":"","parse-names":false,"suffix":""},{"dropping-particle":"","family":"Pankhurst","given":"N. W.","non-dropping-particle":"","parse-names":false,"suffix":""},{"dropping-particle":"","family":"Pankhurst","given":"P. M.","non-dropping-particle":"","parse-names":false,"suffix":""}],"container-title":"Marine Ecology Progress Series","id":"ITEM-1","issue":"June 2014","issued":{"date-parts":[["2010"]]},"page":"233-243","title":"Effects of elevated water temperature and food availability on the reproductive performance of a coral reef fish","type":"article-journal","volume":"401"},"uris":["http://www.mendeley.com/documents/?uuid=e79bb8c6-fee4-41f8-84aa-4b1683a169a4"]},{"id":"ITEM-2","itemData":{"DOI":"10.1071/MF10269","ISSN":"13231650","abstract":"Seasonal change in temperature has a profound effect on reproduction in fish. Increasing temperatures cue reproductive development in spring-spawning species, and falling temperatures stimulate reproduction in autumn-spawners. Elevated temperatures truncate spring spawning, and delay autumn spawning. Temperature increases will affect reproduction, but the nature of these effects will depend on the period and amplitude of the increase and range from phase-shifting of spawning to complete inhibition of reproduction. This latter effect will be most marked in species that are constrained in their capacity to shift geographic range. Studies from a range of taxa, habitats and temperature ranges all show inhibitory effects of elevated temperature albeit about different environmental set points. The effects are generated through the endocrine system, particularly through the inhibition of ovarian oestrogen production. Larval fishes are usually more sensitive than adults to environmental fluctuations, and might be especially vulnerable to climate change. In addition to direct effects on embryonic duration and egg survival, temperature also influences size at hatching, developmental rate, pelagic larval duration and survival. A companion effect of marine climate change is ocean acidification, which may pose a significant threat through its capacity to alter larval behaviour and impair sensory capabilities. This in turn impacts on population replenishment and connectivity patterns of marine fishes. © 2011 CSIRO Open Access.","author":[{"dropping-particle":"","family":"Pankhurst","given":"Ned W.","non-dropping-particle":"","parse-names":false,"suffix":""},{"dropping-particle":"","family":"Munday","given":"Philip L.","non-dropping-particle":"","parse-names":false,"suffix":""}],"container-title":"Marine and Freshwater Research","id":"ITEM-2","issue":"9","issued":{"date-parts":[["2011"]]},"page":"1015-1026","title":"Effects of climate change on fish reproduction and early life history stages","type":"article-journal","volume":"62"},"uris":["http://www.mendeley.com/documents/?uuid=36453517-a6d2-4bc9-b502-fd4003e5b891"]}],"mendeley":{"formattedCitation":"(Donelson et al. 2010; Pankhurst and Munday 2011)","plainTextFormattedCitation":"(Donelson et al. 2010; Pankhurst and Munday 2011)","previouslyFormattedCitation":"(Donelson et al. 2010; Pankhurst and Munday 2011)"},"properties":{"noteIndex":0},"schema":"https://github.com/citation-style-language/schema/raw/master/csl-citation.json"}</w:instrText>
-      </w:r>
-      <w:r>
-        <w:rPr>
-          <w:color w:val="000000" w:themeColor="text1"/>
-          <w:lang w:val="en-US"/>
-        </w:rPr>
-        <w:fldChar w:fldCharType="separate"/>
-      </w:r>
-      <w:r>
-        <w:rPr>
-          <w:noProof/>
-          <w:color w:val="000000" w:themeColor="text1"/>
-          <w:lang w:val="en-US"/>
-        </w:rPr>
-        <w:t>(Donelson et al. 2010; Pankhurst and Munday 2011)</w:t>
-      </w:r>
-      <w:r>
-        <w:rPr>
-          <w:color w:val="000000" w:themeColor="text1"/>
-          <w:lang w:val="en-US"/>
-        </w:rPr>
-        <w:fldChar w:fldCharType="end"/>
-      </w:r>
-      <w:r>
-        <w:rPr>
-          <w:color w:val="000000" w:themeColor="text1"/>
-          <w:lang w:val="en-US"/>
-        </w:rPr>
-        <w:t xml:space="preserve">, and aerobic capacity </w:t>
-      </w:r>
-      <w:r>
-        <w:rPr>
-          <w:color w:val="000000" w:themeColor="text1"/>
-          <w:lang w:val="en-US"/>
-        </w:rPr>
-        <w:fldChar w:fldCharType="begin" w:fldLock="1"/>
-      </w:r>
-      <w:r>
-        <w:rPr>
-          <w:color w:val="000000" w:themeColor="text1"/>
-          <w:lang w:val="en-US"/>
-        </w:rPr>
-        <w:instrText>ADDIN CSL_CITATION {"citationItems":[{"id":"ITEM-1","itemData":{"DOI":"10.1111/j.1365-2486.2008.01767.x","ISSN":"13541013","abstract":"The capacity for marine fishes to perform aerobically (aerobic scope) is predicted to control their thermal tolerance and, thus, the impact that rapid climate change will have on their populations. We tested the effect of increased water temperatures on the resting and maximum rates of oxygen consumption in five common coral reef fishes at Lizard Island on the northern Great Barrier Reef, Australia. All species exhibited a decline in aerobic capacity at elevated water temperatures (31, 32 or 33°C) compared with controls (29°C); however, the response was much stronger in two cardinalfishes, Ostorhinchus cyanosoma and O. doederleini, compared with three damselfishes, Dascyllus anuarus, Chromis atripectoralis and Acanthochromis polyacanthus. Aerobic scope of the two cardinalfishes was reduced by nearly half at 31°C compared with 29°C, and virtually all capacity for additional oxygen uptake was exhausted by 33°C. In contrast, the three damselfishes retained over half their aerobic scope at 33°C. Such differences in thermal tolerance between species, and possibly families, suggest that the community structure of reef fish assemblages might change significantly as ocean temperatures increase. Populations of thermally tolerant species are likely to persist at higher temperatures, but populations of thermally sensitive species could decline on low-latitude reefs if individual performance falls below levels needed to sustain viable populations. © 2009 Blackwell Publishing.","author":[{"dropping-particle":"","family":"Nilsson","given":"Göran E.","non-dropping-particle":"","parse-names":false,"suffix":""},{"dropping-particle":"","family":"Crawley","given":"Natalie","non-dropping-particle":"","parse-names":false,"suffix":""},{"dropping-particle":"","family":"Lunde","given":"Ida G.","non-dropping-particle":"","parse-names":false,"suffix":""},{"dropping-particle":"","family":"Munday","given":"Philip L.","non-dropping-particle":"","parse-names":false,"suffix":""}],"container-title":"Global Change Biology","id":"ITEM-1","issue":"6","issued":{"date-parts":[["2009"]]},"page":"1405-1412","title":"Elevated temperature reduces the respiratory scope of coral reef fishes","type":"article-journal","volume":"15"},"uris":["http://www.mendeley.com/documents/?uuid=720985cd-025a-447c-9d44-8431c648b01a"]},{"id":"ITEM-2","itemData":{"DOI":"10.1111/j.1365-2486.2010.02339.x","ISSN":"13541013","abstract":"Determining the capacity of organisms to acclimate and adapt to increased temperatures is key to understand how populations and communities will respond to global warming. Although there is evidence that elevated water temperature affects metabolism, growth and condition of tropical marine fish, it is unknown whether they have the potential to acclimate, given adequate time. We reared the tropical reef fish Acanthochromis polyacanthus through its entire life cycle at present day and elevated (+1.5 and+3.0°C) water temperatures to test its ability to thermally acclimate to ocean temperatures predicted to occur over the next 50-100 years. Fish reared at 3.0°C greater than the present day average reduced their resting oxygen consumption (RMR) during summer compared with fish reared at present day temperatures and tested at the elevated temperature. The reduction in RMR of up to 69mgO2kg-1h-1 in acclimated fish could represent a significant benefit to daily energy expenditure. In contrast, there was no acclimation to summer temperatures exhibited by fish reared at 1.5°C above present day temperatures. Fish acclimated to +3.0°C were smaller and in poorer condition than fish reared at present day temperatures, suggesting that even with acclimation there will be significant consequences for future populations of tropical fishes caused by global warming. © 2010 Blackwell Publishing Ltd.","author":[{"dropping-particle":"","family":"Donelson","given":"Jennifer M.","non-dropping-particle":"","parse-names":false,"suffix":""},{"dropping-particle":"","family":"Munday","given":"Philip L.","non-dropping-particle":"","parse-names":false,"suffix":""},{"dropping-particle":"","family":"Mccormick","given":"Mark I.","non-dropping-particle":"","parse-names":false,"suffix":""},{"dropping-particle":"","family":"Nilsson","given":"Göran E.","non-dropping-particle":"","parse-names":false,"suffix":""}],"container-title":"Global Change Biology","id":"ITEM-2","issue":"4","issued":{"date-parts":[["2011"]]},"page":"1712-1719","title":"Acclimation to predicted ocean warming through developmental plasticity in a tropical reef fish","type":"article-journal","volume":"17"},"uris":["http://www.mendeley.com/documents/?uuid=a43ad4f4-f7bd-496d-b3b0-279321bf8025"]},{"id":"ITEM-3","itemData":{"DOI":"10.1111/j.1365-2656.2012.01982.x","ISSN":"00218790","abstract":"Short-term measures of metabolic responses to warmer environments are expected to indicate the sensitivity of species to regional warming. However, given time, species may be able to acclimate to increasing temperature. Thus, it is useful to determine if short-term responses provide a good predictor for long-term acclimation ability. The tropical reef fish Acanthochromis polyacanthus was used to test whether the ability for developmental thermal acclimation of two populations was indicated by their short-term metabolic response to temperature. While both populations exhibited similar short-term responses of resting metabolic rate (RMR) to temperature, fish from the higher-latitude population were able to fully acclimate RMR, while the lower-latitude population could only partially compensate RMR at the warmest temperature. These differences in acclimation ability are most likely due to genetic differences between the populations rather than differences in thermal regimes. This research indicates that acclimation ability may vary greatly between populations and that understanding such variation will be critical for predicting the impacts of warming environmental temperatures. Moreover, the thermal metabolic reaction norm does not appear to be a good predictor of long-term acclimation ability. © 2012 The Authors. Journal of Animal Ecology © 2012 British Ecological Society.","author":[{"dropping-particle":"","family":"Donelson","given":"Jennifer M.","non-dropping-particle":"","parse-names":false,"suffix":""},{"dropping-particle":"","family":"Munday","given":"Philip L.","non-dropping-particle":"","parse-names":false,"suffix":""}],"container-title":"Journal of Animal Ecology","id":"ITEM-3","issue":"5","issued":{"date-parts":[["2012"]]},"page":"1126-1131","title":"Thermal sensitivity does not determine acclimation capacity for a tropical reef fish","type":"article-journal","volume":"81"},"uris":["http://www.mendeley.com/documents/?uuid=cb9aaa62-f766-49c7-a5fb-7a0d001791d3"]},{"id":"ITEM-4","itemData":{"DOI":"10.1371/journal.pone.0013299","ISBN":"1932-6203","ISSN":"19326203","PMID":"20949020","abstract":"The response of species to global warming depends on how different populations are affected by increasing temperature throughout the species' geographic range. Local adaptation to thermal gradients could cause populations in different parts of the range to respond differently. In aquatic systems, keeping pace with increased oxygen demand is the key parameter affecting species' response to higher temperatures. Therefore, respiratory performance is expected to vary between populations at different latitudes because they experience different thermal environments. We tested for geographical variation in respiratory performance of tropical marine fishes by comparing thermal effects on resting and maximum rates of oxygen uptake for six species of coral reef fish at two locations on the Great Barrier Reef (GBR), Australia. The two locations, Heron Island and Lizard Island, are separated by approximately 1200 km along a latitudinal gradient. We found strong counter-gradient variation in aerobic scope between locations in four species from two families (Pomacentridae and Apogonidae). High-latitude populations (Heron Island, southern GBR) performed significantly better than low-latitude populations (Lizard Island, northern GBR) at temperatures up to 5°C above average summer surface-water temperature. The other two species showed no difference in aerobic scope between locations. Latitudinal variation in aerobic scope was primarily driven by up to 80% higher maximum rates of oxygen uptake in the higher latitude populations. Our findings suggest that compensatory mechanisms in high-latitude populations enhance their performance at extreme temperatures, and consequently, that high-latitude populations of reef fishes will be less impacted by ocean warming than will low-latitude populations.","author":[{"dropping-particle":"","family":"Gardiner","given":"Naomi M.","non-dropping-particle":"","parse-names":false,"suffix":""},{"dropping-particle":"","family":"Munday","given":"Philip L.","non-dropping-particle":"","parse-names":false,"suffix":""},{"dropping-particle":"","family":"Nilsson","given":"Göran E.","non-dropping-particle":"","parse-names":false,"suffix":""}],"container-title":"PLoS ONE","id":"ITEM-4","issue":"10","issued":{"date-parts":[["2010"]]},"page":"e13299","title":"Counter-gradient variation in respiratory performance of coral reef fishes at elevated temperatures","type":"article-journal","volume":"5"},"uris":["http://www.mendeley.com/documents/?uuid=e83aaa44-5763-4151-893f-ca048a9f4a13"]}],"mendeley":{"formattedCitation":"(Nilsson et al. 2009; Gardiner et al. 2010; Donelson et al. 2011; Donelson and Munday 2012)","plainTextFormattedCitation":"(Nilsson et al. 2009; Gardiner et al. 2010; Donelson et al. 2011; Donelson and Munday 2012)","previouslyFormattedCitation":"(Nilsson et al. 2009; Gardiner et al. 2010; Donelson et al. 2011; Donelson and Munday 2012)"},"properties":{"noteIndex":0},"schema":"https://github.com/citation-style-language/schema/raw/master/csl-citation.json"}</w:instrText>
-      </w:r>
-      <w:r>
-        <w:rPr>
-          <w:color w:val="000000" w:themeColor="text1"/>
-          <w:lang w:val="en-US"/>
-        </w:rPr>
-        <w:fldChar w:fldCharType="separate"/>
-      </w:r>
-      <w:r>
-        <w:rPr>
-          <w:noProof/>
-          <w:color w:val="000000" w:themeColor="text1"/>
-          <w:lang w:val="en-US"/>
-        </w:rPr>
-        <w:t>(Nilsson et al. 2009; Gardiner et al. 2010; Donelson et al. 2011; Donelson and Munday 2012)</w:t>
-      </w:r>
-      <w:r>
-        <w:rPr>
-          <w:color w:val="000000" w:themeColor="text1"/>
-          <w:lang w:val="en-US"/>
-        </w:rPr>
-        <w:fldChar w:fldCharType="end"/>
-      </w:r>
-      <w:r>
-        <w:rPr>
-          <w:color w:val="000000" w:themeColor="text1"/>
-          <w:lang w:val="en-US"/>
-        </w:rPr>
-        <w:t xml:space="preserve"> among low-latitude populations. While there is limited research on southern populations, evidence from Gardiner </w:t>
-      </w:r>
-      <w:r>
-        <w:rPr>
-          <w:i/>
-          <w:iCs/>
-          <w:color w:val="000000" w:themeColor="text1"/>
-          <w:lang w:val="en-US"/>
-        </w:rPr>
-        <w:t xml:space="preserve">et al., </w:t>
-      </w:r>
-      <w:r>
-        <w:rPr>
-          <w:color w:val="000000" w:themeColor="text1"/>
-          <w:lang w:val="en-US"/>
-        </w:rPr>
-        <w:t xml:space="preserve">(2010) and Donelson and Munday (2012) suggest that models for this species that assume a constant thermal niche across populations, would risk inaccurately projecting geographical persistence, and potential for evolutionary change </w:t>
-      </w:r>
-      <w:r>
-        <w:rPr>
-          <w:color w:val="000000" w:themeColor="text1"/>
-          <w:lang w:val="en-US"/>
-        </w:rPr>
-        <w:fldChar w:fldCharType="begin" w:fldLock="1"/>
-      </w:r>
-      <w:r>
-        <w:rPr>
-          <w:color w:val="000000" w:themeColor="text1"/>
-          <w:lang w:val="en-US"/>
-        </w:rPr>
-        <w:instrText>ADDIN CSL_CITATION {"citationItems":[{"id":"ITEM-1","itemData":{"DOI":"10.1111/j.1461-0248.2005.00739.x","ISSN":"1461023X","PMID":"21352449","abstract":"Modern climate change is producing poleward range shifts of numerous taxa, communities and ecosystems worldwide. The response of species to changing environments is likely to be determined largely by population responses at range margins. In contrast to the expanding edge, the low-latitude limit (rear edge) of species ranges remains understudied, and the critical importance of rear edge populations as long-term stores of species' genetic diversity and foci of speciation has been little acknowledged. We review recent findings from the fossil record, phylogeography and ecology to illustrate that rear edge populations are often disproportionately important for the survival and evolution of biota. Their ecological features, dynamics and conservation requirements differ from those of populations in other parts of the range, and some commonly recommended conservation practices might therefore be of little use or even counterproductive for rear edge populations. ©2005 Blackwell Publishing Ltd/CNRS.","author":[{"dropping-particle":"","family":"Hampe","given":"Arndt","non-dropping-particle":"","parse-names":false,"suffix":""},{"dropping-particle":"","family":"Petit","given":"Rémy J.","non-dropping-particle":"","parse-names":false,"suffix":""}],"container-title":"Ecology Letters","id":"ITEM-1","issue":"5","issued":{"date-parts":[["2005"]]},"page":"461-467","title":"Conserving biodiversity under climate change: The rear edge matters","type":"article-journal","volume":"8"},"uris":["http://www.mendeley.com/documents/?uuid=0f40848e-4f63-417f-a9e4-5406b604290a"]},{"id":"ITEM-2","itemData":{"DOI":"10.1098/rspb.2011.0542","author":[{"dropping-particle":"","family":"Kelly","given":"Morgan W","non-dropping-particle":"","parse-names":false,"suffix":""},{"dropping-particle":"","family":"Sanford","given":"Eric","non-dropping-particle":"","parse-names":false,"suffix":""},{"dropping-particle":"","family":"Grosberg","given":"Richard K","non-dropping-particle":"","parse-names":false,"suffix":""}],"container-title":"Proc. R. Soc. B","id":"ITEM-2","issue":"June 2011","issued":{"date-parts":[["2012"]]},"page":"349-356","title":"Limited potential for adaptation to climate change in a broadly distributed marine crustacean","type":"article-journal"},"uris":["http://www.mendeley.com/documents/?uuid=8ca9913c-0c1c-423c-a104-2abe23cfd2fd"]},{"id":"ITEM-3","itemData":{"DOI":"10.1038/nature09670","ISSN":"00280836","PMID":"21350480","abstract":"Evolutionary adaptation can be rapid and potentially help species counter stressful conditions or realize ecological opportunities arising from climate change. The challenges are to understand when evolution will occur and to identify potential evolutionary winners as well as losers, such as species lacking adaptive capacity living near physiological limits. Evolutionary processes also need to be incorporated into management programmes designed to minimize biodiversity loss under rapid climate change. These challenges can be met through realistic models of evolutionary change linked to experimental data across a range of taxa. © 2011 Macmillan Publishers Limited. All rights reserved.","author":[{"dropping-particle":"","family":"Hoffmann","given":"Ary A.","non-dropping-particle":"","parse-names":false,"suffix":""},{"dropping-particle":"","family":"Sgró","given":"Carla M.","non-dropping-particle":"","parse-names":false,"suffix":""}],"container-title":"Nature","id":"ITEM-3","issue":"7335","issued":{"date-parts":[["2011"]]},"page":"479-485","title":"Climate change and evolutionary adaptation","type":"article-journal","volume":"470"},"uris":["http://www.mendeley.com/documents/?uuid=2e7ac2dd-44e9-446d-8aa2-5d8d77e58c9d"]},{"id":"ITEM-4","itemData":{"DOI":"10.1111/gcb.13553","ISSN":"13652486","PMID":"28070978","abstract":"Predicting how species will respond to the rapid climatic changes predicted this century is an urgent task. Species distribution models (SDMs) use the current relationship between environmental variation and species’ abundances to predict the effect of future environmental change on their distributions. However, two common assumptions of SDMs are likely to be violated in many cases: (i) that the relationship of environment with abundance or fitness is constant throughout a species’ range and will remain so in future and (ii) that abiotic factors (e.g. temperature, humidity) determine species’ distributions. We test these assumptions by relating field abundance of the rainforest fruit fly Drosophila birchii to ecological change across gradients that include its low and high altitudinal limits. We then test how such ecological variation affects the fitness of 35 D. birchii families transplanted in 591 cages to sites along two altitudinal gradients, to determine whether genetic variation in fitness responses could facilitate future adaptation to environmental change. Overall, field abundance was highest at cooler, high-altitude sites, and declined towards warmer, low-altitude sites. By contrast, cage fitness (productivity) increased towards warmer, lower-altitude sites, suggesting that biotic interactions (absent from cages) drive ecological limits at warmer margins. In addition, the relationship between environmental variation and abundance varied significantly among gradients, indicating divergence in ecological niche across the species’ range. However, there was no evidence for local adaptation within gradients, despite greater productivity of high-altitude than low-altitude populations when families were reared under laboratory conditions. Families also responded similarly to transplantation along gradients, providing no evidence for fitness trade-offs that would favour local adaptation. These findings highlight the importance of (i) measuring genetic variation in key traits under ecologically relevant conditions, and (ii) considering the effect of biotic interactions when predicting species’ responses to environmental change.","author":[{"dropping-particle":"","family":"O'Brien","given":"Eleanor K.","non-dropping-particle":"","parse-names":false,"suffix":""},{"dropping-particle":"","family":"Higgie","given":"Megan","non-dropping-particle":"","parse-names":false,"suffix":""},{"dropping-particle":"","family":"Reynolds","given":"Alan","non-dropping-particle":"","parse-names":false,"suffix":""},{"dropping-particle":"","family":"Hoffmann","given":"Ary A.","non-dropping-particle":"","parse-names":false,"suffix":""},{"dropping-particle":"","family":"Bridle","given":"Jon R.","non-dropping-particle":"","parse-names":false,"suffix":""}],"container-title":"Global Change Biology","id":"ITEM-4","issue":"5","issued":{"date-parts":[["2017"]]},"page":"1847-1860","title":"Testing for local adaptation and evolutionary potential along altitudinal gradients in rainforest Drosophila: beyond laboratory estimates","type":"article-journal","volume":"23"},"uris":["http://www.mendeley.com/documents/?uuid=79704a98-aa15-4c7e-8f95-e59af700befb"]},{"id":"ITEM-5","itemData":{"DOI":"10.1146/annurev-marine-120709-142756","author":[{"dropping-particle":"","family":"Sanford","given":"Eric","non-dropping-particle":"","parse-names":false,"suffix":""},{"dropping-particle":"","family":"Kelly","given":"Morgan W","non-dropping-particle":"","parse-names":false,"suffix":""}],"container-title":"Annual Review of Marine Science","id":"ITEM-5","issued":{"date-parts":[["2011"]]},"page":"509-35","title":"Local Adaptation in Marine Invertebrates","type":"article-journal","volume":"3"},"uris":["http://www.mendeley.com/documents/?uuid=033e5766-f0eb-4b12-8e8f-716050dd0df6"]},{"id":"ITEM-6","itemData":{"DOI":"10.1002/ecy.2463","ISSN":"00129658","PMID":"30030930","abstract":"Metabolism shapes the ecosystem role of organisms by dictating their energy demand and nutrient recycling potential. Metabolic theory (MTE) predicts consumer metabolic and recycling rates will rise with warming, especially if body size declines, but it ignores potential for adaptation. We measured metabolic and nutrient excretion rates of individuals from populations of a globally invasive fish that colonized sites spanning a wide temperature range (19–37°C) on two continents within the last 100 yr. Fish body size declined across our temperature gradient and MTE predicted large rises in population energy demand and nutrient recycling. However, we found that the allometry and temperature dependency of metabolism varied in a countergradient pattern with local temperature in a way that offset predictions of MTE. Scaling of nutrient excretion was more variable and did not track temperature. Our results suggest that adaptation can reduce the metabolic cost of warming, increasing the prospects for population persistence under extreme warming scenarios.","author":[{"dropping-particle":"","family":"Moffett","given":"Emma R.","non-dropping-particle":"","parse-names":false,"suffix":""},{"dropping-particle":"","family":"Fryxell","given":"David C.","non-dropping-particle":"","parse-names":false,"suffix":""},{"dropping-particle":"","family":"Palkovacs","given":"Eric P.","non-dropping-particle":"","parse-names":false,"suffix":""},{"dropping-particle":"","family":"Kinnison","given":"Michael T.","non-dropping-particle":"","parse-names":false,"suffix":""},{"dropping-particle":"","family":"Simon","given":"Kevin S.","non-dropping-particle":"","parse-names":false,"suffix":""}],"container-title":"Ecology","id":"ITEM-6","issue":"10","issued":{"date-parts":[["2018"]]},"page":"2318-2326","title":"Local adaptation reduces the metabolic cost of environmental warming","type":"article-journal","volume":"99"},"uris":["http://www.mendeley.com/documents/?uuid=de0d8a35-b3ed-4acf-a327-de619fe060bb"]}],"mendeley":{"formattedCitation":"(Hampe and Petit 2005; Hoffmann and Sgró 2011; Sanford and Kelly 2011; Kelly et al. 2012; O’Brien et al. 2017; Moffett et al. 2018)","plainTextFormattedCitation":"(Hampe and Petit 2005; Hoffmann and Sgró 2011; Sanford and Kelly 2011; Kelly et al. 2012; O’Brien et al. 2017; Moffett et al. 2018)","previouslyFormattedCitation":"(Hampe and Petit 2005; Hoffmann and Sgró 2011; Sanford and Kelly 2011; Kelly et al. 2012; O’Brien et al. 2017; Moffett et al. 2018)"},"properties":{"noteIndex":0},"schema":"https://github.com/citation-style-language/schema/raw/master/csl-citation.json"}</w:instrText>
-      </w:r>
-      <w:r>
-        <w:rPr>
-          <w:color w:val="000000" w:themeColor="text1"/>
-          <w:lang w:val="en-US"/>
-        </w:rPr>
-        <w:fldChar w:fldCharType="separate"/>
-      </w:r>
-      <w:r>
-        <w:rPr>
-          <w:noProof/>
-          <w:color w:val="000000" w:themeColor="text1"/>
-          <w:lang w:val="en-US"/>
-        </w:rPr>
-        <w:t>(Hampe and Petit 2005; Hoffmann and Sgró 2011; Sanford and Kelly 2011; Kelly et al. 2012; O’Brien et al. 2017; Moffett et al. 2018)</w:t>
-      </w:r>
-      <w:r>
-        <w:rPr>
-          <w:color w:val="000000" w:themeColor="text1"/>
-          <w:lang w:val="en-US"/>
-        </w:rPr>
-        <w:fldChar w:fldCharType="end"/>
-      </w:r>
-      <w:r>
-        <w:rPr>
-          <w:color w:val="000000" w:themeColor="text1"/>
-          <w:lang w:val="en-US"/>
-        </w:rPr>
-        <w:t xml:space="preserve">. However, intraspecific variation between northern and southern populations of </w:t>
-      </w:r>
-      <w:r>
-        <w:rPr>
-          <w:i/>
-          <w:iCs/>
-          <w:color w:val="000000" w:themeColor="text1"/>
-          <w:lang w:val="en-US"/>
-        </w:rPr>
-        <w:t xml:space="preserve">A. polyacanthus </w:t>
-      </w:r>
-      <w:r>
-        <w:rPr>
-          <w:color w:val="000000" w:themeColor="text1"/>
-          <w:lang w:val="en-US"/>
-        </w:rPr>
-        <w:t xml:space="preserve">remains underexplored, with Gardiner </w:t>
-      </w:r>
-      <w:r>
-        <w:rPr>
-          <w:i/>
-          <w:iCs/>
-          <w:color w:val="000000" w:themeColor="text1"/>
-          <w:lang w:val="en-US"/>
-        </w:rPr>
-        <w:t xml:space="preserve">et al., </w:t>
-      </w:r>
-      <w:r>
-        <w:rPr>
-          <w:color w:val="000000" w:themeColor="text1"/>
-          <w:lang w:val="en-US"/>
-        </w:rPr>
-        <w:t xml:space="preserve">(2010) and Donelson and Munday (2012), both examining the same southern populations (Heron Island). The lack of diversity in explored locations suggests the intraspecific variation within the region remains underexamined. </w:t>
-      </w:r>
-    </w:p>
-    <w:p>
-      <w:pPr>
-        <w:spacing w:line="240" w:lineRule="auto"/>
-        <w:jc w:val="both"/>
-        <w:rPr>
-          <w:lang w:val="en-US"/>
-        </w:rPr>
-      </w:pPr>
-    </w:p>
-    <w:p>
-      <w:pPr>
-        <w:spacing w:line="240" w:lineRule="auto"/>
-        <w:jc w:val="both"/>
-        <w:rPr>
-          <w:color w:val="000000" w:themeColor="text1"/>
-          <w:lang w:val="en-US"/>
-        </w:rPr>
-      </w:pPr>
-    </w:p>
-    <w:p>
-      <w:pPr>
-        <w:spacing w:line="240" w:lineRule="auto"/>
-        <w:jc w:val="both"/>
-        <w:rPr>
-          <w:color w:val="000000" w:themeColor="text1"/>
-          <w:lang w:val="en-US"/>
-        </w:rPr>
-      </w:pPr>
-      <w:r>
-        <w:rPr>
-          <w:color w:val="000000" w:themeColor="text1"/>
-          <w:lang w:val="en-US"/>
-        </w:rPr>
-        <w:t>--------------------------------------------------------------------------------------------------------------------------------------</w:t>
-      </w:r>
-    </w:p>
-    <w:p>
-      <w:pPr>
-        <w:spacing w:line="240" w:lineRule="auto"/>
-        <w:jc w:val="both"/>
-        <w:rPr>
-          <w:color w:val="000000" w:themeColor="text1"/>
-          <w:lang w:val="en-US"/>
-        </w:rPr>
-      </w:pPr>
-      <w:proofErr w:type="gramStart"/>
-      <w:r>
-        <w:rPr>
-          <w:color w:val="000000" w:themeColor="text1"/>
-          <w:lang w:val="en-US"/>
-        </w:rPr>
-        <w:lastRenderedPageBreak/>
-        <w:t>When</w:t>
-      </w:r>
-      <w:proofErr w:type="gramEnd"/>
-      <w:r>
-        <w:rPr>
-          <w:color w:val="000000" w:themeColor="text1"/>
-          <w:lang w:val="en-US"/>
-        </w:rPr>
-        <w:t xml:space="preserve"> </w:t>
-      </w:r>
-    </w:p>
-    <w:p>
-      <w:pPr>
-        <w:spacing w:line="240" w:lineRule="auto"/>
-        <w:jc w:val="both"/>
-        <w:rPr>
-          <w:color w:val="000000" w:themeColor="text1"/>
-          <w:lang w:val="en-US"/>
-        </w:rPr>
-      </w:pPr>
-      <w:r>
-        <w:rPr>
-          <w:color w:val="000000" w:themeColor="text1"/>
-          <w:highlight w:val="cyan"/>
-          <w:lang w:val="en-US"/>
-        </w:rPr>
-        <w:t>~</w:t>
-      </w:r>
-      <w:r>
-        <w:rPr>
-          <w:color w:val="000000" w:themeColor="text1"/>
-          <w:lang w:val="en-US"/>
-        </w:rPr>
-        <w:t>Fish are sensitive to temperature. Although they may not be living at their thermal maximums temperature shifts of a dew degrees can impact important fitness functions~.</w:t>
-      </w:r>
-      <w:r>
-        <w:rPr>
-          <w:color w:val="000000" w:themeColor="text1"/>
-          <w:highlight w:val="cyan"/>
-          <w:lang w:val="en-US"/>
-        </w:rPr>
-        <w:t>~</w:t>
-      </w:r>
-      <w:r>
-        <w:rPr>
-          <w:color w:val="000000" w:themeColor="text1"/>
-          <w:lang w:val="en-US"/>
-        </w:rPr>
-        <w:t xml:space="preserve">The future distribution of marine fish species will be determined by the relationship between organisms’ biochemical and physiological constraints, and temperature </w:t>
-      </w:r>
-      <w:r>
-        <w:rPr>
-          <w:color w:val="000000" w:themeColor="text1"/>
-          <w:lang w:val="en-US"/>
-        </w:rPr>
-        <w:fldChar w:fldCharType="begin" w:fldLock="1"/>
-      </w:r>
-      <w:r>
-        <w:rPr>
-          <w:color w:val="000000" w:themeColor="text1"/>
-          <w:lang w:val="en-US"/>
-        </w:rPr>
-        <w:instrText>ADDIN CSL_CITATION {"citationItems":[{"id":"ITEM-1","itemData":{"DOI":"10.1242/jeb.238840","ISSN":"14779145","PMID":"33627469","abstract":"Warming of aquatic environments as a result of climate change is already having measurable impacts on fishes, manifested as changes in phenology, range shifts and reductions in body size. Understanding the physiological mechanisms underlying these seemingly universal patterns is crucial if we are to reliably predict the fate of fish populations with future warming. This includes an understanding of mechanisms for acute thermal tolerance, as extreme heatwaves may be a major driver of observed effects. The hypothesis of gill oxygen limitation (GOL) is claimed to explain asymptotic fish growth, and why some fish species are decreasing in size with warming; but its underlying assumptions conflict with established knowledge and direct mechanistic evidence is lacking. The hypothesis of oxygen- and capacity-limited thermal tolerance (OCLTT) has stimulated a wave of research into the role of oxygen supply capacity and thermal performance curves for aerobic scope, but results vary greatly between species, indicating that it is unlikely to be a universal mechanism. As thermal performance curves remain important for incorporating physiological tolerance into models, we discuss potentially fruitful alternatives to aerobic scope, notably specific dynamic action and growth rate. We consider the limitations of estimating acute thermal tolerance by a single rapid measure whose mechanism of action is not known. We emphasise the continued importance of experimental physiology, particularly in advancing our understanding of underlying mechanisms, but also the challenge of making this knowledge relevant to the more complex reality.","author":[{"dropping-particle":"","family":"Lefevre","given":"Sjannie","non-dropping-particle":"","parse-names":false,"suffix":""},{"dropping-particle":"","family":"Wang","given":"Tobias","non-dropping-particle":"","parse-names":false,"suffix":""},{"dropping-particle":"","family":"McKenzie","given":"David J.","non-dropping-particle":"","parse-names":false,"suffix":""}],"container-title":"Journal of Experimental Biology","id":"ITEM-1","issued":{"date-parts":[["2021"]]},"note":"Warming of aquatic environments as a result of climate change is already having measurable impacts on fishes, manifested as changes in phenology, range shifts and reductions in body size.","title":"The role of mechanistic physiology in investigating impacts of global warming on fishes","type":"article-journal","volume":"224"},"uris":["http://www.mendeley.com/documents/?uuid=0442063e-bb74-4223-85fe-c6bd4b04997d"]},{"id":"ITEM-2","itemData":{"DOI":"10.1038/s42003-022-03055-y","ISBN":"4200302203055","abstract":"Physiology can underlie movement, including short-term activity, exploration of unfamiliar environments, and larger scale dispersal, and thereby influence species distributions in an environmentally sensitive manner. We conducted meta-analyses of the literature to establish, firstly, whether physiological traits underlie activity, exploration, and dispersal by individuals (88 studies), and secondly whether physiological characteristics differed between range core and edges of distributions (43 studies). We show that locomotor performance and metabolism influenced individual movement with varying levels of confidence. Range edges differed from cores in traits that may be associated with dispersal success, including metabolism, locomotor performance, corticosterone levels, and immunity, and differences increased with increasing time since separation. Physiological effects were particularly pronounced in birds and amphibians, but taxon-specific differences may reflect biased sampling in the literature, which also focussed primarily on North America, Europe, and Australia. Hence, physiology can influence movement, but undersampling and bias currently limits general conclusions.","author":[{"dropping-particle":"","family":"Wu","given":"Nicholas C.","non-dropping-particle":"","parse-names":false,"suffix":""},{"dropping-particle":"","family":"Seebacher","given":"Frank","non-dropping-particle":"","parse-names":false,"suffix":""}],"container-title":"Communications Biology","id":"ITEM-2","issue":"1","issued":{"date-parts":[["2022"]]},"page":"1-11","publisher":"Springer US","title":"Physiology can predict animal activity, exploration, and dispersal","type":"article-journal","volume":"5"},"uris":["http://www.mendeley.com/documents/?uuid=bb8b8dff-7d76-4c4e-aa9f-1c561ee43ffa"]},{"id":"ITEM-3","itemData":{"DOI":"10.1111/j.1467-2979.2008.00281.x","ISSN":"14672960","abstract":"Climate change will impact coral-reef fishes through effects on individual performance, trophic linkages, recruitment dynamics, population connectivity and other ecosystem processes. The most immediate impacts will be a loss of diversity and changes to fish community composition as a result of coral bleaching. Coral-dependent fishes suffer the most rapid population declines as coral is lost; however, many other species will exhibit long-term declines due to loss of settlement habitat and erosion of habitat structural complexity. Increased ocean temperature will affect the physiological performance and behaviour of coral reef fishes, especially during their early life history. Small temperature increases might favour larval development, but this could be counteracted by negative effects on adult reproduction. Already variable recruitment will become even more unpredictable. This will make optimal harvest strategies for coral reef fisheries more difficult to determine and populations more susceptible to overfishing. A substantial number of species could exhibit range shifts, with implications for extinction risk of small-range species near the margins of reef development. There are critical gaps in our knowledge of how climate change will affect tropical marine fishes. Predictions are often based on temperate examples, which may be inappropriate for tropical species. Improved projections of how ocean currents and primary productivity will change are needed to better predict how reef fish population dynamics and connectivity patterns will change. Finally, the potential for adaptation to climate change needs more attention. Many coral reef fishes have geographical ranges spanning a wide temperature gradient and some have short generation times. These characteristics are conducive to acclimation or local adaptation to climate change and provide hope that the more resilient species will persist if immediate action is taken to stabilize Earth's climate. © 2008 The Authors.","author":[{"dropping-particle":"","family":"Munday","given":"Philip L.","non-dropping-particle":"","parse-names":false,"suffix":""},{"dropping-particle":"","family":"Jones","given":"Geoffrey P.","non-dropping-particle":"","parse-names":false,"suffix":""},{"dropping-particle":"","family":"Pratchett","given":"Morgan S.","non-dropping-particle":"","parse-names":false,"suffix":""},{"dropping-particle":"","family":"Williams","given":"Ashley J.","non-dropping-particle":"","parse-names":false,"suffix":""}],"container-title":"Fish and Fisheries","id":"ITEM-3","issue":"3","issued":{"date-parts":[["2008"]]},"page":"261-285","title":"Climate change and the future for coral reef fishes","type":"article-journal","volume":"9"},"uris":["http://www.mendeley.com/documents/?uuid=3535e470-81d5-4d51-9515-32dbadefe223"]},{"id":"ITEM-4","itemData":{"DOI":"10.1111/jfb.14620","ISSN":"10958649","abstract":"Intraspecific variation in key traits such as tolerance of warming can have profound effects on ecological and evolutionary processes, notably responses to climate change. The empirical evidence for three primary elements of intraspecific variation in tolerance of warming in fishes is reviewed. The first is purely mechanistic that tolerance varies across life stages and as fishes become mature. The limited evidence indicates strongly that this is the case, possibly because of universal physiological principles. The second is intraspecific variation that is because of phenotypic plasticity, also a mechanistic phenomenon that buffers individuals’ sensitivity to negative impacts of global warming in their lifetime, or to some extent through epigenetic effects over successive generations. Although the evidence for plasticity in tolerance to warming is extensive, more work is required to understand underlying mechanisms and to reveal whether there are general patterns. The third element is intraspecific variation based on heritable genetic differences in tolerance, which underlies local adaptation and may define long-term adaptability of a species in the face of ongoing global change. There is clear evidence of local adaptation and some evidence of heritability of tolerance to warming, but the knowledge base is limited with detailed information for only a few model or emblematic species. There is also strong evidence of structured variation in tolerance of warming within species, which may have ecological and evolutionary significance irrespective of whether it reflects plasticity or adaptation. Although the overwhelming consensus is that having broader intraspecific variation in tolerance should reduce species vulnerability to impacts of global warming, there are no sufficient data on fishes to provide insights into particular mechanisms by which this may occur.","author":[{"dropping-particle":"","family":"McKenzie","given":"David J.","non-dropping-particle":"","parse-names":false,"suffix":""},{"dropping-particle":"","family":"Zhang","given":"Yangfan","non-dropping-particle":"","parse-names":false,"suffix":""},{"dropping-particle":"","family":"Eliason","given":"Erika J.","non-dropping-particle":"","parse-names":false,"suffix":""},{"dropping-particle":"","family":"Schulte","given":"Patricia M.","non-dropping-particle":"","parse-names":false,"suffix":""},{"dropping-particle":"","family":"Claireaux","given":"Guy","non-dropping-particle":"","parse-names":false,"suffix":""},{"dropping-particle":"","family":"Blasco","given":"Felipe R.","non-dropping-particle":"","parse-names":false,"suffix":""},{"dropping-particle":"","family":"Nati","given":"Julie J.H.","non-dropping-particle":"","parse-names":false,"suffix":""},{"dropping-particle":"","family":"Farrell","given":"Anthony P.","non-dropping-particle":"","parse-names":false,"suffix":""}],"container-title":"Journal of Fish Biology","id":"ITEM-4","issued":{"date-parts":[["2020"]]},"note":"Really good paper for aerobic scope results and potential reasons for critical thermal maximum temperatures. Also, good for examining critical thermal maximums \n\nGood for comparing to other species that are subjected to conditions that promote local adaptation.","page":"1-20","title":"Intraspecific variation in tolerance of warming in fishes","type":"article-journal"},"uris":["http://www.mendeley.com/documents/?uuid=696d20e8-30eb-44f9-aa91-87854ffdf875"]}],"mendeley":{"formattedCitation":"(Munday et al. 2008a; McKenzie et al. 2020; Lefevre et al. 2021; Wu and Seebacher 2022)","plainTextFormattedCitation":"(Munday et al. 2008a; McKenzie et al. 2020; Lefevre et al. 2021; Wu and Seebacher 2022)","previouslyFormattedCitation":"(Munday et al. 2008a; McKenzie et al. 2020; Lefevre et al. 2021; Wu and Seebacher 2022)"},"properties":{"noteIndex":0},"schema":"https://github.com/citation-style-language/schema/raw/master/csl-citation.json"}</w:instrText>
-      </w:r>
-      <w:r>
-        <w:rPr>
-          <w:color w:val="000000" w:themeColor="text1"/>
-          <w:lang w:val="en-US"/>
-        </w:rPr>
-        <w:fldChar w:fldCharType="separate"/>
-      </w:r>
-      <w:r>
-        <w:rPr>
-          <w:noProof/>
-          <w:color w:val="000000" w:themeColor="text1"/>
-          <w:lang w:val="en-US"/>
-        </w:rPr>
-        <w:t>(Munday et al. 2008a; McKenzie et al. 2020; Lefevre et al. 2021; Wu and Seebacher 2022)</w:t>
-      </w:r>
-      <w:r>
-        <w:rPr>
-          <w:color w:val="000000" w:themeColor="text1"/>
-          <w:lang w:val="en-US"/>
-        </w:rPr>
-        <w:fldChar w:fldCharType="end"/>
-      </w:r>
-      <w:r>
-        <w:rPr>
-          <w:color w:val="000000" w:themeColor="text1"/>
-          <w:lang w:val="en-US"/>
-        </w:rPr>
-        <w:t>. ~</w:t>
-      </w:r>
-    </w:p>
-    <w:p>
-      <w:pPr>
-        <w:spacing w:line="240" w:lineRule="auto"/>
-        <w:jc w:val="both"/>
-        <w:rPr>
-          <w:color w:val="000000" w:themeColor="text1"/>
-          <w:lang w:val="en-US"/>
-        </w:rPr>
-      </w:pPr>
-    </w:p>
-    <w:p>
-      <w:pPr>
-        <w:spacing w:line="240" w:lineRule="auto"/>
-        <w:jc w:val="both"/>
-        <w:rPr>
-          <w:color w:val="000000" w:themeColor="text1"/>
-          <w:lang w:val="en-US"/>
-        </w:rPr>
-      </w:pPr>
-      <w:r>
-        <w:rPr>
-          <w:color w:val="000000" w:themeColor="text1"/>
-          <w:lang w:val="en-US"/>
-        </w:rPr>
-        <w:t xml:space="preserve">#Lastly, </w:t>
-      </w:r>
-      <w:r>
-        <w:rPr>
-          <w:color w:val="000000" w:themeColor="text1"/>
-          <w:lang w:val="en-US"/>
-        </w:rPr>
-        <w:fldChar w:fldCharType="begin" w:fldLock="1"/>
-      </w:r>
-      <w:r>
-        <w:rPr>
-          <w:color w:val="000000" w:themeColor="text1"/>
-          <w:lang w:val="en-US"/>
-        </w:rPr>
-        <w:instrText>ADDIN CSL_CITATION {"citationItems":[{"id":"ITEM-1","itemData":{"DOI":"10.1371/journal.pone.0013299","ISBN":"1932-6203","ISSN":"19326203","PMID":"20949020","abstract":"The response of species to global warming depends on how different populations are affected by increasing temperature throughout the species' geographic range. Local adaptation to thermal gradients could cause populations in different parts of the range to respond differently. In aquatic systems, keeping pace with increased oxygen demand is the key parameter affecting species' response to higher temperatures. Therefore, respiratory performance is expected to vary between populations at different latitudes because they experience different thermal environments. We tested for geographical variation in respiratory performance of tropical marine fishes by comparing thermal effects on resting and maximum rates of oxygen uptake for six species of coral reef fish at two locations on the Great Barrier Reef (GBR), Australia. The two locations, Heron Island and Lizard Island, are separated by approximately 1200 km along a latitudinal gradient. We found strong counter-gradient variation in aerobic scope between locations in four species from two families (Pomacentridae and Apogonidae). High-latitude populations (Heron Island, southern GBR) performed significantly better than low-latitude populations (Lizard Island, northern GBR) at temperatures up to 5°C above average summer surface-water temperature. The other two species showed no difference in aerobic scope between locations. Latitudinal variation in aerobic scope was primarily driven by up to 80% higher maximum rates of oxygen uptake in the higher latitude populations. Our findings suggest that compensatory mechanisms in high-latitude populations enhance their performance at extreme temperatures, and consequently, that high-latitude populations of reef fishes will be less impacted by ocean warming than will low-latitude populations.","author":[{"dropping-particle":"","family":"Gardiner","given":"Naomi M.","non-dropping-particle":"","parse-names":false,"suffix":""},{"dropping-particle":"","family":"Munday","given":"Philip L.","non-dropping-particle":"","parse-names":false,"suffix":""},{"dropping-particle":"","family":"Nilsson","given":"Göran E.","non-dropping-particle":"","parse-names":false,"suffix":""}],"container-title":"PLoS ONE","id":"ITEM-1","issue":"10","issued":{"date-parts":[["2010"]]},"page":"e13299","title":"Counter-gradient variation in respiratory performance of coral reef fishes at elevated temperatures","type":"article-journal","volume":"5"},"uris":["http://www.mendeley.com/documents/?uuid=e83aaa44-5763-4151-893f-ca048a9f4a13"]}],"mendeley":{"formattedCitation":"(Gardiner et al. 2010)","manualFormatting":"Gardiner et al. (2010)","plainTextFormattedCitation":"(Gardiner et al. 2010)","previouslyFormattedCitation":"(Gardiner et al. 2010)"},"properties":{"noteIndex":0},"schema":"https://github.com/citation-style-language/schema/raw/master/csl-citation.json"}</w:instrText>
-      </w:r>
-      <w:r>
-        <w:rPr>
-          <w:color w:val="000000" w:themeColor="text1"/>
-          <w:lang w:val="en-US"/>
-        </w:rPr>
-        <w:fldChar w:fldCharType="separate"/>
-      </w:r>
-      <w:r>
-        <w:rPr>
-          <w:noProof/>
-          <w:color w:val="000000" w:themeColor="text1"/>
-          <w:lang w:val="en-US"/>
-        </w:rPr>
-        <w:t xml:space="preserve">Gardiner et al. </w:t>
-      </w:r>
-      <w:r>
-        <w:rPr>
-          <w:noProof/>
-          <w:color w:val="000000" w:themeColor="text1"/>
-          <w:lang w:val="en-US"/>
-        </w:rPr>
-        <w:t>(</w:t>
-      </w:r>
-      <w:r>
-        <w:rPr>
-          <w:noProof/>
-          <w:color w:val="000000" w:themeColor="text1"/>
-          <w:lang w:val="en-US"/>
-        </w:rPr>
-        <w:t>2010)</w:t>
-      </w:r>
-      <w:r>
-        <w:rPr>
-          <w:color w:val="000000" w:themeColor="text1"/>
-          <w:lang w:val="en-US"/>
-        </w:rPr>
-        <w:fldChar w:fldCharType="end"/>
-      </w:r>
-      <w:r>
-        <w:rPr>
-          <w:color w:val="000000" w:themeColor="text1"/>
-          <w:lang w:val="en-US"/>
-        </w:rPr>
-        <w:t xml:space="preserve"> and </w:t>
-      </w:r>
-      <w:r>
-        <w:rPr>
-          <w:color w:val="000000" w:themeColor="text1"/>
-          <w:lang w:val="en-US"/>
-        </w:rPr>
-        <w:fldChar w:fldCharType="begin" w:fldLock="1"/>
-      </w:r>
-      <w:r>
-        <w:rPr>
-          <w:color w:val="000000" w:themeColor="text1"/>
-          <w:lang w:val="en-US"/>
-        </w:rPr>
-        <w:instrText>ADDIN CSL_CITATION {"citationItems":[{"id":"ITEM-1","itemData":{"DOI":"10.1111/j.1365-2656.2012.01982.x","ISSN":"00218790","abstract":"Short-term measures of metabolic responses to warmer environments are expected to indicate the sensitivity of species to regional warming. However, given time, species may be able to acclimate to increasing temperature. Thus, it is useful to determine if short-term responses provide a good predictor for long-term acclimation ability. The tropical reef fish Acanthochromis polyacanthus was used to test whether the ability for developmental thermal acclimation of two populations was indicated by their short-term metabolic response to temperature. While both populations exhibited similar short-term responses of resting metabolic rate (RMR) to temperature, fish from the higher-latitude population were able to fully acclimate RMR, while the lower-latitude population could only partially compensate RMR at the warmest temperature. These differences in acclimation ability are most likely due to genetic differences between the populations rather than differences in thermal regimes. This research indicates that acclimation ability may vary greatly between populations and that understanding such variation will be critical for predicting the impacts of warming environmental temperatures. Moreover, the thermal metabolic reaction norm does not appear to be a good predictor of long-term acclimation ability. © 2012 The Authors. Journal of Animal Ecology © 2012 British Ecological Society.","author":[{"dropping-particle":"","family":"Donelson","given":"Jennifer M.","non-dropping-particle":"","parse-names":false,"suffix":""},{"dropping-particle":"","family":"Munday","given":"Philip L.","non-dropping-particle":"","parse-names":false,"suffix":""}],"container-title":"Journal of Animal Ecology","id":"ITEM-1","issue":"5","issued":{"date-parts":[["2012"]]},"page":"1126-1131","title":"Thermal sensitivity does not determine acclimation capacity for a tropical reef fish","type":"article-journal","volume":"81"},"uris":["http://www.mendeley.com/documents/?uuid=cb9aaa62-f766-49c7-a5fb-7a0d001791d3"]}],"mendeley":{"formattedCitation":"(Donelson and Munday 2012)","manualFormatting":"Donelson and Munday (2012)","plainTextFormattedCitation":"(Donelson and Munday 2012)","previouslyFormattedCitation":"(Donelson and Munday 2012)"},"properties":{"noteIndex":0},"schema":"https://github.com/citation-style-language/schema/raw/master/csl-citation.json"}</w:instrText>
-      </w:r>
-      <w:r>
-        <w:rPr>
-          <w:color w:val="000000" w:themeColor="text1"/>
-          <w:lang w:val="en-US"/>
-        </w:rPr>
-        <w:fldChar w:fldCharType="separate"/>
-      </w:r>
-      <w:r>
-        <w:rPr>
-          <w:noProof/>
-          <w:color w:val="000000" w:themeColor="text1"/>
-          <w:lang w:val="en-US"/>
-        </w:rPr>
-        <w:t xml:space="preserve">Donelson and Munday </w:t>
-      </w:r>
-      <w:r>
-        <w:rPr>
-          <w:noProof/>
-          <w:color w:val="000000" w:themeColor="text1"/>
-          <w:lang w:val="en-US"/>
-        </w:rPr>
-        <w:t>(</w:t>
-      </w:r>
-      <w:r>
-        <w:rPr>
-          <w:noProof/>
-          <w:color w:val="000000" w:themeColor="text1"/>
-          <w:lang w:val="en-US"/>
-        </w:rPr>
-        <w:t>2012)</w:t>
-      </w:r>
-      <w:r>
-        <w:rPr>
-          <w:color w:val="000000" w:themeColor="text1"/>
-          <w:lang w:val="en-US"/>
-        </w:rPr>
-        <w:fldChar w:fldCharType="end"/>
-      </w:r>
-      <w:r>
-        <w:rPr>
-          <w:color w:val="000000" w:themeColor="text1"/>
-          <w:lang w:val="en-US"/>
-        </w:rPr>
-        <w:t xml:space="preserve"> compared thermal performance and </w:t>
-      </w:r>
-      <w:r>
-        <w:rPr>
-          <w:color w:val="000000" w:themeColor="text1"/>
-          <w:lang w:val="en-US"/>
-        </w:rPr>
-        <w:t>#</w:t>
-      </w:r>
-      <w:r>
-        <w:rPr>
-          <w:color w:val="000000" w:themeColor="text1"/>
-          <w:lang w:val="en-US"/>
-        </w:rPr>
-        <w:t>acclimation capacity, respectively, between low- and high-latitude populations of a</w:t>
-      </w:r>
-      <w:r>
-        <w:rPr>
-          <w:color w:val="000000" w:themeColor="text1"/>
-          <w:lang w:val="en-US"/>
-        </w:rPr>
-        <w:t xml:space="preserve"> dispersal limited</w:t>
-      </w:r>
-      <w:r>
-        <w:rPr>
-          <w:color w:val="000000" w:themeColor="text1"/>
-          <w:lang w:val="en-US"/>
-        </w:rPr>
-        <w:t xml:space="preserve"> </w:t>
-      </w:r>
-      <w:r>
-        <w:rPr>
-          <w:color w:val="000000" w:themeColor="text1"/>
-          <w:lang w:val="en-US"/>
-        </w:rPr>
-        <w:t>#</w:t>
-      </w:r>
-      <w:r>
-        <w:rPr>
-          <w:color w:val="000000" w:themeColor="text1"/>
-          <w:lang w:val="en-US"/>
-        </w:rPr>
-        <w:t xml:space="preserve">tropical coral reef damselfish, </w:t>
-      </w:r>
-      <w:proofErr w:type="spellStart"/>
-      <w:r>
-        <w:rPr>
-          <w:i/>
-          <w:iCs/>
-          <w:color w:val="000000" w:themeColor="text1"/>
-          <w:lang w:val="en-US"/>
-        </w:rPr>
-        <w:t>Acanthochromis</w:t>
-      </w:r>
-      <w:proofErr w:type="spellEnd"/>
-      <w:r>
-        <w:rPr>
-          <w:i/>
-          <w:iCs/>
-          <w:color w:val="000000" w:themeColor="text1"/>
-          <w:lang w:val="en-US"/>
-        </w:rPr>
-        <w:t xml:space="preserve"> polyacanthus</w:t>
-      </w:r>
-      <w:r>
-        <w:rPr>
-          <w:color w:val="000000" w:themeColor="text1"/>
-          <w:lang w:val="en-US"/>
-        </w:rPr>
-        <w:t xml:space="preserve">. </w:t>
-      </w:r>
-      <w:r>
-        <w:rPr>
-          <w:color w:val="000000" w:themeColor="text1"/>
-          <w:lang w:val="en-US"/>
-        </w:rPr>
-        <w:fldChar w:fldCharType="begin" w:fldLock="1"/>
-      </w:r>
-      <w:r>
-        <w:rPr>
-          <w:color w:val="000000" w:themeColor="text1"/>
-          <w:lang w:val="en-US"/>
-        </w:rPr>
-        <w:instrText>ADDIN CSL_CITATION {"citationItems":[{"id":"ITEM-1","itemData":{"DOI":"10.1371/journal.pone.0013299","ISBN":"1932-6203","ISSN":"19326203","PMID":"20949020","abstract":"The response of species to global warming depends on how different populations are affected by increasing temperature throughout the species' geographic range. Local adaptation to thermal gradients could cause populations in different parts of the range to respond differently. In aquatic systems, keeping pace with increased oxygen demand is the key parameter affecting species' response to higher temperatures. Therefore, respiratory performance is expected to vary between populations at different latitudes because they experience different thermal environments. We tested for geographical variation in respiratory performance of tropical marine fishes by comparing thermal effects on resting and maximum rates of oxygen uptake for six species of coral reef fish at two locations on the Great Barrier Reef (GBR), Australia. The two locations, Heron Island and Lizard Island, are separated by approximately 1200 km along a latitudinal gradient. We found strong counter-gradient variation in aerobic scope between locations in four species from two families (Pomacentridae and Apogonidae). High-latitude populations (Heron Island, southern GBR) performed significantly better than low-latitude populations (Lizard Island, northern GBR) at temperatures up to 5°C above average summer surface-water temperature. The other two species showed no difference in aerobic scope between locations. Latitudinal variation in aerobic scope was primarily driven by up to 80% higher maximum rates of oxygen uptake in the higher latitude populations. Our findings suggest that compensatory mechanisms in high-latitude populations enhance their performance at extreme temperatures, and consequently, that high-latitude populations of reef fishes will be less impacted by ocean warming than will low-latitude populations.","author":[{"dropping-particle":"","family":"Gardiner","given":"Naomi M.","non-dropping-particle":"","parse-names":false,"suffix":""},{"dropping-particle":"","family":"Munday","given":"Philip L.","non-dropping-particle":"","parse-names":false,"suffix":""},{"dropping-particle":"","family":"Nilsson","given":"Göran E.","non-dropping-particle":"","parse-names":false,"suffix":""}],"container-title":"PLoS ONE","id":"ITEM-1","issue":"10","issued":{"date-parts":[["2010"]]},"page":"e13299","title":"Counter-gradient variation in respiratory performance of coral reef fishes at elevated temperatures","type":"article-journal","volume":"5"},"uris":["http://www.mendeley.com/documents/?uuid=e83aaa44-5763-4151-893f-ca048a9f4a13"]}],"mendeley":{"formattedCitation":"(Gardiner et al. 2010)","manualFormatting":"Gardiner et al. (2010)","plainTextFormattedCitation":"(Gardiner et al. 2010)","previouslyFormattedCitation":"(Gardiner et al. 2010)"},"properties":{"noteIndex":0},"schema":"https://github.com/citation-style-language/schema/raw/master/csl-citation.json"}</w:instrText>
-      </w:r>
-      <w:r>
-        <w:rPr>
-          <w:color w:val="000000" w:themeColor="text1"/>
-          <w:lang w:val="en-US"/>
-        </w:rPr>
-        <w:fldChar w:fldCharType="separate"/>
-      </w:r>
-      <w:r>
-        <w:rPr>
-          <w:noProof/>
-          <w:color w:val="000000" w:themeColor="text1"/>
-          <w:lang w:val="en-US"/>
-        </w:rPr>
-        <w:t xml:space="preserve">Gardiner et al. </w:t>
-      </w:r>
-      <w:r>
-        <w:rPr>
-          <w:noProof/>
-          <w:color w:val="000000" w:themeColor="text1"/>
-          <w:lang w:val="en-US"/>
-        </w:rPr>
-        <w:t>(</w:t>
-      </w:r>
-      <w:r>
-        <w:rPr>
-          <w:noProof/>
-          <w:color w:val="000000" w:themeColor="text1"/>
-          <w:lang w:val="en-US"/>
-        </w:rPr>
-        <w:t>2010)</w:t>
-      </w:r>
-      <w:r>
-        <w:rPr>
-          <w:color w:val="000000" w:themeColor="text1"/>
-          <w:lang w:val="en-US"/>
-        </w:rPr>
-        <w:fldChar w:fldCharType="end"/>
-      </w:r>
-      <w:r>
-        <w:rPr>
-          <w:color w:val="000000" w:themeColor="text1"/>
-          <w:lang w:val="en-US"/>
-        </w:rPr>
-        <w:t xml:space="preserve"> found evidence </w:t>
-      </w:r>
-      <w:r>
-        <w:rPr>
-          <w:color w:val="000000" w:themeColor="text1"/>
-          <w:lang w:val="en-US"/>
-        </w:rPr>
-        <w:t>#</w:t>
-      </w:r>
-      <w:r>
-        <w:rPr>
-          <w:color w:val="000000" w:themeColor="text1"/>
-          <w:lang w:val="en-US"/>
-        </w:rPr>
-        <w:t xml:space="preserve">that high-latitude populations maintained higher aerobic capacity than low-latitude populations at </w:t>
-      </w:r>
-      <w:r>
-        <w:rPr>
-          <w:color w:val="000000" w:themeColor="text1"/>
-          <w:lang w:val="en-US"/>
-        </w:rPr>
-        <w:t>#</w:t>
-      </w:r>
-      <w:r>
-        <w:rPr>
-          <w:color w:val="000000" w:themeColor="text1"/>
-          <w:lang w:val="en-US"/>
-        </w:rPr>
-        <w:t>warmer temperatures</w:t>
-      </w:r>
-      <w:r>
-        <w:rPr>
-          <w:color w:val="000000" w:themeColor="text1"/>
-          <w:lang w:val="en-US"/>
-        </w:rPr>
-        <w:t xml:space="preserve">. </w:t>
-      </w:r>
-      <w:r>
-        <w:rPr>
-          <w:color w:val="000000" w:themeColor="text1"/>
-          <w:lang w:val="en-US"/>
-        </w:rPr>
-        <w:fldChar w:fldCharType="begin" w:fldLock="1"/>
-      </w:r>
-      <w:r>
-        <w:rPr>
-          <w:color w:val="000000" w:themeColor="text1"/>
-          <w:lang w:val="en-US"/>
-        </w:rPr>
-        <w:instrText>ADDIN CSL_CITATION {"citationItems":[{"id":"ITEM-1","itemData":{"DOI":"10.1111/j.1365-2656.2012.01982.x","ISSN":"00218790","abstract":"Short-term measures of metabolic responses to warmer environments are expected to indicate the sensitivity of species to regional warming. However, given time, species may be able to acclimate to increasing temperature. Thus, it is useful to determine if short-term responses provide a good predictor for long-term acclimation ability. The tropical reef fish Acanthochromis polyacanthus was used to test whether the ability for developmental thermal acclimation of two populations was indicated by their short-term metabolic response to temperature. While both populations exhibited similar short-term responses of resting metabolic rate (RMR) to temperature, fish from the higher-latitude population were able to fully acclimate RMR, while the lower-latitude population could only partially compensate RMR at the warmest temperature. These differences in acclimation ability are most likely due to genetic differences between the populations rather than differences in thermal regimes. This research indicates that acclimation ability may vary greatly between populations and that understanding such variation will be critical for predicting the impacts of warming environmental temperatures. Moreover, the thermal metabolic reaction norm does not appear to be a good predictor of long-term acclimation ability. © 2012 The Authors. Journal of Animal Ecology © 2012 British Ecological Society.","author":[{"dropping-particle":"","family":"Donelson","given":"Jennifer M.","non-dropping-particle":"","parse-names":false,"suffix":""},{"dropping-particle":"","family":"Munday","given":"Philip L.","non-dropping-particle":"","parse-names":false,"suffix":""}],"container-title":"Journal of Animal Ecology","id":"ITEM-1","issue":"5","issued":{"date-parts":[["2012"]]},"page":"1126-1131","title":"Thermal sensitivity does not determine acclimation capacity for a tropical reef fish","type":"article-journal","volume":"81"},"uris":["http://www.mendeley.com/documents/?uuid=cb9aaa62-f766-49c7-a5fb-7a0d001791d3"]}],"mendeley":{"formattedCitation":"(Donelson and Munday 2012)","plainTextFormattedCitation":"(Donelson and Munday 2012)","previouslyFormattedCitation":"(Donelson and Munday 2012)"},"properties":{"noteIndex":0},"schema":"https://github.com/citation-style-language/schema/raw/master/csl-citation.json"}</w:instrText>
-      </w:r>
-      <w:r>
-        <w:rPr>
-          <w:color w:val="000000" w:themeColor="text1"/>
-          <w:lang w:val="en-US"/>
-        </w:rPr>
-        <w:fldChar w:fldCharType="separate"/>
-      </w:r>
-      <w:r>
-        <w:rPr>
-          <w:noProof/>
-          <w:color w:val="000000" w:themeColor="text1"/>
-          <w:lang w:val="en-US"/>
-        </w:rPr>
-        <w:t>(Donelson and Munday 2012)</w:t>
-      </w:r>
-      <w:r>
-        <w:rPr>
-          <w:color w:val="000000" w:themeColor="text1"/>
-          <w:lang w:val="en-US"/>
-        </w:rPr>
-        <w:fldChar w:fldCharType="end"/>
-      </w:r>
-      <w:r>
-        <w:rPr>
-          <w:color w:val="000000" w:themeColor="text1"/>
-          <w:lang w:val="en-US"/>
-        </w:rPr>
-        <w:t xml:space="preserve"> reported that high-latitude populations </w:t>
-      </w:r>
-      <w:r>
-        <w:rPr>
-          <w:color w:val="000000" w:themeColor="text1"/>
-          <w:lang w:val="en-US"/>
-        </w:rPr>
-        <w:t>#</w:t>
-      </w:r>
-      <w:r>
-        <w:rPr>
-          <w:color w:val="000000" w:themeColor="text1"/>
-          <w:lang w:val="en-US"/>
-        </w:rPr>
-        <w:t xml:space="preserve">displayed increased acclimation capacity (i.e., developmental plasticity) compared to low-latitude </w:t>
-      </w:r>
-      <w:r>
-        <w:rPr>
-          <w:color w:val="000000" w:themeColor="text1"/>
-          <w:lang w:val="en-US"/>
-        </w:rPr>
-        <w:t>#</w:t>
-      </w:r>
-      <w:r>
-        <w:rPr>
-          <w:color w:val="000000" w:themeColor="text1"/>
-          <w:lang w:val="en-US"/>
-        </w:rPr>
-        <w:t>populations</w:t>
-      </w:r>
-      <w:r>
-        <w:rPr>
-          <w:color w:val="000000" w:themeColor="text1"/>
-          <w:lang w:val="en-US"/>
-        </w:rPr>
-        <w:t xml:space="preserve">. Both studies provide evidence </w:t>
-      </w:r>
-      <w:r>
-        <w:rPr>
-          <w:color w:val="000000" w:themeColor="text1"/>
-          <w:lang w:val="en-US"/>
-        </w:rPr>
-        <w:t>supporting the CVH</w:t>
-      </w:r>
-      <w:r>
-        <w:rPr>
-          <w:color w:val="000000" w:themeColor="text1"/>
-          <w:lang w:val="en-US"/>
-        </w:rPr>
-        <w:t xml:space="preserve"> within </w:t>
-      </w:r>
-      <w:r>
-        <w:rPr>
-          <w:i/>
-          <w:iCs/>
-          <w:color w:val="000000" w:themeColor="text1"/>
-          <w:lang w:val="en-US"/>
-        </w:rPr>
-        <w:t>A. polyacanthus</w:t>
-      </w:r>
-      <w:r>
-        <w:rPr>
-          <w:color w:val="000000" w:themeColor="text1"/>
-          <w:lang w:val="en-US"/>
-        </w:rPr>
-        <w:t xml:space="preserve">. </w:t>
-      </w:r>
-      <w:r>
-        <w:rPr>
-          <w:color w:val="000000" w:themeColor="text1"/>
-          <w:lang w:val="en-US"/>
-        </w:rPr>
-        <w:t xml:space="preserve">However, #previous genetic analysis on </w:t>
-      </w:r>
-      <w:r>
-        <w:rPr>
-          <w:i/>
-          <w:iCs/>
-          <w:color w:val="000000" w:themeColor="text1"/>
-          <w:lang w:val="en-US"/>
-        </w:rPr>
-        <w:t>A. polyacanthus</w:t>
-      </w:r>
-      <w:r>
-        <w:rPr>
-          <w:color w:val="000000" w:themeColor="text1"/>
-          <w:lang w:val="en-US"/>
-        </w:rPr>
-        <w:t xml:space="preserve"> has demonstrated strong differentiation between #populations, suggesting that not all populations may respond similarly.  </w:t>
-      </w:r>
-    </w:p>
-    <w:p>
-      <w:pPr>
-        <w:spacing w:line="240" w:lineRule="auto"/>
-        <w:jc w:val="both"/>
-        <w:rPr>
-          <w:color w:val="000000" w:themeColor="text1"/>
-          <w:lang w:val="en-US"/>
-        </w:rPr>
-      </w:pPr>
-    </w:p>
-    <w:p>
-      <w:pPr>
-        <w:spacing w:line="240" w:lineRule="auto"/>
-        <w:jc w:val="both"/>
-        <w:rPr>
-          <w:color w:val="000000" w:themeColor="text1"/>
-          <w:lang w:val="en-US"/>
-        </w:rPr>
-      </w:pPr>
-    </w:p>
-    <w:p>
-      <w:pPr>
-        <w:spacing w:line="240" w:lineRule="auto"/>
-        <w:jc w:val="both"/>
-        <w:rPr>
-          <w:color w:val="000000" w:themeColor="text1"/>
-          <w:lang w:val="en-US"/>
-        </w:rPr>
-      </w:pPr>
-      <w:r>
-        <w:rPr>
-          <w:color w:val="000000" w:themeColor="text1"/>
-          <w:lang w:val="en-US"/>
-        </w:rPr>
-        <w:t xml:space="preserve">~however, variation between fish populations has been largely ignored and restricted to few </w:t>
-      </w:r>
-      <w:proofErr w:type="gramStart"/>
-      <w:r>
-        <w:rPr>
-          <w:color w:val="000000" w:themeColor="text1"/>
-          <w:lang w:val="en-US"/>
-        </w:rPr>
-        <w:t>locations.~</w:t>
-      </w:r>
-      <w:proofErr w:type="gramEnd"/>
-    </w:p>
-    <w:p>
-      <w:pPr>
-        <w:spacing w:line="240" w:lineRule="auto"/>
-        <w:jc w:val="both"/>
-        <w:rPr>
-          <w:b/>
-          <w:bCs/>
-          <w:color w:val="FF0000"/>
-          <w:lang w:val="en-US"/>
-        </w:rPr>
-      </w:pPr>
-    </w:p>
-    <w:p>
-      <w:pPr>
-        <w:spacing w:line="240" w:lineRule="auto"/>
-        <w:jc w:val="both"/>
-        <w:rPr>
-          <w:color w:val="000000" w:themeColor="text1"/>
-          <w:lang w:val="en-US"/>
-        </w:rPr>
-      </w:pPr>
-    </w:p>
-    <w:p>
-      <w:pPr>
-        <w:spacing w:line="240" w:lineRule="auto"/>
-        <w:jc w:val="both"/>
-        <w:rPr>
-          <w:color w:val="000000" w:themeColor="text1"/>
-          <w:lang w:val="en-US"/>
-        </w:rPr>
-      </w:pPr>
-      <w:r>
-        <w:rPr>
-          <w:color w:val="000000" w:themeColor="text1"/>
-          <w:lang w:val="en-US"/>
-        </w:rPr>
-        <w:t xml:space="preserve"> </w:t>
-      </w:r>
-      <w:r>
-        <w:rPr>
-          <w:color w:val="000000" w:themeColor="text1"/>
-          <w:highlight w:val="cyan"/>
-          <w:lang w:val="en-US"/>
-        </w:rPr>
-        <w:t>~</w:t>
-      </w:r>
-      <w:r>
-        <w:rPr>
-          <w:color w:val="000000" w:themeColor="text1"/>
-          <w:lang w:val="en-US"/>
-        </w:rPr>
-        <w:t>as temperatures warm it becomes increasingly more important to focus on marine species that are expected to witness +3c by the end of the century</w:t>
-      </w:r>
-      <w:r>
-        <w:rPr>
-          <w:color w:val="000000" w:themeColor="text1"/>
-          <w:highlight w:val="cyan"/>
-          <w:lang w:val="en-US"/>
-        </w:rPr>
-        <w:t>~</w:t>
-      </w:r>
-    </w:p>
-    <w:p>
-      <w:pPr>
-        <w:spacing w:line="240" w:lineRule="auto"/>
-        <w:jc w:val="both"/>
-        <w:rPr>
-          <w:b/>
-          <w:bCs/>
-          <w:i/>
-          <w:iCs/>
-          <w:color w:val="FF0000"/>
-          <w:lang w:val="en-US"/>
-        </w:rPr>
-      </w:pPr>
-    </w:p>
-    <w:p>
-      <w:pPr>
-        <w:spacing w:line="240" w:lineRule="auto"/>
-        <w:jc w:val="both"/>
-        <w:rPr>
-          <w:b/>
-          <w:bCs/>
-          <w:i/>
-          <w:iCs/>
-          <w:color w:val="FF0000"/>
-          <w:lang w:val="en-US"/>
-        </w:rPr>
-      </w:pPr>
-    </w:p>
-    <w:p>
-      <w:pPr>
-        <w:spacing w:line="240" w:lineRule="auto"/>
-        <w:jc w:val="both"/>
-        <w:rPr>
-          <w:b/>
-          <w:bCs/>
-          <w:color w:val="FF0000"/>
-          <w:lang w:val="en-US"/>
-        </w:rPr>
-      </w:pPr>
-    </w:p>
-    <w:p>
-      <w:pPr>
-        <w:spacing w:line="240" w:lineRule="auto"/>
-        <w:jc w:val="both"/>
-        <w:rPr>
-          <w:b/>
-          <w:bCs/>
-          <w:color w:val="FF0000"/>
-          <w:lang w:val="en-US"/>
-        </w:rPr>
-      </w:pPr>
-    </w:p>
-    <w:p>
-      <w:pPr>
-        <w:spacing w:line="240" w:lineRule="auto"/>
-        <w:jc w:val="both"/>
-        <w:rPr>
-          <w:b/>
-          <w:bCs/>
-          <w:color w:val="FF0000"/>
-          <w:lang w:val="en-US"/>
-        </w:rPr>
-      </w:pPr>
-      <w:r>
-        <w:rPr>
-          <w:strike/>
-          <w:color w:val="000000" w:themeColor="text1"/>
-          <w:lang w:val="en-US"/>
-        </w:rPr>
-        <w:t>Irrespective of the evolutionary mechanisms at play, understanding thermal tolerance across populations is necessary for estimating species level response to warming temperatures</w:t>
-      </w:r>
-      <w:r>
-        <w:rPr>
-          <w:color w:val="000000" w:themeColor="text1"/>
-          <w:lang w:val="en-US"/>
-        </w:rPr>
-        <w:t xml:space="preserve"> </w:t>
-      </w:r>
-      <w:r>
-        <w:rPr>
-          <w:color w:val="000000" w:themeColor="text1"/>
-          <w:lang w:val="en-US"/>
-        </w:rPr>
-        <w:fldChar w:fldCharType="begin" w:fldLock="1"/>
-      </w:r>
-      <w:r>
-        <w:rPr>
-          <w:color w:val="000000" w:themeColor="text1"/>
-          <w:lang w:val="en-US"/>
-        </w:rPr>
-        <w:instrText>ADDIN CSL_CITATION {"citationItems":[{"id":"ITEM-1","itemData":{"DOI":"10.1111/jfb.14620","ISSN":"10958649","abstract":"Intraspecific variation in key traits such as tolerance of warming can have profound effects on ecological and evolutionary processes, notably responses to climate change. The empirical evidence for three primary elements of intraspecific variation in tolerance of warming in fishes is reviewed. The first is purely mechanistic that tolerance varies across life stages and as fishes become mature. The limited evidence indicates strongly that this is the case, possibly because of universal physiological principles. The second is intraspecific variation that is because of phenotypic plasticity, also a mechanistic phenomenon that buffers individuals’ sensitivity to negative impacts of global warming in their lifetime, or to some extent through epigenetic effects over successive generations. Although the evidence for plasticity in tolerance to warming is extensive, more work is required to understand underlying mechanisms and to reveal whether there are general patterns. The third element is intraspecific variation based on heritable genetic differences in tolerance, which underlies local adaptation and may define long-term adaptability of a species in the face of ongoing global change. There is clear evidence of local adaptation and some evidence of heritability of tolerance to warming, but the knowledge base is limited with detailed information for only a few model or emblematic species. There is also strong evidence of structured variation in tolerance of warming within species, which may have ecological and evolutionary significance irrespective of whether it reflects plasticity or adaptation. Although the overwhelming consensus is that having broader intraspecific variation in tolerance should reduce species vulnerability to impacts of global warming, there are no sufficient data on fishes to provide insights into particular mechanisms by which this may occur.","author":[{"dropping-particle":"","family":"McKenzie","given":"David J.","non-dropping-particle":"","parse-names":false,"suffix":""},{"dropping-particle":"","family":"Zhang","given":"Yangfan","non-dropping-particle":"","parse-names":false,"suffix":""},{"dropping-particle":"","family":"Eliason","given":"Erika J.","non-dropping-particle":"","parse-names":false,"suffix":""},{"dropping-particle":"","family":"Schulte","given":"Patricia M.","non-dropping-particle":"","parse-names":false,"suffix":""},{"dropping-particle":"","family":"Claireaux","given":"Guy","non-dropping-particle":"","parse-names":false,"suffix":""},{"dropping-particle":"","family":"Blasco","given":"Felipe R.","non-dropping-particle":"","parse-names":false,"suffix":""},{"dropping-particle":"","family":"Nati","given":"Julie J.H.","non-dropping-particle":"","parse-names":false,"suffix":""},{"dropping-particle":"","family":"Farrell","given":"Anthony P.","non-dropping-particle":"","parse-names":false,"suffix":""}],"container-title":"Journal of Fish Biology","id":"ITEM-1","issued":{"date-parts":[["2020"]]},"note":"Really good paper for aerobic scope results and potential reasons for critical thermal maximum temperatures. Also, good for examining critical thermal maximums \n\nGood for comparing to other species that are subjected to conditions that promote local adaptation.","page":"1-20","title":"Intraspecific variation in tolerance of warming in fishes","type":"article-journal"},"uris":["http://www.mendeley.com/documents/?uuid=696d20e8-30eb-44f9-aa91-87854ffdf875"]},{"id":"ITEM-2","itemData":{"DOI":"10.1016/j.jembe.2011.02.009","ISSN":"00220981","abstract":"The temperature tolerances of individuals in geographically separated populations of a single species can be used as indicators of each population's potential to persist or become extinct in response to climate change. We evaluated the population-level variation in temperature tolerance in populations of several marine invertebrate taxa, including bryozoans, tunicates, bivalves, and gastropods, separated by distances of &lt; 200. km to &gt; 5000. km. We then combined physiological thermotolerance data with current temperature data and climate change predictions to predict which of these populations may be most vulnerable to future changes. In a trans-continental comparison of four subtidal epibenthic species, we show that populations on the east coast of the United States, which experienced higher habitat temperatures than those on the west coast, had higher thermal tolerances but lived closer to individuals' tolerance limits. Similarly, temperature tolerances varied between western and eastern Atlantic populations of the mussel Mytilus edulis; however, these differences only emerged after repeated exposures to high temperatures. Furthermore, the less thermotolerant M. edulis population in the western Atlantic was more susceptible to temperature increases, as evidenced by a recent range contraction. Thus, for both the subtidal epibenthic and intertidal mussel species, we identified the western Atlantic as a 'hot spot' of populations susceptible to climate change compared to those in the eastern Pacific and eastern Atlantic, respectively. Finally, because current tolerances are not the sole indicators of individuals' abilities to cope with temperature increases, we also assessed the possibility for acclimatization to facilitate the persistence of populations via the buffering of temperature effects. We show that, for four populations of intertidal Littorina snail species in the northwest Atlantic, most populations were able to overcome geographic differences in temperature tolerance via acclimation. When acclimation capacity is low, the potential for \"rescue\" may depend on the particular species' life-history strategy and dispersal ability. For example, although individuals from the coldest-adapted population of Littorina littorea were unable to acclimate as quickly as those from more southern populations, this species has a pelagic larval stage and, thus, the greatest dispersal potential of these littorines. Together, these studies highlight the importance of…","author":[{"dropping-particle":"","family":"Sorte","given":"Cascade J.B.","non-dropping-particle":"","parse-names":false,"suffix":""},{"dropping-particle":"","family":"Jones","given":"Sierra J.","non-dropping-particle":"","parse-names":false,"suffix":""},{"dropping-particle":"","family":"Miller","given":"Luke P.","non-dropping-particle":"","parse-names":false,"suffix":""}],"container-title":"Journal of Experimental Marine Biology and Ecology","id":"ITEM-2","issue":"1-2","issued":{"date-parts":[["2011"]]},"page":"209-217","publisher":"Elsevier B.V.","title":"Geographic variation in temperature tolerance as an indicator of potential population responses to climate change","type":"article-journal","volume":"400"},"uris":["http://www.mendeley.com/documents/?uuid=29f3bdd1-3fa3-4e81-a23d-19d53c843813"]},{"id":"ITEM-3","itemData":{"DOI":"10.1098/rstb.2018.0550","ISBN":"0000000329","ISSN":"14712970","PMID":"31203756","abstract":"Accurately forecasting the response of global biota to warming is a fundamental challenge for ecology in the Anthropocene. Within-species variation in thermal sensitivity, caused by phenotypic plasticity and local adaptation of thermal limits, is often overlooked in assessments of species responses to warming. Despite this, implicit assumptions of thermal niche conservatism or adaptation and plasticity at the species level permeate the literature with potentially important implications for predictions of warming impacts at the population level. Here we review how these attributes interact with the spatial and temporal context of ocean warming to influence the vulnerability of marine organisms. We identify a broad spectrum of thermal sensitivities among marine organisms, particularly in central and cool-edge populations of species distributions. These are characterized by generally low sensitivity in organisms with conserved thermal niches, to high sensitivity for organisms with locally adapted thermal niches. Important differences in thermal sensitivity among marine taxa suggest that warming could adversely affect benthic primary producers sooner than less vulnerable higher trophic groups. Embracing the spatial, temporal and biological context of within-species variation in thermal physiology helps explain observed impacts of ocean warming and can improve forecasts of climate change vulnerability in marine systems. This article is part of the theme issue 'Physiological diversity, biodiversity patterns and global climate change: testing key hypotheses involving temperature and oxygen'.","author":[{"dropping-particle":"","family":"Bennett","given":"Scott","non-dropping-particle":"","parse-names":false,"suffix":""},{"dropping-particle":"","family":"Duarte","given":"Carlos M.","non-dropping-particle":"","parse-names":false,"suffix":""},{"dropping-particle":"","family":"Marbà","given":"Núria","non-dropping-particle":"","parse-names":false,"suffix":""},{"dropping-particle":"","family":"Wernberg","given":"Thomas","non-dropping-particle":"","parse-names":false,"suffix":""}],"container-title":"Philosophical Transactions of the Royal Society B: Biological Sciences","id":"ITEM-3","issue":"1778","issued":{"date-parts":[["2019"]]},"title":"Integrating within-species variation in thermal physiology into climate change ecology","type":"article-journal","volume":"374"},"uris":["http://www.mendeley.com/documents/?uuid=d841b66c-e20e-48f8-aaf8-d6214f2f6adb"]}],"mendeley":{"formattedCitation":"(Sorte et al. 2011; Bennett et al. 2019; McKenzie et al. 2020)","plainTextFormattedCitation":"(Sorte et al. 2011; Bennett et al. 2019; McKenzie et al. 2020)","previouslyFormattedCitation":"(Sorte et al. 2011; Bennett et al. 2019; McKenzie et al. 2020)"},"properties":{"noteIndex":0},"schema":"https://github.com/citation-style-language/schema/raw/master/csl-citation.json"}</w:instrText>
-      </w:r>
-      <w:r>
-        <w:rPr>
-          <w:color w:val="000000" w:themeColor="text1"/>
-          <w:lang w:val="en-US"/>
-        </w:rPr>
-        <w:fldChar w:fldCharType="separate"/>
-      </w:r>
-      <w:r>
-        <w:rPr>
-          <w:noProof/>
-          <w:color w:val="000000" w:themeColor="text1"/>
-          <w:lang w:val="en-US"/>
-        </w:rPr>
-        <w:t>(Sorte et al. 2011; Bennett et al. 2019; McKenzie et al. 2020)</w:t>
-      </w:r>
-      <w:r>
-        <w:rPr>
-          <w:color w:val="000000" w:themeColor="text1"/>
-          <w:lang w:val="en-US"/>
-        </w:rPr>
-        <w:fldChar w:fldCharType="end"/>
-      </w:r>
-      <w:r>
-        <w:rPr>
-          <w:color w:val="000000" w:themeColor="text1"/>
-          <w:lang w:val="en-US"/>
-        </w:rPr>
-        <w:t>.</w:t>
-      </w:r>
-    </w:p>
-    <w:p>
-      <w:pPr>
-        <w:spacing w:line="240" w:lineRule="auto"/>
-        <w:jc w:val="both"/>
-        <w:rPr>
-          <w:b/>
-          <w:bCs/>
-          <w:color w:val="FF0000"/>
-          <w:lang w:val="en-US"/>
-        </w:rPr>
-      </w:pPr>
-    </w:p>
-    <w:p>
-      <w:pPr>
-        <w:spacing w:line="240" w:lineRule="auto"/>
-        <w:jc w:val="both"/>
-        <w:rPr>
-          <w:color w:val="000000" w:themeColor="text1"/>
-          <w:lang w:val="en-US"/>
-        </w:rPr>
-      </w:pPr>
-      <w:r>
-        <w:rPr>
-          <w:color w:val="000000" w:themeColor="text1"/>
-          <w:lang w:val="en-US"/>
-        </w:rPr>
-        <w:t xml:space="preserve">One of the leading hypotheses for predicting intraspecific spatial variation is the climatic variability hypothesis (CVH). Under the </w:t>
-      </w:r>
-      <w:proofErr w:type="gramStart"/>
-      <w:r>
-        <w:rPr>
-          <w:color w:val="000000" w:themeColor="text1"/>
-          <w:lang w:val="en-US"/>
-        </w:rPr>
-        <w:t>CVH,  thermal</w:t>
-      </w:r>
-      <w:proofErr w:type="gramEnd"/>
-      <w:r>
-        <w:rPr>
-          <w:color w:val="000000" w:themeColor="text1"/>
-          <w:lang w:val="en-US"/>
-        </w:rPr>
-        <w:t xml:space="preserve"> conditions at low-latitudes, warmer temperatures and less variation, are hypothesized to favor genetic adaptation; whereas, high-latitudes conditions, cooler temperatures with more variation, are expected favor phenotypic plasticity. However, the evidence supporting the CVH is not ubiquitous</w:t>
-      </w:r>
-      <w:r>
-        <w:rPr>
-          <w:color w:val="000000" w:themeColor="text1"/>
-          <w:lang w:val="en-US"/>
-        </w:rPr>
-        <w:fldChar w:fldCharType="begin" w:fldLock="1"/>
-      </w:r>
-      <w:r>
-        <w:rPr>
-          <w:color w:val="000000" w:themeColor="text1"/>
-          <w:lang w:val="en-US"/>
-        </w:rPr>
-        <w:instrText>ADDIN CSL_CITATION {"citationItems":[{"id":"ITEM-1","itemData":{"DOI":"10.1093/evolut/qpad005","ISSN":"15585646","PMID":"36637137","abstract":"Ecologists and evolutionary biologists have long predicted that organisms in more climatically variable environments should be adapted to handle a wider range of conditions. This intuitive idea, known as the Climatic Variability Hypothesis (CVH), has gained mixed support from empirical studies. We tested the CVH in a novel system by comparing the thermal breadth of coastal and inland populations of Mimulus guttatus. To quantify thermal breadth, we performed a thermal performance experiment and built performance curves. Using these performance curves, we also evaluated evidence for a breadth-performance trade-off and the Hotter-is-Better hypothesis. We did not find support for the CVH; coastal and inland populations did not differ in thermal breadth. However, we found evidence for a breadth-performance trade-off and the Hotter-is-Better hypothesis. Surprisingly, the two most inland populations differed the most in the thermal performance traits we evaluated. Our results highlight the importance of explicitly measuring thermal performance to test explanations of species distribution patterns and the need to examine alternative mechanisms by which organisms occupy different climatic regimes.","author":[{"dropping-particle":"","family":"Chiono","given":"Alec","non-dropping-particle":"","parse-names":false,"suffix":""},{"dropping-particle":"","family":"Paul","given":"John R.","non-dropping-particle":"","parse-names":false,"suffix":""}],"container-title":"Evolution; international journal of organic evolution","id":"ITEM-1","issue":"3","issued":{"date-parts":[["2023"]]},"page":"870-880","title":"The Climatic Variability Hypothesis and trade-offs in thermal performance in coastal and inland populations of Mimulus guttatus","type":"article-journal","volume":"77"},"uris":["http://www.mendeley.com/documents/?uuid=7db9789d-a25f-4c52-bd30-04576c129f8d","http://www.mendeley.com/documents/?uuid=66a35890-902c-4bdc-8252-00a9710956ad"]},{"id":"ITEM-2","itemData":{"DOI":"10.1086/661780","ISSN":"00030147","PMID":"21956094","abstract":"The distribution of insects can often be related to variation in their response to thermal extremes, which in turn may reflect differences in plastic responses or innate variation in resistance. Species with widespread distributions are expected to have evolved higher levels of plasticity than those from restricted tropical areas. This study compares adult thermal limits across five widespread species and five restricted tropical species of Drosophila from eastern Australia and investigates how these limits are affected by developmental acclimation and hardening after controlling for environmental variation and phylogeny. Irrespective of acclimation, cold resistance was higher in the widespread species. Developmental cold acclimation simulating temperate conditions extended cold limits by 2°-4°C, whereas developmental heat acclimation under simulated tropical conditions increased upper thermal limits by &lt;1°C. The response to adult heat-hardening was weak, whereas widespread species tended to have a larger cold-hardening response that increased cold tolerance by 2°-5°C. These patterns persisted after phylogenetic correction and when flies were reared under high and low constant temperatures. The results do not support the hypothesis that widely distributed species have larger phenotypic plasticity for thermal tolerance limits, and Drosophila species distributions are therefore more closely linked to differences in innate thermal tolerance limits. © 2011 by The University of Chicago.","author":[{"dropping-particle":"","family":"Overgaard","given":"Johannes","non-dropping-particle":"","parse-names":false,"suffix":""},{"dropping-particle":"","family":"Kristensen","given":"Torsten N.","non-dropping-particle":"","parse-names":false,"suffix":""},{"dropping-particle":"","family":"Mitchell","given":"Katherine A.","non-dropping-particle":"","parse-names":false,"suffix":""},{"dropping-particle":"","family":"Hoffmann","given":"Ary A.","non-dropping-particle":"","parse-names":false,"suffix":""}],"container-title":"American Naturalist","id":"ITEM-2","issue":"SUPPL. 1","issued":{"date-parts":[["2011"]]},"title":"Thermal tolerance in widespread and tropical Drosophila species: Does phenotypic plasticity increase with latitude?","type":"article-journal","volume":"178"},"uris":["http://www.mendeley.com/documents/?uuid=9381875e-3d6b-4658-ab9a-a9feb947122d","http://www.mendeley.com/documents/?uuid=1f4d3569-d555-47ce-9878-2c500786e203"]}],"mendeley":{"formattedCitation":"(Overgaard et al. 2011; Chiono and Paul 2023)","plainTextFormattedCitation":"(Overgaard et al. 2011; Chiono and Paul 2023)","previouslyFormattedCitation":"(Overgaard et al. 2011; Chiono and Paul 2023)"},"properties":{"noteIndex":0},"schema":"https://github.com/citation-style-language/schema/raw/master/csl-citation.json"}</w:instrText>
-      </w:r>
-      <w:r>
-        <w:rPr>
-          <w:color w:val="000000" w:themeColor="text1"/>
-          <w:lang w:val="en-US"/>
-        </w:rPr>
-        <w:fldChar w:fldCharType="separate"/>
-      </w:r>
-      <w:r>
-        <w:rPr>
-          <w:noProof/>
-          <w:color w:val="000000" w:themeColor="text1"/>
-          <w:lang w:val="en-US"/>
-        </w:rPr>
-        <w:t>(Overgaard et al. 2011; Chiono and Paul 2023)</w:t>
-      </w:r>
-      <w:r>
-        <w:rPr>
-          <w:color w:val="000000" w:themeColor="text1"/>
-          <w:lang w:val="en-US"/>
-        </w:rPr>
-        <w:fldChar w:fldCharType="end"/>
-      </w:r>
-      <w:r>
-        <w:rPr>
-          <w:color w:val="000000" w:themeColor="text1"/>
-          <w:lang w:val="en-US"/>
-        </w:rPr>
-        <w:t xml:space="preserve">. </w:t>
-      </w:r>
-    </w:p>
-    <w:p>
-      <w:pPr>
-        <w:spacing w:line="240" w:lineRule="auto"/>
-        <w:jc w:val="both"/>
-        <w:rPr>
-          <w:b/>
-          <w:bCs/>
-          <w:color w:val="FF0000"/>
-          <w:lang w:val="en-US"/>
-        </w:rPr>
-      </w:pPr>
-    </w:p>
-    <w:p>
-      <w:pPr>
-        <w:spacing w:line="240" w:lineRule="auto"/>
-        <w:jc w:val="both"/>
-        <w:rPr>
-          <w:color w:val="000000" w:themeColor="text1"/>
-          <w:lang w:val="en-US"/>
-        </w:rPr>
-      </w:pPr>
-      <w:r>
-        <w:rPr>
-          <w:color w:val="000000" w:themeColor="text1"/>
-          <w:lang w:val="en-US"/>
-        </w:rPr>
-        <w:t xml:space="preserve">Thermal tolerance of individuals can be used as a proxy to estimate a population’s ability to tolerate warmer temperatures </w:t>
-      </w:r>
-      <w:r>
-        <w:rPr>
-          <w:color w:val="000000" w:themeColor="text1"/>
-          <w:lang w:val="en-US"/>
-        </w:rPr>
-        <w:fldChar w:fldCharType="begin" w:fldLock="1"/>
-      </w:r>
-      <w:r>
-        <w:rPr>
-          <w:color w:val="000000" w:themeColor="text1"/>
-          <w:lang w:val="en-US"/>
-        </w:rPr>
-        <w:instrText>ADDIN CSL_CITATION {"citationItems":[{"id":"ITEM-1","itemData":{"DOI":"10.1016/j.jembe.2011.02.009","ISSN":"00220981","abstract":"The temperature tolerances of individuals in geographically separated populations of a single species can be used as indicators of each population's potential to persist or become extinct in response to climate change. We evaluated the population-level variation in temperature tolerance in populations of several marine invertebrate taxa, including bryozoans, tunicates, bivalves, and gastropods, separated by distances of &lt; 200. km to &gt; 5000. km. We then combined physiological thermotolerance data with current temperature data and climate change predictions to predict which of these populations may be most vulnerable to future changes. In a trans-continental comparison of four subtidal epibenthic species, we show that populations on the east coast of the United States, which experienced higher habitat temperatures than those on the west coast, had higher thermal tolerances but lived closer to individuals' tolerance limits. Similarly, temperature tolerances varied between western and eastern Atlantic populations of the mussel Mytilus edulis; however, these differences only emerged after repeated exposures to high temperatures. Furthermore, the less thermotolerant M. edulis population in the western Atlantic was more susceptible to temperature increases, as evidenced by a recent range contraction. Thus, for both the subtidal epibenthic and intertidal mussel species, we identified the western Atlantic as a 'hot spot' of populations susceptible to climate change compared to those in the eastern Pacific and eastern Atlantic, respectively. Finally, because current tolerances are not the sole indicators of individuals' abilities to cope with temperature increases, we also assessed the possibility for acclimatization to facilitate the persistence of populations via the buffering of temperature effects. We show that, for four populations of intertidal Littorina snail species in the northwest Atlantic, most populations were able to overcome geographic differences in temperature tolerance via acclimation. When acclimation capacity is low, the potential for \"rescue\" may depend on the particular species' life-history strategy and dispersal ability. For example, although individuals from the coldest-adapted population of Littorina littorea were unable to acclimate as quickly as those from more southern populations, this species has a pelagic larval stage and, thus, the greatest dispersal potential of these littorines. Together, these studies highlight the importance of…","author":[{"dropping-particle":"","family":"Sorte","given":"Cascade J.B.","non-dropping-particle":"","parse-names":false,"suffix":""},{"dropping-particle":"","family":"Jones","given":"Sierra J.","non-dropping-particle":"","parse-names":false,"suffix":""},{"dropping-particle":"","family":"Miller","given":"Luke P.","non-dropping-particle":"","parse-names":false,"suffix":""}],"container-title":"Journal of Experimental Marine Biology and Ecology","id":"ITEM-1","issue":"1-2","issued":{"date-parts":[["2011"]]},"page":"209-217","publisher":"Elsevier B.V.","title":"Geographic variation in temperature tolerance as an indicator of potential population responses to climate change","type":"article-journal","volume":"400"},"uris":["http://www.mendeley.com/documents/?uuid=29f3bdd1-3fa3-4e81-a23d-19d53c843813"]}],"mendeley":{"formattedCitation":"(Sorte et al. 2011)","plainTextFormattedCitation":"(Sorte et al. 2011)","previouslyFormattedCitation":"(Sorte et al. 2011)"},"properties":{"noteIndex":0},"schema":"https://github.com/citation-style-language/schema/raw/master/csl-citation.json"}</w:instrText>
-      </w:r>
-      <w:r>
-        <w:rPr>
-          <w:color w:val="000000" w:themeColor="text1"/>
-          <w:lang w:val="en-US"/>
-        </w:rPr>
-        <w:fldChar w:fldCharType="separate"/>
-      </w:r>
-      <w:r>
-        <w:rPr>
-          <w:noProof/>
-          <w:color w:val="000000" w:themeColor="text1"/>
-          <w:lang w:val="en-US"/>
-        </w:rPr>
-        <w:t>(Sorte et al. 2011)</w:t>
-      </w:r>
-      <w:r>
-        <w:rPr>
-          <w:color w:val="000000" w:themeColor="text1"/>
-          <w:lang w:val="en-US"/>
-        </w:rPr>
-        <w:fldChar w:fldCharType="end"/>
-      </w:r>
-      <w:r>
-        <w:rPr>
-          <w:color w:val="000000" w:themeColor="text1"/>
-          <w:lang w:val="en-US"/>
-        </w:rPr>
-        <w:t>.</w:t>
-      </w:r>
-    </w:p>
-    <w:p>
-      <w:pPr>
-        <w:spacing w:line="240" w:lineRule="auto"/>
-        <w:jc w:val="both"/>
-        <w:rPr>
-          <w:color w:val="000000" w:themeColor="text1"/>
-          <w:lang w:val="en-US"/>
-        </w:rPr>
-      </w:pPr>
-      <w:r>
-        <w:rPr>
-          <w:color w:val="000000" w:themeColor="text1"/>
-          <w:lang w:val="en-US"/>
-        </w:rPr>
-        <w:lastRenderedPageBreak/>
-        <w:t>#</w:t>
-      </w:r>
-      <w:proofErr w:type="gramStart"/>
-      <w:r>
-        <w:rPr>
-          <w:color w:val="000000" w:themeColor="text1"/>
-          <w:lang w:val="en-US"/>
-        </w:rPr>
-        <w:t>as</w:t>
-      </w:r>
-      <w:proofErr w:type="gramEnd"/>
-      <w:r>
-        <w:rPr>
-          <w:color w:val="000000" w:themeColor="text1"/>
-          <w:lang w:val="en-US"/>
-        </w:rPr>
-        <w:t xml:space="preserve"> species with little separation can be represented </w:t>
-      </w:r>
-      <w:proofErr w:type="spellStart"/>
-      <w:r>
-        <w:rPr>
-          <w:color w:val="000000" w:themeColor="text1"/>
-          <w:lang w:val="en-US"/>
-        </w:rPr>
-        <w:t>bia</w:t>
-      </w:r>
-      <w:proofErr w:type="spellEnd"/>
-      <w:r>
-        <w:rPr>
-          <w:color w:val="000000" w:themeColor="text1"/>
-          <w:lang w:val="en-US"/>
-        </w:rPr>
-        <w:t xml:space="preserve"> since TPC, while other patterns suggest a #greater </w:t>
-      </w:r>
-      <w:proofErr w:type="spellStart"/>
-      <w:r>
-        <w:rPr>
-          <w:color w:val="000000" w:themeColor="text1"/>
-          <w:lang w:val="en-US"/>
-        </w:rPr>
-        <w:t>insigh</w:t>
-      </w:r>
-      <w:proofErr w:type="spellEnd"/>
-      <w:r>
-        <w:rPr>
-          <w:color w:val="000000" w:themeColor="text1"/>
-          <w:lang w:val="en-US"/>
-        </w:rPr>
-        <w:t xml:space="preserve"> into populations variation is essential for effective conservation management. #Populations may represent a heterogenous matrix of environmental variables that are typically #dismissed in marine </w:t>
-      </w:r>
-      <w:proofErr w:type="spellStart"/>
-      <w:r>
-        <w:rPr>
-          <w:color w:val="000000" w:themeColor="text1"/>
-          <w:lang w:val="en-US"/>
-        </w:rPr>
-        <w:t>fihs</w:t>
-      </w:r>
-      <w:proofErr w:type="spellEnd"/>
-      <w:r>
-        <w:rPr>
-          <w:color w:val="000000" w:themeColor="text1"/>
-          <w:lang w:val="en-US"/>
-        </w:rPr>
-        <w:t xml:space="preserve"> research. </w:t>
-      </w:r>
-    </w:p>
-    <w:p>
-      <w:pPr>
-        <w:spacing w:line="240" w:lineRule="auto"/>
-        <w:jc w:val="both"/>
-        <w:rPr>
-          <w:color w:val="000000" w:themeColor="text1"/>
-          <w:lang w:val="en-US"/>
-        </w:rPr>
-      </w:pPr>
-      <w:r>
-        <w:rPr>
-          <w:color w:val="000000" w:themeColor="text1"/>
-          <w:lang w:val="en-US"/>
-        </w:rPr>
-        <w:t xml:space="preserve">#In a common garden </w:t>
-      </w:r>
-      <w:r>
-        <w:rPr>
-          <w:color w:val="000000" w:themeColor="text1"/>
-          <w:lang w:val="en-US"/>
-        </w:rPr>
-        <w:t xml:space="preserve">experiment found differences in morphological traits between two different </w:t>
-      </w:r>
-      <w:r>
-        <w:rPr>
-          <w:color w:val="000000" w:themeColor="text1"/>
-          <w:lang w:val="en-US"/>
-        </w:rPr>
-        <w:t>#</w:t>
-      </w:r>
-      <w:r>
-        <w:rPr>
-          <w:color w:val="000000" w:themeColor="text1"/>
-          <w:lang w:val="en-US"/>
-        </w:rPr>
-        <w:t>Atlantic cod (</w:t>
-      </w:r>
-      <w:r>
-        <w:rPr>
-          <w:i/>
-          <w:iCs/>
-          <w:color w:val="000000" w:themeColor="text1"/>
-          <w:lang w:val="en-US"/>
-        </w:rPr>
-        <w:t xml:space="preserve">Gadus </w:t>
-      </w:r>
-      <w:proofErr w:type="spellStart"/>
-      <w:r>
-        <w:rPr>
-          <w:i/>
-          <w:iCs/>
-          <w:color w:val="000000" w:themeColor="text1"/>
-          <w:lang w:val="en-US"/>
-        </w:rPr>
-        <w:t>morhua</w:t>
-      </w:r>
-      <w:proofErr w:type="spellEnd"/>
-      <w:r>
-        <w:rPr>
-          <w:color w:val="000000" w:themeColor="text1"/>
-          <w:lang w:val="en-US"/>
-        </w:rPr>
-        <w:t xml:space="preserve">) populations that experience different thermal environments during </w:t>
-      </w:r>
-      <w:r>
-        <w:rPr>
-          <w:color w:val="000000" w:themeColor="text1"/>
-          <w:lang w:val="en-US"/>
-        </w:rPr>
-        <w:t>#</w:t>
-      </w:r>
-      <w:r>
-        <w:rPr>
-          <w:color w:val="000000" w:themeColor="text1"/>
-          <w:lang w:val="en-US"/>
-        </w:rPr>
-        <w:t xml:space="preserve">early life stages; intraspecific variation patterns followed a counter-gradient variation pattern across </w:t>
-      </w:r>
-      <w:r>
-        <w:rPr>
-          <w:color w:val="000000" w:themeColor="text1"/>
-          <w:lang w:val="en-US"/>
-        </w:rPr>
-        <w:t>#</w:t>
-      </w:r>
-      <w:r>
-        <w:rPr>
-          <w:color w:val="000000" w:themeColor="text1"/>
-          <w:lang w:val="en-US"/>
-        </w:rPr>
-        <w:t xml:space="preserve">a large (&lt;1000 km) spatial scale. </w:t>
-      </w:r>
-    </w:p>
-    <w:p>
-      <w:pPr>
-        <w:spacing w:line="240" w:lineRule="auto"/>
-        <w:jc w:val="both"/>
-        <w:rPr>
-          <w:color w:val="000000" w:themeColor="text1"/>
-          <w:lang w:val="en-US"/>
-        </w:rPr>
-      </w:pPr>
-      <w:r>
-        <w:rPr>
-          <w:color w:val="000000" w:themeColor="text1"/>
-          <w:lang w:val="en-US"/>
-        </w:rPr>
-        <w:t>#</w:t>
-      </w:r>
-      <w:r>
-        <w:rPr>
-          <w:color w:val="000000" w:themeColor="text1"/>
-          <w:lang w:val="en-US"/>
-        </w:rPr>
-        <w:t xml:space="preserve">Whereas, </w:t>
-      </w:r>
-      <w:r>
-        <w:rPr>
-          <w:color w:val="000000" w:themeColor="text1"/>
-          <w:lang w:val="en-US"/>
-        </w:rPr>
-        <w:fldChar w:fldCharType="begin" w:fldLock="1"/>
-      </w:r>
-      <w:r>
-        <w:rPr>
-          <w:color w:val="000000" w:themeColor="text1"/>
-          <w:lang w:val="en-US"/>
-        </w:rPr>
-        <w:instrText>ADDIN CSL_CITATION {"citationItems":[{"id":"ITEM-1","itemData":{"author":[{"dropping-particle":"","family":"Pratchett","given":"Morgan S.","non-dropping-particle":"","parse-names":false,"suffix":""},{"dropping-particle":"","family":"Messmer","given":"V.","non-dropping-particle":"","parse-names":false,"suffix":""},{"dropping-particle":"","family":"Reynolds","given":"John","non-dropping-particle":"","parse-names":false,"suffix":""},{"dropping-particle":"","family":"Martin","given":"J","non-dropping-particle":"","parse-names":false,"suffix":""},{"dropping-particle":"","family":"Clark","given":"Timothy D","non-dropping-particle":"","parse-names":false,"suffix":""},{"dropping-particle":"","family":"Munday","given":"Philip L","non-dropping-particle":"","parse-names":false,"suffix":""},{"dropping-particle":"","family":"Tobin","given":"A.J","non-dropping-particle":"","parse-names":false,"suffix":""},{"dropping-particle":"","family":"Hoey","given":"Andrew S","non-dropping-particle":"","parse-names":false,"suffix":""}],"id":"ITEM-1","issued":{"date-parts":[["2013"]]},"number-of-pages":"1 - 76","title":"Effects of climate change on reproduction, larval development, and adult health of coral trout (Plectropomus spp.)","type":"report"},"uris":["http://www.mendeley.com/documents/?uuid=ba693525-3a25-4d3c-969c-7b7be24eb270"]}],"mendeley":{"formattedCitation":"(Pratchett et al. 2013)","manualFormatting":"Pratchett et al. (2013)","plainTextFormattedCitation":"(Pratchett et al. 2013)","previouslyFormattedCitation":"(Pratchett et al. 2013)"},"properties":{"noteIndex":0},"schema":"https://github.com/citation-style-language/schema/raw/master/csl-citation.json"}</w:instrText>
-      </w:r>
-      <w:r>
-        <w:rPr>
-          <w:color w:val="000000" w:themeColor="text1"/>
-          <w:lang w:val="en-US"/>
-        </w:rPr>
-        <w:fldChar w:fldCharType="separate"/>
-      </w:r>
-      <w:r>
-        <w:rPr>
-          <w:noProof/>
-          <w:color w:val="000000" w:themeColor="text1"/>
-          <w:lang w:val="en-US"/>
-        </w:rPr>
-        <w:t xml:space="preserve">Pratchett et al. </w:t>
-      </w:r>
-      <w:r>
-        <w:rPr>
-          <w:noProof/>
-          <w:color w:val="000000" w:themeColor="text1"/>
-          <w:lang w:val="en-US"/>
-        </w:rPr>
-        <w:t>(</w:t>
-      </w:r>
-      <w:r>
-        <w:rPr>
-          <w:noProof/>
-          <w:color w:val="000000" w:themeColor="text1"/>
-          <w:lang w:val="en-US"/>
-        </w:rPr>
-        <w:t>2013)</w:t>
-      </w:r>
-      <w:r>
-        <w:rPr>
-          <w:color w:val="000000" w:themeColor="text1"/>
-          <w:lang w:val="en-US"/>
-        </w:rPr>
-        <w:fldChar w:fldCharType="end"/>
-      </w:r>
-      <w:r>
-        <w:rPr>
-          <w:color w:val="000000" w:themeColor="text1"/>
-          <w:lang w:val="en-US"/>
-        </w:rPr>
-        <w:t xml:space="preserve"> compared aerobic physiology metrics among low- and high-latitude </w:t>
-      </w:r>
-      <w:r>
-        <w:rPr>
-          <w:color w:val="000000" w:themeColor="text1"/>
-          <w:lang w:val="en-US"/>
-        </w:rPr>
-        <w:t>#</w:t>
-      </w:r>
-      <w:r>
-        <w:rPr>
-          <w:color w:val="000000" w:themeColor="text1"/>
-          <w:lang w:val="en-US"/>
-        </w:rPr>
-        <w:t>populations of coral trout (</w:t>
-      </w:r>
-      <w:proofErr w:type="spellStart"/>
-      <w:r>
-        <w:rPr>
-          <w:i/>
-          <w:iCs/>
-          <w:color w:val="000000" w:themeColor="text1"/>
-          <w:lang w:val="en-US"/>
-        </w:rPr>
-        <w:t>Plectropomus</w:t>
-      </w:r>
-      <w:proofErr w:type="spellEnd"/>
-      <w:r>
-        <w:rPr>
-          <w:i/>
-          <w:iCs/>
-          <w:color w:val="000000" w:themeColor="text1"/>
-          <w:lang w:val="en-US"/>
-        </w:rPr>
-        <w:t xml:space="preserve"> </w:t>
-      </w:r>
-      <w:proofErr w:type="spellStart"/>
-      <w:r>
-        <w:rPr>
-          <w:i/>
-          <w:iCs/>
-          <w:color w:val="000000" w:themeColor="text1"/>
-          <w:lang w:val="en-US"/>
-        </w:rPr>
-        <w:t>leopardus</w:t>
-      </w:r>
-      <w:proofErr w:type="spellEnd"/>
-      <w:r>
-        <w:rPr>
-          <w:color w:val="000000" w:themeColor="text1"/>
-          <w:lang w:val="en-US"/>
-        </w:rPr>
-        <w:t xml:space="preserve">), and found no significant differences between </w:t>
-      </w:r>
-      <w:r>
-        <w:rPr>
-          <w:color w:val="000000" w:themeColor="text1"/>
-          <w:lang w:val="en-US"/>
-        </w:rPr>
-        <w:t>#</w:t>
-      </w:r>
-      <w:r>
-        <w:rPr>
-          <w:color w:val="000000" w:themeColor="text1"/>
-          <w:lang w:val="en-US"/>
-        </w:rPr>
-        <w:t xml:space="preserve">populations. Further analysis found little genetic variation between coral trout populations across </w:t>
-      </w:r>
-      <w:r>
-        <w:rPr>
-          <w:color w:val="000000" w:themeColor="text1"/>
-          <w:lang w:val="en-US"/>
-        </w:rPr>
-        <w:t>#</w:t>
-      </w:r>
-      <w:r>
-        <w:rPr>
-          <w:color w:val="000000" w:themeColor="text1"/>
-          <w:lang w:val="en-US"/>
-        </w:rPr>
-        <w:t xml:space="preserve">the Great Barrier Reef (GBR) owing to spatial and temporal variation in larval recruitment. </w:t>
-      </w:r>
-    </w:p>
-    <w:p>
-      <w:pPr>
-        <w:spacing w:line="240" w:lineRule="auto"/>
-        <w:jc w:val="both"/>
-        <w:rPr>
-          <w:b/>
-          <w:bCs/>
-          <w:color w:val="FF0000"/>
-          <w:lang w:val="en-US"/>
-        </w:rPr>
-      </w:pPr>
-    </w:p>
-    <w:p>
-      <w:pPr>
-        <w:spacing w:line="240" w:lineRule="auto"/>
-        <w:jc w:val="both"/>
-        <w:rPr>
-          <w:b/>
-          <w:bCs/>
-          <w:color w:val="FF0000"/>
-          <w:lang w:val="en-US"/>
-        </w:rPr>
-      </w:pPr>
-    </w:p>
-    <w:p>
-      <w:pPr>
-        <w:spacing w:line="240" w:lineRule="auto"/>
-        <w:jc w:val="both"/>
-        <w:rPr>
-          <w:b/>
-          <w:bCs/>
-          <w:color w:val="FF0000"/>
-          <w:lang w:val="en-US"/>
-        </w:rPr>
-      </w:pPr>
-    </w:p>
-    <w:p>
-      <w:pPr>
-        <w:spacing w:line="240" w:lineRule="auto"/>
-        <w:jc w:val="both"/>
-        <w:rPr>
-          <w:b/>
-          <w:bCs/>
-          <w:color w:val="FF0000"/>
-          <w:lang w:val="en-US"/>
-        </w:rPr>
-      </w:pPr>
-    </w:p>
-    <w:p>
-      <w:pPr>
-        <w:spacing w:line="240" w:lineRule="auto"/>
-        <w:jc w:val="both"/>
-        <w:rPr>
-          <w:b/>
-          <w:bCs/>
-          <w:color w:val="FF0000"/>
-          <w:lang w:val="en-US"/>
-        </w:rPr>
-      </w:pPr>
-    </w:p>
-    <w:p>
-      <w:pPr>
-        <w:spacing w:line="240" w:lineRule="auto"/>
-        <w:jc w:val="both"/>
-        <w:rPr>
-          <w:lang w:val="en-US"/>
-        </w:rPr>
-      </w:pPr>
-    </w:p>
-    <w:p>
-      <w:pPr>
-        <w:spacing w:line="240" w:lineRule="auto"/>
-        <w:jc w:val="both"/>
-        <w:rPr>
-          <w:lang w:val="en-US"/>
-        </w:rPr>
-      </w:pPr>
-    </w:p>
-    <w:p>
-      <w:pPr>
-        <w:spacing w:line="240" w:lineRule="auto"/>
-        <w:jc w:val="both"/>
-        <w:rPr>
-          <w:lang w:val="en-US"/>
-        </w:rPr>
-      </w:pPr>
-    </w:p>
-    <w:p>
-      <w:pPr>
-        <w:spacing w:line="240" w:lineRule="auto"/>
-        <w:jc w:val="both"/>
-        <w:rPr>
-          <w:lang w:val="en-US"/>
-        </w:rPr>
-      </w:pPr>
-    </w:p>
-    <w:p>
-      <w:pPr>
-        <w:spacing w:line="240" w:lineRule="auto"/>
-        <w:jc w:val="both"/>
-        <w:rPr>
-          <w:lang w:val="en-US"/>
-        </w:rPr>
-      </w:pPr>
-    </w:p>
-    <w:p>
-      <w:pPr>
-        <w:spacing w:line="240" w:lineRule="auto"/>
-        <w:jc w:val="both"/>
-        <w:rPr>
-          <w:lang w:val="en-US"/>
-        </w:rPr>
-      </w:pPr>
-    </w:p>
-    <w:p>
-      <w:pPr>
-        <w:spacing w:line="240" w:lineRule="auto"/>
-        <w:jc w:val="both"/>
-        <w:rPr>
-          <w:lang w:val="en-US"/>
-        </w:rPr>
-      </w:pPr>
-    </w:p>
-    <w:p>
-      <w:pPr>
-        <w:spacing w:line="240" w:lineRule="auto"/>
-        <w:jc w:val="both"/>
-        <w:rPr>
-          <w:lang w:val="en-US"/>
-        </w:rPr>
-      </w:pPr>
-    </w:p>
-    <w:p>
-      <w:pPr>
-        <w:spacing w:line="240" w:lineRule="auto"/>
-        <w:rPr>
-          <w:lang w:val="en-US"/>
-        </w:rPr>
-      </w:pPr>
-      <w:r>
-        <w:rPr>
-          <w:lang w:val="en-US"/>
-        </w:rPr>
-        <w:t xml:space="preserve"> </w:t>
-      </w:r>
     </w:p>
     <w:sectPr>
       <w:footerReference w:type="default" r:id="rId8"/>

</xml_diff>